<commit_message>
Added two subreports and simple generation of my notes.
</commit_message>
<xml_diff>
--- a/report-2017/Отчет 2017-shigarov.docx
+++ b/report-2017/Отчет 2017-shigarov.docx
@@ -1,6 +1,6 @@
 
 <file path=word/document.xml><?xml version="1.0" encoding="utf-8"?>
-<w:document xmlns:wpc="http://schemas.microsoft.com/office/word/2010/wordprocessingCanvas" xmlns:mc="http://schemas.openxmlformats.org/markup-compatibility/2006" xmlns:o="urn:schemas-microsoft-com:office:office" xmlns:r="http://schemas.openxmlformats.org/officeDocument/2006/relationships" xmlns:m="http://schemas.openxmlformats.org/officeDocument/2006/math" xmlns:v="urn:schemas-microsoft-com:vml" xmlns:wp14="http://schemas.microsoft.com/office/word/2010/wordprocessingDrawing" xmlns:wp="http://schemas.openxmlformats.org/drawingml/2006/wordprocessingDrawing" xmlns:w10="urn:schemas-microsoft-com:office:word" xmlns:w="http://schemas.openxmlformats.org/wordprocessingml/2006/main" xmlns:w14="http://schemas.microsoft.com/office/word/2010/wordml" xmlns:w15="http://schemas.microsoft.com/office/word/2012/wordml" xmlns:wpg="http://schemas.microsoft.com/office/word/2010/wordprocessingGroup" xmlns:wpi="http://schemas.microsoft.com/office/word/2010/wordprocessingInk" xmlns:wne="http://schemas.microsoft.com/office/word/2006/wordml" xmlns:wps="http://schemas.microsoft.com/office/word/2010/wordprocessingShape" mc:Ignorable="w14 w15 wp14">
+<w:document xmlns:wpc="http://schemas.microsoft.com/office/word/2010/wordprocessingCanvas" xmlns:mc="http://schemas.openxmlformats.org/markup-compatibility/2006" xmlns:o="urn:schemas-microsoft-com:office:office" xmlns:r="http://schemas.openxmlformats.org/officeDocument/2006/relationships" xmlns:m="http://schemas.openxmlformats.org/officeDocument/2006/math" xmlns:v="urn:schemas-microsoft-com:vml" xmlns:wp14="http://schemas.microsoft.com/office/word/2010/wordprocessingDrawing" xmlns:wp="http://schemas.openxmlformats.org/drawingml/2006/wordprocessingDrawing" xmlns:w10="urn:schemas-microsoft-com:office:word" xmlns:w="http://schemas.openxmlformats.org/wordprocessingml/2006/main" xmlns:w14="http://schemas.microsoft.com/office/word/2010/wordml" xmlns:wpg="http://schemas.microsoft.com/office/word/2010/wordprocessingGroup" xmlns:wpi="http://schemas.microsoft.com/office/word/2010/wordprocessingInk" xmlns:wne="http://schemas.microsoft.com/office/word/2006/wordml" xmlns:wps="http://schemas.microsoft.com/office/word/2010/wordprocessingShape" mc:Ignorable="w14 wp14">
   <w:body>
     <w:p>
       <w:pPr>
@@ -26,7 +26,33 @@
           <w:szCs w:val="24"/>
           <w:shd w:val="clear" w:color="auto" w:fill="FFFFFF"/>
         </w:rPr>
-        <w:t>Веб-ориентированная информационная система управления данными результатов исследования микробиома озера Байкал</w:t>
+        <w:t xml:space="preserve">Веб-ориентированная информационная система управления данными результатов исследования </w:t>
+      </w:r>
+      <w:proofErr w:type="spellStart"/>
+      <w:r>
+        <w:rPr>
+          <w:rFonts w:ascii="Times New Roman" w:hAnsi="Times New Roman" w:cs="Times New Roman"/>
+          <w:b/>
+          <w:color w:val="333333"/>
+          <w:spacing w:val="-1"/>
+          <w:sz w:val="24"/>
+          <w:szCs w:val="24"/>
+          <w:shd w:val="clear" w:color="auto" w:fill="FFFFFF"/>
+        </w:rPr>
+        <w:t>микробиома</w:t>
+      </w:r>
+      <w:proofErr w:type="spellEnd"/>
+      <w:r>
+        <w:rPr>
+          <w:rFonts w:ascii="Times New Roman" w:hAnsi="Times New Roman" w:cs="Times New Roman"/>
+          <w:b/>
+          <w:color w:val="333333"/>
+          <w:spacing w:val="-1"/>
+          <w:sz w:val="24"/>
+          <w:szCs w:val="24"/>
+          <w:shd w:val="clear" w:color="auto" w:fill="FFFFFF"/>
+        </w:rPr>
+        <w:t xml:space="preserve"> озера Байкал</w:t>
       </w:r>
     </w:p>
     <w:p>
@@ -42,6 +68,7 @@
           <w:lang w:eastAsia="ru-RU"/>
         </w:rPr>
       </w:pPr>
+      <w:proofErr w:type="gramStart"/>
       <w:r>
         <w:rPr>
           <w:rFonts w:ascii="Times New Roman" w:eastAsia="Arial" w:hAnsi="Times New Roman" w:cs="Times New Roman"/>
@@ -62,7 +89,31 @@
           <w:shd w:val="clear" w:color="auto" w:fill="FFFFFF"/>
           <w:lang w:eastAsia="ru-RU"/>
         </w:rPr>
-        <w:t>еб-ориентированная информационная система управления данными результатов исследования микробиома озера Байкал</w:t>
+        <w:t xml:space="preserve">еб-ориентированная информационная система управления данными результатов исследования </w:t>
+      </w:r>
+      <w:proofErr w:type="spellStart"/>
+      <w:r>
+        <w:rPr>
+          <w:rFonts w:ascii="Times New Roman" w:eastAsia="Arial" w:hAnsi="Times New Roman" w:cs="Times New Roman"/>
+          <w:color w:val="000000"/>
+          <w:sz w:val="24"/>
+          <w:szCs w:val="24"/>
+          <w:shd w:val="clear" w:color="auto" w:fill="FFFFFF"/>
+          <w:lang w:eastAsia="ru-RU"/>
+        </w:rPr>
+        <w:t>микробиома</w:t>
+      </w:r>
+      <w:proofErr w:type="spellEnd"/>
+      <w:r>
+        <w:rPr>
+          <w:rFonts w:ascii="Times New Roman" w:eastAsia="Arial" w:hAnsi="Times New Roman" w:cs="Times New Roman"/>
+          <w:color w:val="000000"/>
+          <w:sz w:val="24"/>
+          <w:szCs w:val="24"/>
+          <w:shd w:val="clear" w:color="auto" w:fill="FFFFFF"/>
+          <w:lang w:eastAsia="ru-RU"/>
+        </w:rPr>
+        <w:t xml:space="preserve"> озера Байкал</w:t>
       </w:r>
       <w:r>
         <w:rPr>
@@ -150,7 +201,31 @@
           <w:shd w:val="clear" w:color="auto" w:fill="FFFFFF"/>
           <w:lang w:eastAsia="ru-RU"/>
         </w:rPr>
-        <w:t>ными в исследованиях микробиома, охватывая следующие вопросы планирования и исполнения рабочих процессов (вычислительных</w:t>
+        <w:t xml:space="preserve">ными в исследованиях </w:t>
+      </w:r>
+      <w:proofErr w:type="spellStart"/>
+      <w:r>
+        <w:rPr>
+          <w:rFonts w:ascii="Times New Roman" w:eastAsia="Arial" w:hAnsi="Times New Roman" w:cs="Times New Roman"/>
+          <w:color w:val="000000"/>
+          <w:sz w:val="24"/>
+          <w:szCs w:val="24"/>
+          <w:shd w:val="clear" w:color="auto" w:fill="FFFFFF"/>
+          <w:lang w:eastAsia="ru-RU"/>
+        </w:rPr>
+        <w:t>микробиома</w:t>
+      </w:r>
+      <w:proofErr w:type="spellEnd"/>
+      <w:r>
+        <w:rPr>
+          <w:rFonts w:ascii="Times New Roman" w:eastAsia="Arial" w:hAnsi="Times New Roman" w:cs="Times New Roman"/>
+          <w:color w:val="000000"/>
+          <w:sz w:val="24"/>
+          <w:szCs w:val="24"/>
+          <w:shd w:val="clear" w:color="auto" w:fill="FFFFFF"/>
+          <w:lang w:eastAsia="ru-RU"/>
+        </w:rPr>
+        <w:t>, охватывая следующие вопросы планирования и исполнения рабочих процессов (вычислительных</w:t>
       </w:r>
       <w:r>
         <w:rPr>
@@ -194,7 +269,31 @@
           <w:shd w:val="clear" w:color="auto" w:fill="FFFFFF"/>
           <w:lang w:eastAsia="ru-RU"/>
         </w:rPr>
-        <w:t xml:space="preserve"> обработки и анализа метагеномных данных: </w:t>
+        <w:t xml:space="preserve"> обработки и анализа </w:t>
+      </w:r>
+      <w:proofErr w:type="spellStart"/>
+      <w:r>
+        <w:rPr>
+          <w:rFonts w:ascii="Times New Roman" w:eastAsia="Arial" w:hAnsi="Times New Roman" w:cs="Times New Roman"/>
+          <w:color w:val="000000"/>
+          <w:sz w:val="24"/>
+          <w:szCs w:val="24"/>
+          <w:shd w:val="clear" w:color="auto" w:fill="FFFFFF"/>
+          <w:lang w:eastAsia="ru-RU"/>
+        </w:rPr>
+        <w:t>метагеномных</w:t>
+      </w:r>
+      <w:proofErr w:type="spellEnd"/>
+      <w:r>
+        <w:rPr>
+          <w:rFonts w:ascii="Times New Roman" w:eastAsia="Arial" w:hAnsi="Times New Roman" w:cs="Times New Roman"/>
+          <w:color w:val="000000"/>
+          <w:sz w:val="24"/>
+          <w:szCs w:val="24"/>
+          <w:shd w:val="clear" w:color="auto" w:fill="FFFFFF"/>
+          <w:lang w:eastAsia="ru-RU"/>
+        </w:rPr>
+        <w:t xml:space="preserve"> данных: </w:t>
       </w:r>
       <w:r>
         <w:rPr>
@@ -293,7 +392,19 @@
           <w:shd w:val="clear" w:color="auto" w:fill="FFFFFF"/>
           <w:lang w:eastAsia="ru-RU"/>
         </w:rPr>
-        <w:t>слабо автоматизированные процессы (в которых активно используется «ручная» обработка данных).</w:t>
+        <w:t>слабо автоматизированные</w:t>
+      </w:r>
+      <w:proofErr w:type="gramEnd"/>
+      <w:r>
+        <w:rPr>
+          <w:rFonts w:ascii="Times New Roman" w:eastAsia="Arial" w:hAnsi="Times New Roman" w:cs="Times New Roman"/>
+          <w:color w:val="000000"/>
+          <w:sz w:val="24"/>
+          <w:szCs w:val="24"/>
+          <w:shd w:val="clear" w:color="auto" w:fill="FFFFFF"/>
+          <w:lang w:eastAsia="ru-RU"/>
+        </w:rPr>
+        <w:t xml:space="preserve"> процессы (в которых активно используется «ручная» обработка данных).</w:t>
       </w:r>
       <w:r>
         <w:rPr>
@@ -340,7 +451,31 @@
           <w:shd w:val="clear" w:color="auto" w:fill="FFFFFF"/>
           <w:lang w:eastAsia="ru-RU"/>
         </w:rPr>
-        <w:t>бзор известного программного обеспечения, предназначенного для работы с данными в исследованиях микробиома в рамках парадигмы Больших Данных.</w:t>
+        <w:t xml:space="preserve">бзор известного программного обеспечения, предназначенного для работы с данными в исследованиях </w:t>
+      </w:r>
+      <w:proofErr w:type="spellStart"/>
+      <w:r>
+        <w:rPr>
+          <w:rFonts w:ascii="Times New Roman" w:eastAsia="Arial" w:hAnsi="Times New Roman" w:cs="Times New Roman"/>
+          <w:color w:val="000000"/>
+          <w:sz w:val="24"/>
+          <w:szCs w:val="24"/>
+          <w:shd w:val="clear" w:color="auto" w:fill="FFFFFF"/>
+          <w:lang w:eastAsia="ru-RU"/>
+        </w:rPr>
+        <w:t>микробиома</w:t>
+      </w:r>
+      <w:proofErr w:type="spellEnd"/>
+      <w:r>
+        <w:rPr>
+          <w:rFonts w:ascii="Times New Roman" w:eastAsia="Arial" w:hAnsi="Times New Roman" w:cs="Times New Roman"/>
+          <w:color w:val="000000"/>
+          <w:sz w:val="24"/>
+          <w:szCs w:val="24"/>
+          <w:shd w:val="clear" w:color="auto" w:fill="FFFFFF"/>
+          <w:lang w:eastAsia="ru-RU"/>
+        </w:rPr>
+        <w:t xml:space="preserve"> в рамках парадигмы Больших Данных.</w:t>
       </w:r>
       <w:r>
         <w:rPr>
@@ -398,6 +533,7 @@
         </w:rPr>
         <w:t>R</w:t>
       </w:r>
+      <w:proofErr w:type="spellStart"/>
       <w:r>
         <w:rPr>
           <w:rFonts w:ascii="Times New Roman" w:eastAsia="Arial" w:hAnsi="Times New Roman" w:cs="Times New Roman"/>
@@ -410,6 +546,7 @@
         </w:rPr>
         <w:t>apidminer</w:t>
       </w:r>
+      <w:proofErr w:type="spellEnd"/>
       <w:r>
         <w:rPr>
           <w:rFonts w:ascii="Times New Roman" w:eastAsia="Arial" w:hAnsi="Times New Roman" w:cs="Times New Roman"/>
@@ -421,6 +558,7 @@
         </w:rPr>
         <w:t xml:space="preserve">, KNIME, </w:t>
       </w:r>
+      <w:proofErr w:type="spellStart"/>
       <w:r>
         <w:rPr>
           <w:rFonts w:ascii="Times New Roman" w:eastAsia="Arial" w:hAnsi="Times New Roman" w:cs="Times New Roman"/>
@@ -431,8 +569,35 @@
           <w:shd w:val="clear" w:color="auto" w:fill="FFFFFF"/>
           <w:lang w:eastAsia="ru-RU"/>
         </w:rPr>
-        <w:t>Pipline Pilot</w:t>
-      </w:r>
+        <w:t>Pipline</w:t>
+      </w:r>
+      <w:proofErr w:type="spellEnd"/>
+      <w:r>
+        <w:rPr>
+          <w:rFonts w:ascii="Times New Roman" w:eastAsia="Arial" w:hAnsi="Times New Roman" w:cs="Times New Roman"/>
+          <w:smallCaps/>
+          <w:color w:val="000000"/>
+          <w:sz w:val="24"/>
+          <w:szCs w:val="24"/>
+          <w:shd w:val="clear" w:color="auto" w:fill="FFFFFF"/>
+          <w:lang w:eastAsia="ru-RU"/>
+        </w:rPr>
+        <w:t xml:space="preserve"> </w:t>
+      </w:r>
+      <w:proofErr w:type="spellStart"/>
+      <w:r>
+        <w:rPr>
+          <w:rFonts w:ascii="Times New Roman" w:eastAsia="Arial" w:hAnsi="Times New Roman" w:cs="Times New Roman"/>
+          <w:smallCaps/>
+          <w:color w:val="000000"/>
+          <w:sz w:val="24"/>
+          <w:szCs w:val="24"/>
+          <w:shd w:val="clear" w:color="auto" w:fill="FFFFFF"/>
+          <w:lang w:eastAsia="ru-RU"/>
+        </w:rPr>
+        <w:t>Pilot</w:t>
+      </w:r>
+      <w:proofErr w:type="spellEnd"/>
       <w:r>
         <w:rPr>
           <w:rFonts w:ascii="Times New Roman" w:eastAsia="Arial" w:hAnsi="Times New Roman" w:cs="Times New Roman"/>
@@ -444,6 +609,7 @@
         </w:rPr>
         <w:t xml:space="preserve">, </w:t>
       </w:r>
+      <w:proofErr w:type="spellStart"/>
       <w:r>
         <w:rPr>
           <w:rFonts w:ascii="Times New Roman" w:eastAsia="Arial" w:hAnsi="Times New Roman" w:cs="Times New Roman"/>
@@ -456,16 +622,65 @@
         </w:rPr>
         <w:t>Taverna</w:t>
       </w:r>
-      <w:r>
-        <w:rPr>
-          <w:rFonts w:ascii="Times New Roman" w:eastAsia="Arial" w:hAnsi="Times New Roman" w:cs="Times New Roman"/>
-          <w:color w:val="000000"/>
-          <w:sz w:val="24"/>
-          <w:szCs w:val="24"/>
-          <w:shd w:val="clear" w:color="auto" w:fill="FFFFFF"/>
-          <w:lang w:eastAsia="ru-RU"/>
-        </w:rPr>
-        <w:t>. Сравнение произведено по таким характеристикам, как модульность, требования к наличию навыков программирования у исследователя, открытость исходного кода, интеграция с языком программирования R, случаи применения в геномике и метагеномике.</w:t>
+      <w:proofErr w:type="spellEnd"/>
+      <w:r>
+        <w:rPr>
+          <w:rFonts w:ascii="Times New Roman" w:eastAsia="Arial" w:hAnsi="Times New Roman" w:cs="Times New Roman"/>
+          <w:color w:val="000000"/>
+          <w:sz w:val="24"/>
+          <w:szCs w:val="24"/>
+          <w:shd w:val="clear" w:color="auto" w:fill="FFFFFF"/>
+          <w:lang w:eastAsia="ru-RU"/>
+        </w:rPr>
+        <w:t xml:space="preserve">. Сравнение произведено по таким характеристикам, как модульность, требования к наличию навыков программирования у исследователя, открытость исходного кода, интеграция с языком программирования R, случаи применения в </w:t>
+      </w:r>
+      <w:proofErr w:type="spellStart"/>
+      <w:r>
+        <w:rPr>
+          <w:rFonts w:ascii="Times New Roman" w:eastAsia="Arial" w:hAnsi="Times New Roman" w:cs="Times New Roman"/>
+          <w:color w:val="000000"/>
+          <w:sz w:val="24"/>
+          <w:szCs w:val="24"/>
+          <w:shd w:val="clear" w:color="auto" w:fill="FFFFFF"/>
+          <w:lang w:eastAsia="ru-RU"/>
+        </w:rPr>
+        <w:t>геномике</w:t>
+      </w:r>
+      <w:proofErr w:type="spellEnd"/>
+      <w:r>
+        <w:rPr>
+          <w:rFonts w:ascii="Times New Roman" w:eastAsia="Arial" w:hAnsi="Times New Roman" w:cs="Times New Roman"/>
+          <w:color w:val="000000"/>
+          <w:sz w:val="24"/>
+          <w:szCs w:val="24"/>
+          <w:shd w:val="clear" w:color="auto" w:fill="FFFFFF"/>
+          <w:lang w:eastAsia="ru-RU"/>
+        </w:rPr>
+        <w:t xml:space="preserve"> и </w:t>
+      </w:r>
+      <w:proofErr w:type="spellStart"/>
+      <w:r>
+        <w:rPr>
+          <w:rFonts w:ascii="Times New Roman" w:eastAsia="Arial" w:hAnsi="Times New Roman" w:cs="Times New Roman"/>
+          <w:color w:val="000000"/>
+          <w:sz w:val="24"/>
+          <w:szCs w:val="24"/>
+          <w:shd w:val="clear" w:color="auto" w:fill="FFFFFF"/>
+          <w:lang w:eastAsia="ru-RU"/>
+        </w:rPr>
+        <w:t>метагеномике</w:t>
+      </w:r>
+      <w:proofErr w:type="spellEnd"/>
+      <w:r>
+        <w:rPr>
+          <w:rFonts w:ascii="Times New Roman" w:eastAsia="Arial" w:hAnsi="Times New Roman" w:cs="Times New Roman"/>
+          <w:color w:val="000000"/>
+          <w:sz w:val="24"/>
+          <w:szCs w:val="24"/>
+          <w:shd w:val="clear" w:color="auto" w:fill="FFFFFF"/>
+          <w:lang w:eastAsia="ru-RU"/>
+        </w:rPr>
+        <w:t>.</w:t>
       </w:r>
     </w:p>
     <w:p>
@@ -556,7 +771,31 @@
           <w:shd w:val="clear" w:color="auto" w:fill="FFFFFF"/>
           <w:lang w:eastAsia="ru-RU"/>
         </w:rPr>
-        <w:t>аналитики данных в исследовании микробиома оз. Байкал</w:t>
+        <w:t xml:space="preserve">аналитики данных в исследовании </w:t>
+      </w:r>
+      <w:proofErr w:type="spellStart"/>
+      <w:r>
+        <w:rPr>
+          <w:rFonts w:ascii="Times New Roman" w:eastAsia="Arial" w:hAnsi="Times New Roman" w:cs="Times New Roman"/>
+          <w:color w:val="000000"/>
+          <w:sz w:val="24"/>
+          <w:szCs w:val="24"/>
+          <w:shd w:val="clear" w:color="auto" w:fill="FFFFFF"/>
+          <w:lang w:eastAsia="ru-RU"/>
+        </w:rPr>
+        <w:t>микробиома</w:t>
+      </w:r>
+      <w:proofErr w:type="spellEnd"/>
+      <w:r>
+        <w:rPr>
+          <w:rFonts w:ascii="Times New Roman" w:eastAsia="Arial" w:hAnsi="Times New Roman" w:cs="Times New Roman"/>
+          <w:color w:val="000000"/>
+          <w:sz w:val="24"/>
+          <w:szCs w:val="24"/>
+          <w:shd w:val="clear" w:color="auto" w:fill="FFFFFF"/>
+          <w:lang w:eastAsia="ru-RU"/>
+        </w:rPr>
+        <w:t xml:space="preserve"> оз. Байкал</w:t>
       </w:r>
       <w:r>
         <w:rPr>
@@ -589,7 +828,31 @@
           <w:shd w:val="clear" w:color="auto" w:fill="FFFFFF"/>
           <w:lang w:eastAsia="ru-RU"/>
         </w:rPr>
-        <w:t xml:space="preserve"> больших объемов метагеномных данных в распределенной среде </w:t>
+        <w:t xml:space="preserve"> больших объемов </w:t>
+      </w:r>
+      <w:proofErr w:type="spellStart"/>
+      <w:r>
+        <w:rPr>
+          <w:rFonts w:ascii="Times New Roman" w:eastAsia="Arial" w:hAnsi="Times New Roman" w:cs="Times New Roman"/>
+          <w:color w:val="000000"/>
+          <w:sz w:val="24"/>
+          <w:szCs w:val="24"/>
+          <w:shd w:val="clear" w:color="auto" w:fill="FFFFFF"/>
+          <w:lang w:eastAsia="ru-RU"/>
+        </w:rPr>
+        <w:t>метагеномных</w:t>
+      </w:r>
+      <w:proofErr w:type="spellEnd"/>
+      <w:r>
+        <w:rPr>
+          <w:rFonts w:ascii="Times New Roman" w:eastAsia="Arial" w:hAnsi="Times New Roman" w:cs="Times New Roman"/>
+          <w:color w:val="000000"/>
+          <w:sz w:val="24"/>
+          <w:szCs w:val="24"/>
+          <w:shd w:val="clear" w:color="auto" w:fill="FFFFFF"/>
+          <w:lang w:eastAsia="ru-RU"/>
+        </w:rPr>
+        <w:t xml:space="preserve"> данных в распределенной среде </w:t>
       </w:r>
       <w:r>
         <w:rPr>
@@ -602,6 +865,7 @@
         </w:rPr>
         <w:t xml:space="preserve">на основе платформы </w:t>
       </w:r>
+      <w:proofErr w:type="spellStart"/>
       <w:r>
         <w:rPr>
           <w:rFonts w:ascii="Times New Roman" w:eastAsia="Arial" w:hAnsi="Times New Roman" w:cs="Times New Roman"/>
@@ -614,6 +878,7 @@
         </w:rPr>
         <w:t>Hadoop</w:t>
       </w:r>
+      <w:proofErr w:type="spellEnd"/>
       <w:r>
         <w:rPr>
           <w:rFonts w:ascii="Times New Roman" w:eastAsia="Arial" w:hAnsi="Times New Roman" w:cs="Times New Roman"/>
@@ -625,7 +890,7 @@
         </w:rPr>
         <w:t xml:space="preserve"> (</w:t>
       </w:r>
-      <w:hyperlink r:id="rId7" w:history="1">
+      <w:hyperlink r:id="rId8" w:history="1">
         <w:r>
           <w:rPr>
             <w:rStyle w:val="a7"/>
@@ -804,18 +1069,66 @@
           <w:shd w:val="clear" w:color="auto" w:fill="FFFFFF"/>
           <w:lang w:eastAsia="ru-RU"/>
         </w:rPr>
-        <w:t xml:space="preserve">нализа метагеномных данных </w:t>
-      </w:r>
-      <w:r>
-        <w:rPr>
-          <w:rFonts w:ascii="Times New Roman" w:eastAsia="Arial" w:hAnsi="Times New Roman" w:cs="Times New Roman"/>
-          <w:color w:val="000000"/>
-          <w:sz w:val="24"/>
-          <w:szCs w:val="24"/>
-          <w:shd w:val="clear" w:color="auto" w:fill="FFFFFF"/>
-          <w:lang w:eastAsia="ru-RU"/>
-        </w:rPr>
-        <w:t xml:space="preserve">(pipline) вовлекаются различные программные комплексы обработки последовательностей, </w:t>
+        <w:t xml:space="preserve">нализа </w:t>
+      </w:r>
+      <w:proofErr w:type="spellStart"/>
+      <w:r>
+        <w:rPr>
+          <w:rFonts w:ascii="Times New Roman" w:eastAsia="Arial" w:hAnsi="Times New Roman" w:cs="Times New Roman"/>
+          <w:color w:val="000000"/>
+          <w:sz w:val="24"/>
+          <w:szCs w:val="24"/>
+          <w:shd w:val="clear" w:color="auto" w:fill="FFFFFF"/>
+          <w:lang w:eastAsia="ru-RU"/>
+        </w:rPr>
+        <w:t>метагеномных</w:t>
+      </w:r>
+      <w:proofErr w:type="spellEnd"/>
+      <w:r>
+        <w:rPr>
+          <w:rFonts w:ascii="Times New Roman" w:eastAsia="Arial" w:hAnsi="Times New Roman" w:cs="Times New Roman"/>
+          <w:color w:val="000000"/>
+          <w:sz w:val="24"/>
+          <w:szCs w:val="24"/>
+          <w:shd w:val="clear" w:color="auto" w:fill="FFFFFF"/>
+          <w:lang w:eastAsia="ru-RU"/>
+        </w:rPr>
+        <w:t xml:space="preserve"> данных </w:t>
+      </w:r>
+      <w:r>
+        <w:rPr>
+          <w:rFonts w:ascii="Times New Roman" w:eastAsia="Arial" w:hAnsi="Times New Roman" w:cs="Times New Roman"/>
+          <w:color w:val="000000"/>
+          <w:sz w:val="24"/>
+          <w:szCs w:val="24"/>
+          <w:shd w:val="clear" w:color="auto" w:fill="FFFFFF"/>
+          <w:lang w:eastAsia="ru-RU"/>
+        </w:rPr>
+        <w:t>(</w:t>
+      </w:r>
+      <w:proofErr w:type="spellStart"/>
+      <w:r>
+        <w:rPr>
+          <w:rFonts w:ascii="Times New Roman" w:eastAsia="Arial" w:hAnsi="Times New Roman" w:cs="Times New Roman"/>
+          <w:color w:val="000000"/>
+          <w:sz w:val="24"/>
+          <w:szCs w:val="24"/>
+          <w:shd w:val="clear" w:color="auto" w:fill="FFFFFF"/>
+          <w:lang w:eastAsia="ru-RU"/>
+        </w:rPr>
+        <w:t>pipline</w:t>
+      </w:r>
+      <w:proofErr w:type="spellEnd"/>
+      <w:r>
+        <w:rPr>
+          <w:rFonts w:ascii="Times New Roman" w:eastAsia="Arial" w:hAnsi="Times New Roman" w:cs="Times New Roman"/>
+          <w:color w:val="000000"/>
+          <w:sz w:val="24"/>
+          <w:szCs w:val="24"/>
+          <w:shd w:val="clear" w:color="auto" w:fill="FFFFFF"/>
+          <w:lang w:eastAsia="ru-RU"/>
+        </w:rPr>
+        <w:t xml:space="preserve">) вовлекаются различные программные комплексы обработки последовательностей, </w:t>
       </w:r>
       <w:r>
         <w:rPr>
@@ -881,7 +1194,31 @@
           <w:shd w:val="clear" w:color="auto" w:fill="FFFFFF"/>
           <w:lang w:eastAsia="ru-RU"/>
         </w:rPr>
-        <w:t xml:space="preserve">исследований специалисту требуются навыки работы со сценариями командной оболочки, запуска пакетов в распределенной вычислительной среде, программирования на языках R или Python. Как правило, для микробиологов реализация подобных цепочек вызывает затруднения. </w:t>
+        <w:t xml:space="preserve">исследований специалисту требуются навыки работы со сценариями командной оболочки, запуска пакетов в распределенной вычислительной среде, программирования на языках R или </w:t>
+      </w:r>
+      <w:proofErr w:type="spellStart"/>
+      <w:r>
+        <w:rPr>
+          <w:rFonts w:ascii="Times New Roman" w:eastAsia="Arial" w:hAnsi="Times New Roman" w:cs="Times New Roman"/>
+          <w:color w:val="000000"/>
+          <w:sz w:val="24"/>
+          <w:szCs w:val="24"/>
+          <w:shd w:val="clear" w:color="auto" w:fill="FFFFFF"/>
+          <w:lang w:eastAsia="ru-RU"/>
+        </w:rPr>
+        <w:t>Python</w:t>
+      </w:r>
+      <w:proofErr w:type="spellEnd"/>
+      <w:r>
+        <w:rPr>
+          <w:rFonts w:ascii="Times New Roman" w:eastAsia="Arial" w:hAnsi="Times New Roman" w:cs="Times New Roman"/>
+          <w:color w:val="000000"/>
+          <w:sz w:val="24"/>
+          <w:szCs w:val="24"/>
+          <w:shd w:val="clear" w:color="auto" w:fill="FFFFFF"/>
+          <w:lang w:eastAsia="ru-RU"/>
+        </w:rPr>
+        <w:t xml:space="preserve">. Как правило, для микробиологов реализация подобных цепочек вызывает затруднения. </w:t>
       </w:r>
     </w:p>
     <w:p>
@@ -974,7 +1311,7 @@
         </w:rPr>
         <w:t>(</w:t>
       </w:r>
-      <w:hyperlink r:id="rId8" w:history="1">
+      <w:hyperlink r:id="rId9" w:history="1">
         <w:r>
           <w:rPr>
             <w:rStyle w:val="a7"/>
@@ -1018,7 +1355,43 @@
           <w:shd w:val="clear" w:color="auto" w:fill="FFFFFF"/>
           <w:lang w:eastAsia="ru-RU"/>
         </w:rPr>
-        <w:t>с интерфейсом командной строки. Некоторые этапы (например, кластеризация прочтений) требовательны к вычислительным ресурсам. Их выполнение на локальной рабочей машине пользователя занимает продолжительное время. Для решения этой проблемы активно используются ресурсы Иркутского суперкомпьютерного центра СО РАН (https://hpc.icc.ru). Цепочки обработки и анализа метагеномных данных выполняются на вычислительном кластере «Академик В.М. Матросов». Текущая реализация этого процесса сопряжена с рядом сложностей: микробиологам Л</w:t>
+        <w:t xml:space="preserve">с интерфейсом командной строки. Некоторые этапы (например, кластеризация прочтений) требовательны к вычислительным ресурсам. Их выполнение на локальной рабочей машине пользователя занимает продолжительное время. Для решения этой проблемы активно используются ресурсы Иркутского суперкомпьютерного центра СО РАН (https://hpc.icc.ru). Цепочки обработки и анализа </w:t>
+      </w:r>
+      <w:proofErr w:type="spellStart"/>
+      <w:r>
+        <w:rPr>
+          <w:rFonts w:ascii="Times New Roman" w:eastAsia="Arial" w:hAnsi="Times New Roman" w:cs="Times New Roman"/>
+          <w:color w:val="000000"/>
+          <w:sz w:val="24"/>
+          <w:szCs w:val="24"/>
+          <w:shd w:val="clear" w:color="auto" w:fill="FFFFFF"/>
+          <w:lang w:eastAsia="ru-RU"/>
+        </w:rPr>
+        <w:t>метагеномных</w:t>
+      </w:r>
+      <w:proofErr w:type="spellEnd"/>
+      <w:r>
+        <w:rPr>
+          <w:rFonts w:ascii="Times New Roman" w:eastAsia="Arial" w:hAnsi="Times New Roman" w:cs="Times New Roman"/>
+          <w:color w:val="000000"/>
+          <w:sz w:val="24"/>
+          <w:szCs w:val="24"/>
+          <w:shd w:val="clear" w:color="auto" w:fill="FFFFFF"/>
+          <w:lang w:eastAsia="ru-RU"/>
+        </w:rPr>
+        <w:t xml:space="preserve"> данных выполняются на вычислительном кластере «Академик В.М. Матросов». </w:t>
+      </w:r>
+      <w:proofErr w:type="gramStart"/>
+      <w:r>
+        <w:rPr>
+          <w:rFonts w:ascii="Times New Roman" w:eastAsia="Arial" w:hAnsi="Times New Roman" w:cs="Times New Roman"/>
+          <w:color w:val="000000"/>
+          <w:sz w:val="24"/>
+          <w:szCs w:val="24"/>
+          <w:shd w:val="clear" w:color="auto" w:fill="FFFFFF"/>
+          <w:lang w:eastAsia="ru-RU"/>
+        </w:rPr>
+        <w:t>Текущая реализация этого процесса сопряжена с рядом сложностей: микробиологам Л</w:t>
       </w:r>
       <w:r>
         <w:rPr>
@@ -1040,7 +1413,67 @@
           <w:shd w:val="clear" w:color="auto" w:fill="FFFFFF"/>
           <w:lang w:eastAsia="ru-RU"/>
         </w:rPr>
-        <w:t>приходится удаленно подключаться к вычислительному кластеру по протоколу SSH (Secure Shell); каждая команда вводится пользователем вручную в командной строке; хранение получаемых данных не унифицировано, зависит полностью от пользователя, что усложняет доступ к данным и их повторное использ</w:t>
+        <w:t>приходится удаленно подключаться к вычислительному кластеру по протоколу SSH (</w:t>
+      </w:r>
+      <w:proofErr w:type="spellStart"/>
+      <w:r>
+        <w:rPr>
+          <w:rFonts w:ascii="Times New Roman" w:eastAsia="Arial" w:hAnsi="Times New Roman" w:cs="Times New Roman"/>
+          <w:color w:val="000000"/>
+          <w:sz w:val="24"/>
+          <w:szCs w:val="24"/>
+          <w:shd w:val="clear" w:color="auto" w:fill="FFFFFF"/>
+          <w:lang w:eastAsia="ru-RU"/>
+        </w:rPr>
+        <w:t>Secure</w:t>
+      </w:r>
+      <w:proofErr w:type="spellEnd"/>
+      <w:r>
+        <w:rPr>
+          <w:rFonts w:ascii="Times New Roman" w:eastAsia="Arial" w:hAnsi="Times New Roman" w:cs="Times New Roman"/>
+          <w:color w:val="000000"/>
+          <w:sz w:val="24"/>
+          <w:szCs w:val="24"/>
+          <w:shd w:val="clear" w:color="auto" w:fill="FFFFFF"/>
+          <w:lang w:eastAsia="ru-RU"/>
+        </w:rPr>
+        <w:t xml:space="preserve"> </w:t>
+      </w:r>
+      <w:proofErr w:type="spellStart"/>
+      <w:r>
+        <w:rPr>
+          <w:rFonts w:ascii="Times New Roman" w:eastAsia="Arial" w:hAnsi="Times New Roman" w:cs="Times New Roman"/>
+          <w:color w:val="000000"/>
+          <w:sz w:val="24"/>
+          <w:szCs w:val="24"/>
+          <w:shd w:val="clear" w:color="auto" w:fill="FFFFFF"/>
+          <w:lang w:eastAsia="ru-RU"/>
+        </w:rPr>
+        <w:t>Shell</w:t>
+      </w:r>
+      <w:proofErr w:type="spellEnd"/>
+      <w:r>
+        <w:rPr>
+          <w:rFonts w:ascii="Times New Roman" w:eastAsia="Arial" w:hAnsi="Times New Roman" w:cs="Times New Roman"/>
+          <w:color w:val="000000"/>
+          <w:sz w:val="24"/>
+          <w:szCs w:val="24"/>
+          <w:shd w:val="clear" w:color="auto" w:fill="FFFFFF"/>
+          <w:lang w:eastAsia="ru-RU"/>
+        </w:rPr>
+        <w:t xml:space="preserve">); каждая команда вводится пользователем вручную в командной строке; хранение получаемых данных не </w:t>
+      </w:r>
+      <w:r>
+        <w:rPr>
+          <w:rFonts w:ascii="Times New Roman" w:eastAsia="Arial" w:hAnsi="Times New Roman" w:cs="Times New Roman"/>
+          <w:color w:val="000000"/>
+          <w:sz w:val="24"/>
+          <w:szCs w:val="24"/>
+          <w:shd w:val="clear" w:color="auto" w:fill="FFFFFF"/>
+          <w:lang w:eastAsia="ru-RU"/>
+        </w:rPr>
+        <w:lastRenderedPageBreak/>
+        <w:t>унифицировано, зависит полностью от пользователя, что усложняет доступ к данным и их повторное использ</w:t>
       </w:r>
       <w:r>
         <w:rPr>
@@ -1053,6 +1486,7 @@
         </w:rPr>
         <w:t>ование другими исследователями.</w:t>
       </w:r>
+      <w:proofErr w:type="gramEnd"/>
     </w:p>
     <w:p>
       <w:pPr>
@@ -1076,7 +1510,6 @@
           <w:shd w:val="clear" w:color="auto" w:fill="FFFFFF"/>
           <w:lang w:eastAsia="ru-RU"/>
         </w:rPr>
-        <w:lastRenderedPageBreak/>
         <w:t>В рамках проекта разработан</w:t>
       </w:r>
       <w:r>
@@ -1165,7 +1598,31 @@
           <w:shd w:val="clear" w:color="auto" w:fill="FFFFFF"/>
           <w:lang w:eastAsia="ru-RU"/>
         </w:rPr>
-        <w:t xml:space="preserve"> управления данными результатов исследования микробиома озера Байкал</w:t>
+        <w:t xml:space="preserve"> управления данными результатов исследования </w:t>
+      </w:r>
+      <w:proofErr w:type="spellStart"/>
+      <w:r>
+        <w:rPr>
+          <w:rFonts w:ascii="Times New Roman" w:eastAsia="Arial" w:hAnsi="Times New Roman" w:cs="Times New Roman"/>
+          <w:color w:val="000000"/>
+          <w:sz w:val="24"/>
+          <w:szCs w:val="24"/>
+          <w:shd w:val="clear" w:color="auto" w:fill="FFFFFF"/>
+          <w:lang w:eastAsia="ru-RU"/>
+        </w:rPr>
+        <w:t>микробиома</w:t>
+      </w:r>
+      <w:proofErr w:type="spellEnd"/>
+      <w:r>
+        <w:rPr>
+          <w:rFonts w:ascii="Times New Roman" w:eastAsia="Arial" w:hAnsi="Times New Roman" w:cs="Times New Roman"/>
+          <w:color w:val="000000"/>
+          <w:sz w:val="24"/>
+          <w:szCs w:val="24"/>
+          <w:shd w:val="clear" w:color="auto" w:fill="FFFFFF"/>
+          <w:lang w:eastAsia="ru-RU"/>
+        </w:rPr>
+        <w:t xml:space="preserve"> озера Байкал</w:t>
       </w:r>
       <w:r>
         <w:rPr>
@@ -1286,29 +1743,101 @@
           <w:shd w:val="clear" w:color="auto" w:fill="FFFFFF"/>
           <w:lang w:eastAsia="ru-RU"/>
         </w:rPr>
-        <w:t>правление данными (распределенное хранение, обеспечение пользовательского и программного интерфейса доступа) результатов исследования микробиома на</w:t>
-      </w:r>
-      <w:r>
-        <w:rPr>
-          <w:rFonts w:ascii="Times New Roman" w:eastAsia="Arial" w:hAnsi="Times New Roman" w:cs="Times New Roman"/>
-          <w:color w:val="000000"/>
-          <w:sz w:val="24"/>
-          <w:szCs w:val="24"/>
-          <w:shd w:val="clear" w:color="auto" w:fill="FFFFFF"/>
-          <w:lang w:eastAsia="ru-RU"/>
-        </w:rPr>
-        <w:t xml:space="preserve"> протяжение их жизненного цикла; 2) п</w:t>
-      </w:r>
-      <w:r>
-        <w:rPr>
-          <w:rFonts w:ascii="Times New Roman" w:eastAsia="Arial" w:hAnsi="Times New Roman" w:cs="Times New Roman"/>
-          <w:color w:val="000000"/>
-          <w:sz w:val="24"/>
-          <w:szCs w:val="24"/>
-          <w:shd w:val="clear" w:color="auto" w:fill="FFFFFF"/>
-          <w:lang w:eastAsia="ru-RU"/>
-        </w:rPr>
-        <w:t>ланирование и исполнение технологических цепочек обработки и анализа больших объемов метагеномных данных.</w:t>
+        <w:t xml:space="preserve">правление данными (распределенное хранение, обеспечение пользовательского и программного интерфейса доступа) результатов исследования </w:t>
+      </w:r>
+      <w:proofErr w:type="spellStart"/>
+      <w:r>
+        <w:rPr>
+          <w:rFonts w:ascii="Times New Roman" w:eastAsia="Arial" w:hAnsi="Times New Roman" w:cs="Times New Roman"/>
+          <w:color w:val="000000"/>
+          <w:sz w:val="24"/>
+          <w:szCs w:val="24"/>
+          <w:shd w:val="clear" w:color="auto" w:fill="FFFFFF"/>
+          <w:lang w:eastAsia="ru-RU"/>
+        </w:rPr>
+        <w:t>микробиома</w:t>
+      </w:r>
+      <w:proofErr w:type="spellEnd"/>
+      <w:r>
+        <w:rPr>
+          <w:rFonts w:ascii="Times New Roman" w:eastAsia="Arial" w:hAnsi="Times New Roman" w:cs="Times New Roman"/>
+          <w:color w:val="000000"/>
+          <w:sz w:val="24"/>
+          <w:szCs w:val="24"/>
+          <w:shd w:val="clear" w:color="auto" w:fill="FFFFFF"/>
+          <w:lang w:eastAsia="ru-RU"/>
+        </w:rPr>
+        <w:t xml:space="preserve"> на</w:t>
+      </w:r>
+      <w:r>
+        <w:rPr>
+          <w:rFonts w:ascii="Times New Roman" w:eastAsia="Arial" w:hAnsi="Times New Roman" w:cs="Times New Roman"/>
+          <w:color w:val="000000"/>
+          <w:sz w:val="24"/>
+          <w:szCs w:val="24"/>
+          <w:shd w:val="clear" w:color="auto" w:fill="FFFFFF"/>
+          <w:lang w:eastAsia="ru-RU"/>
+        </w:rPr>
+        <w:t xml:space="preserve"> протяжени</w:t>
+      </w:r>
+      <w:proofErr w:type="gramStart"/>
+      <w:r>
+        <w:rPr>
+          <w:rFonts w:ascii="Times New Roman" w:eastAsia="Arial" w:hAnsi="Times New Roman" w:cs="Times New Roman"/>
+          <w:color w:val="000000"/>
+          <w:sz w:val="24"/>
+          <w:szCs w:val="24"/>
+          <w:shd w:val="clear" w:color="auto" w:fill="FFFFFF"/>
+          <w:lang w:eastAsia="ru-RU"/>
+        </w:rPr>
+        <w:t>е</w:t>
+      </w:r>
+      <w:proofErr w:type="gramEnd"/>
+      <w:r>
+        <w:rPr>
+          <w:rFonts w:ascii="Times New Roman" w:eastAsia="Arial" w:hAnsi="Times New Roman" w:cs="Times New Roman"/>
+          <w:color w:val="000000"/>
+          <w:sz w:val="24"/>
+          <w:szCs w:val="24"/>
+          <w:shd w:val="clear" w:color="auto" w:fill="FFFFFF"/>
+          <w:lang w:eastAsia="ru-RU"/>
+        </w:rPr>
+        <w:t xml:space="preserve"> их жизненного цикла; 2) п</w:t>
+      </w:r>
+      <w:r>
+        <w:rPr>
+          <w:rFonts w:ascii="Times New Roman" w:eastAsia="Arial" w:hAnsi="Times New Roman" w:cs="Times New Roman"/>
+          <w:color w:val="000000"/>
+          <w:sz w:val="24"/>
+          <w:szCs w:val="24"/>
+          <w:shd w:val="clear" w:color="auto" w:fill="FFFFFF"/>
+          <w:lang w:eastAsia="ru-RU"/>
+        </w:rPr>
+        <w:t xml:space="preserve">ланирование и исполнение технологических цепочек обработки и анализа больших объемов </w:t>
+      </w:r>
+      <w:proofErr w:type="spellStart"/>
+      <w:r>
+        <w:rPr>
+          <w:rFonts w:ascii="Times New Roman" w:eastAsia="Arial" w:hAnsi="Times New Roman" w:cs="Times New Roman"/>
+          <w:color w:val="000000"/>
+          <w:sz w:val="24"/>
+          <w:szCs w:val="24"/>
+          <w:shd w:val="clear" w:color="auto" w:fill="FFFFFF"/>
+          <w:lang w:eastAsia="ru-RU"/>
+        </w:rPr>
+        <w:t>метагеномных</w:t>
+      </w:r>
+      <w:proofErr w:type="spellEnd"/>
+      <w:r>
+        <w:rPr>
+          <w:rFonts w:ascii="Times New Roman" w:eastAsia="Arial" w:hAnsi="Times New Roman" w:cs="Times New Roman"/>
+          <w:color w:val="000000"/>
+          <w:sz w:val="24"/>
+          <w:szCs w:val="24"/>
+          <w:shd w:val="clear" w:color="auto" w:fill="FFFFFF"/>
+          <w:lang w:eastAsia="ru-RU"/>
+        </w:rPr>
+        <w:t xml:space="preserve"> данных.</w:t>
       </w:r>
     </w:p>
     <w:p>
@@ -1350,7 +1879,7 @@
                     </pic:cNvPicPr>
                   </pic:nvPicPr>
                   <pic:blipFill>
-                    <a:blip r:embed="rId9">
+                    <a:blip r:embed="rId10">
                       <a:extLst>
                         <a:ext uri="{28A0092B-C50C-407E-A947-70E740481C1C}">
                           <a14:useLocalDpi xmlns:a14="http://schemas.microsoft.com/office/drawing/2010/main" val="0"/>
@@ -1415,7 +1944,55 @@
           <w:shd w:val="clear" w:color="auto" w:fill="FFFFFF"/>
           <w:lang w:eastAsia="ru-RU"/>
         </w:rPr>
-        <w:t xml:space="preserve"> Упрощенное представление схемы данных результатов исследования микробиома, ребра, подписанные (1..n), соответствуют отношениям типа один-ко-многим, подпись (n..m) показывает отношения типа многие-ко-многим.</w:t>
+        <w:t xml:space="preserve"> Упрощенное представление схемы данных результатов исследования </w:t>
+      </w:r>
+      <w:proofErr w:type="spellStart"/>
+      <w:r>
+        <w:rPr>
+          <w:rFonts w:ascii="Times New Roman" w:eastAsia="Arial" w:hAnsi="Times New Roman" w:cs="Times New Roman"/>
+          <w:color w:val="000000"/>
+          <w:sz w:val="24"/>
+          <w:szCs w:val="24"/>
+          <w:shd w:val="clear" w:color="auto" w:fill="FFFFFF"/>
+          <w:lang w:eastAsia="ru-RU"/>
+        </w:rPr>
+        <w:t>микробиома</w:t>
+      </w:r>
+      <w:proofErr w:type="spellEnd"/>
+      <w:r>
+        <w:rPr>
+          <w:rFonts w:ascii="Times New Roman" w:eastAsia="Arial" w:hAnsi="Times New Roman" w:cs="Times New Roman"/>
+          <w:color w:val="000000"/>
+          <w:sz w:val="24"/>
+          <w:szCs w:val="24"/>
+          <w:shd w:val="clear" w:color="auto" w:fill="FFFFFF"/>
+          <w:lang w:eastAsia="ru-RU"/>
+        </w:rPr>
+        <w:t>, ребра, подписанные (1..n), соответствуют отношениям типа один-ко-многим, подпись (</w:t>
+      </w:r>
+      <w:proofErr w:type="spellStart"/>
+      <w:r>
+        <w:rPr>
+          <w:rFonts w:ascii="Times New Roman" w:eastAsia="Arial" w:hAnsi="Times New Roman" w:cs="Times New Roman"/>
+          <w:color w:val="000000"/>
+          <w:sz w:val="24"/>
+          <w:szCs w:val="24"/>
+          <w:shd w:val="clear" w:color="auto" w:fill="FFFFFF"/>
+          <w:lang w:eastAsia="ru-RU"/>
+        </w:rPr>
+        <w:t>n..m</w:t>
+      </w:r>
+      <w:proofErr w:type="spellEnd"/>
+      <w:r>
+        <w:rPr>
+          <w:rFonts w:ascii="Times New Roman" w:eastAsia="Arial" w:hAnsi="Times New Roman" w:cs="Times New Roman"/>
+          <w:color w:val="000000"/>
+          <w:sz w:val="24"/>
+          <w:szCs w:val="24"/>
+          <w:shd w:val="clear" w:color="auto" w:fill="FFFFFF"/>
+          <w:lang w:eastAsia="ru-RU"/>
+        </w:rPr>
+        <w:t>) показывает отношения типа многие-ко-многим.</w:t>
       </w:r>
     </w:p>
     <w:p>
@@ -1440,7 +2017,55 @@
           <w:szCs w:val="24"/>
           <w:shd w:val="clear" w:color="auto" w:fill="FFFFFF"/>
         </w:rPr>
-        <w:t xml:space="preserve">Спроектирована схема хранения данных, получаемых при исследовании микробиома озера Байкал (Рис. 1). Схема охватывает информацию о сборе проб, анализе физико-химических и биологических параметров этих проб, результатов секвенирования, применяемом оборудовании, таксономических базах, методиках анализа собранных материалов, публикациях результатов исследований, а также исследователях, принимающих участие в получении результатов. Также она позволяет хранить </w:t>
+        <w:t xml:space="preserve">Спроектирована схема хранения данных, получаемых при исследовании </w:t>
+      </w:r>
+      <w:proofErr w:type="spellStart"/>
+      <w:r>
+        <w:rPr>
+          <w:rFonts w:ascii="Times New Roman" w:hAnsi="Times New Roman" w:cs="Times New Roman"/>
+          <w:color w:val="333333"/>
+          <w:spacing w:val="-1"/>
+          <w:sz w:val="24"/>
+          <w:szCs w:val="24"/>
+          <w:shd w:val="clear" w:color="auto" w:fill="FFFFFF"/>
+        </w:rPr>
+        <w:t>микробиома</w:t>
+      </w:r>
+      <w:proofErr w:type="spellEnd"/>
+      <w:r>
+        <w:rPr>
+          <w:rFonts w:ascii="Times New Roman" w:hAnsi="Times New Roman" w:cs="Times New Roman"/>
+          <w:color w:val="333333"/>
+          <w:spacing w:val="-1"/>
+          <w:sz w:val="24"/>
+          <w:szCs w:val="24"/>
+          <w:shd w:val="clear" w:color="auto" w:fill="FFFFFF"/>
+        </w:rPr>
+        <w:t xml:space="preserve"> озера Байкал (Рис. 1). Схема охватывает информацию о сборе проб, анализе физико-химических и биологических параметров этих проб, результатов </w:t>
+      </w:r>
+      <w:proofErr w:type="spellStart"/>
+      <w:r>
+        <w:rPr>
+          <w:rFonts w:ascii="Times New Roman" w:hAnsi="Times New Roman" w:cs="Times New Roman"/>
+          <w:color w:val="333333"/>
+          <w:spacing w:val="-1"/>
+          <w:sz w:val="24"/>
+          <w:szCs w:val="24"/>
+          <w:shd w:val="clear" w:color="auto" w:fill="FFFFFF"/>
+        </w:rPr>
+        <w:t>секвенирования</w:t>
+      </w:r>
+      <w:proofErr w:type="spellEnd"/>
+      <w:r>
+        <w:rPr>
+          <w:rFonts w:ascii="Times New Roman" w:hAnsi="Times New Roman" w:cs="Times New Roman"/>
+          <w:color w:val="333333"/>
+          <w:spacing w:val="-1"/>
+          <w:sz w:val="24"/>
+          <w:szCs w:val="24"/>
+          <w:shd w:val="clear" w:color="auto" w:fill="FFFFFF"/>
+        </w:rPr>
+        <w:t xml:space="preserve">, </w:t>
       </w:r>
       <w:r>
         <w:rPr>
@@ -1452,12 +2077,35 @@
           <w:shd w:val="clear" w:color="auto" w:fill="FFFFFF"/>
         </w:rPr>
         <w:lastRenderedPageBreak/>
-        <w:t>используемые вычислительные цепочки обработки и анализа метагеномных данных, включая информацию о программных инструментах, командах и конфигурационных файлов.</w:t>
+        <w:t xml:space="preserve">применяемом оборудовании, таксономических базах, методиках анализа собранных материалов, публикациях результатов исследований, а также исследователях, принимающих участие в получении результатов. Также она позволяет хранить используемые вычислительные цепочки обработки и анализа </w:t>
+      </w:r>
+      <w:proofErr w:type="spellStart"/>
+      <w:r>
+        <w:rPr>
+          <w:rFonts w:ascii="Times New Roman" w:hAnsi="Times New Roman" w:cs="Times New Roman"/>
+          <w:color w:val="333333"/>
+          <w:spacing w:val="-1"/>
+          <w:sz w:val="24"/>
+          <w:szCs w:val="24"/>
+          <w:shd w:val="clear" w:color="auto" w:fill="FFFFFF"/>
+        </w:rPr>
+        <w:t>метагеномных</w:t>
+      </w:r>
+      <w:proofErr w:type="spellEnd"/>
+      <w:r>
+        <w:rPr>
+          <w:rFonts w:ascii="Times New Roman" w:hAnsi="Times New Roman" w:cs="Times New Roman"/>
+          <w:color w:val="333333"/>
+          <w:spacing w:val="-1"/>
+          <w:sz w:val="24"/>
+          <w:szCs w:val="24"/>
+          <w:shd w:val="clear" w:color="auto" w:fill="FFFFFF"/>
+        </w:rPr>
+        <w:t xml:space="preserve"> данных, включая информацию о программных инструментах, командах и конфигурационных файлов.</w:t>
       </w:r>
     </w:p>
     <w:p>
       <w:pPr>
-        <w:ind w:firstLine="709"/>
         <w:jc w:val="both"/>
         <w:rPr>
           <w:rFonts w:ascii="Times New Roman" w:eastAsia="Arial" w:hAnsi="Times New Roman" w:cs="Times New Roman"/>
@@ -1480,7 +2128,7 @@
             <wp:docPr id="5" name="Рисунок 4">
               <a:extLst xmlns:a="http://schemas.openxmlformats.org/drawingml/2006/main">
                 <a:ext uri="{FF2B5EF4-FFF2-40B4-BE49-F238E27FC236}">
-                  <a16:creationId xmlns:lc="http://schemas.openxmlformats.org/drawingml/2006/lockedCanvas" xmlns:a16="http://schemas.microsoft.com/office/drawing/2014/main" xmlns:p="http://schemas.openxmlformats.org/presentationml/2006/main" xmlns="" xmlns:w="http://schemas.openxmlformats.org/wordprocessingml/2006/main" xmlns:w10="urn:schemas-microsoft-com:office:word" xmlns:v="urn:schemas-microsoft-com:vml" xmlns:o="urn:schemas-microsoft-com:office:office" id="{71539E0A-DA56-4784-8644-2BD749869033}"/>
+                  <a16:creationId xmlns:o="urn:schemas-microsoft-com:office:office" xmlns:v="urn:schemas-microsoft-com:vml" xmlns:w10="urn:schemas-microsoft-com:office:word" xmlns:w="http://schemas.openxmlformats.org/wordprocessingml/2006/main" xmlns="" xmlns:p="http://schemas.openxmlformats.org/presentationml/2006/main" xmlns:a16="http://schemas.microsoft.com/office/drawing/2014/main" xmlns:lc="http://schemas.openxmlformats.org/drawingml/2006/lockedCanvas" xmlns:w15="http://schemas.microsoft.com/office/word/2012/wordml" id="{71539E0A-DA56-4784-8644-2BD749869033}"/>
                 </a:ext>
               </a:extLst>
             </wp:docPr>
@@ -1494,7 +2142,7 @@
                     <pic:cNvPr id="5" name="Рисунок 4">
                       <a:extLst>
                         <a:ext uri="{FF2B5EF4-FFF2-40B4-BE49-F238E27FC236}">
-                          <a16:creationId xmlns:lc="http://schemas.openxmlformats.org/drawingml/2006/lockedCanvas" xmlns:a16="http://schemas.microsoft.com/office/drawing/2014/main" xmlns:p="http://schemas.openxmlformats.org/presentationml/2006/main" xmlns="" xmlns:w="http://schemas.openxmlformats.org/wordprocessingml/2006/main" xmlns:w10="urn:schemas-microsoft-com:office:word" xmlns:v="urn:schemas-microsoft-com:vml" xmlns:o="urn:schemas-microsoft-com:office:office" id="{71539E0A-DA56-4784-8644-2BD749869033}"/>
+                          <a16:creationId xmlns:o="urn:schemas-microsoft-com:office:office" xmlns:v="urn:schemas-microsoft-com:vml" xmlns:w10="urn:schemas-microsoft-com:office:word" xmlns:w="http://schemas.openxmlformats.org/wordprocessingml/2006/main" xmlns="" xmlns:p="http://schemas.openxmlformats.org/presentationml/2006/main" xmlns:a16="http://schemas.microsoft.com/office/drawing/2014/main" xmlns:lc="http://schemas.openxmlformats.org/drawingml/2006/lockedCanvas" xmlns:w15="http://schemas.microsoft.com/office/word/2012/wordml" id="{71539E0A-DA56-4784-8644-2BD749869033}"/>
                         </a:ext>
                       </a:extLst>
                     </pic:cNvPr>
@@ -1503,7 +2151,7 @@
                     </pic:cNvPicPr>
                   </pic:nvPicPr>
                   <pic:blipFill>
-                    <a:blip r:embed="rId10"/>
+                    <a:blip r:embed="rId11"/>
                     <a:stretch>
                       <a:fillRect/>
                     </a:stretch>
@@ -1557,7 +2205,20 @@
           <w:shd w:val="clear" w:color="auto" w:fill="FFFFFF"/>
           <w:lang w:eastAsia="ru-RU"/>
         </w:rPr>
-        <w:t xml:space="preserve"> Фрагмент модели ИС для инструментальной платформы </w:t>
+        <w:t xml:space="preserve"> Фрагмент модели ИС для инструментальной платфо</w:t>
+      </w:r>
+      <w:bookmarkStart w:id="0" w:name="_GoBack"/>
+      <w:bookmarkEnd w:id="0"/>
+      <w:r>
+        <w:rPr>
+          <w:rFonts w:ascii="Times New Roman" w:eastAsia="Arial" w:hAnsi="Times New Roman" w:cs="Times New Roman"/>
+          <w:color w:val="000000"/>
+          <w:sz w:val="24"/>
+          <w:szCs w:val="24"/>
+          <w:shd w:val="clear" w:color="auto" w:fill="FFFFFF"/>
+          <w:lang w:eastAsia="ru-RU"/>
+        </w:rPr>
+        <w:t xml:space="preserve">рмы </w:t>
       </w:r>
       <w:r>
         <w:rPr>
@@ -1571,6 +2232,7 @@
         </w:rPr>
         <w:t>D</w:t>
       </w:r>
+      <w:proofErr w:type="spellStart"/>
       <w:r>
         <w:rPr>
           <w:rFonts w:ascii="Times New Roman" w:eastAsia="Arial" w:hAnsi="Times New Roman" w:cs="Times New Roman"/>
@@ -1583,6 +2245,7 @@
         </w:rPr>
         <w:t>jango</w:t>
       </w:r>
+      <w:proofErr w:type="spellEnd"/>
       <w:r>
         <w:rPr>
           <w:rFonts w:ascii="Times New Roman" w:eastAsia="Arial" w:hAnsi="Times New Roman" w:cs="Times New Roman"/>
@@ -1661,7 +2324,31 @@
           <w:shd w:val="clear" w:color="auto" w:fill="FFFFFF"/>
           <w:lang w:eastAsia="ru-RU"/>
         </w:rPr>
-        <w:t xml:space="preserve"> данных всего цикла исследования микробиома, начиная от отбора пробы и заканчивая публикацией научных результатов.</w:t>
+        <w:t xml:space="preserve"> данных всего цикла исследования </w:t>
+      </w:r>
+      <w:proofErr w:type="spellStart"/>
+      <w:r>
+        <w:rPr>
+          <w:rFonts w:ascii="Times New Roman" w:eastAsia="Arial" w:hAnsi="Times New Roman" w:cs="Times New Roman"/>
+          <w:color w:val="000000"/>
+          <w:sz w:val="24"/>
+          <w:szCs w:val="24"/>
+          <w:shd w:val="clear" w:color="auto" w:fill="FFFFFF"/>
+          <w:lang w:eastAsia="ru-RU"/>
+        </w:rPr>
+        <w:t>микробиома</w:t>
+      </w:r>
+      <w:proofErr w:type="spellEnd"/>
+      <w:r>
+        <w:rPr>
+          <w:rFonts w:ascii="Times New Roman" w:eastAsia="Arial" w:hAnsi="Times New Roman" w:cs="Times New Roman"/>
+          <w:color w:val="000000"/>
+          <w:sz w:val="24"/>
+          <w:szCs w:val="24"/>
+          <w:shd w:val="clear" w:color="auto" w:fill="FFFFFF"/>
+          <w:lang w:eastAsia="ru-RU"/>
+        </w:rPr>
+        <w:t>, начиная от отбора пробы и заканчивая публикацией научных результатов.</w:t>
       </w:r>
       <w:r>
         <w:rPr>
@@ -1708,6 +2395,7 @@
         </w:rPr>
         <w:t>D</w:t>
       </w:r>
+      <w:proofErr w:type="spellStart"/>
       <w:r>
         <w:rPr>
           <w:rFonts w:ascii="Times New Roman" w:eastAsia="Arial" w:hAnsi="Times New Roman" w:cs="Times New Roman"/>
@@ -1720,6 +2408,7 @@
         </w:rPr>
         <w:t>jango</w:t>
       </w:r>
+      <w:proofErr w:type="spellEnd"/>
       <w:r>
         <w:rPr>
           <w:rFonts w:ascii="Times New Roman" w:eastAsia="Arial" w:hAnsi="Times New Roman" w:cs="Times New Roman"/>
@@ -1731,7 +2420,7 @@
         </w:rPr>
         <w:t xml:space="preserve"> (</w:t>
       </w:r>
-      <w:hyperlink r:id="rId11" w:history="1">
+      <w:hyperlink r:id="rId12" w:history="1">
         <w:r>
           <w:rPr>
             <w:rStyle w:val="a7"/>
@@ -1832,6 +2521,7 @@
         </w:rPr>
         <w:t xml:space="preserve">системы управления данными </w:t>
       </w:r>
+      <w:proofErr w:type="spellStart"/>
       <w:r>
         <w:rPr>
           <w:rFonts w:ascii="Times New Roman" w:hAnsi="Times New Roman" w:cs="Times New Roman"/>
@@ -1844,6 +2534,7 @@
         </w:rPr>
         <w:t>PostgreSQL</w:t>
       </w:r>
+      <w:proofErr w:type="spellEnd"/>
       <w:r>
         <w:rPr>
           <w:rFonts w:ascii="Times New Roman" w:hAnsi="Times New Roman" w:cs="Times New Roman"/>
@@ -1866,7 +2557,7 @@
         </w:rPr>
         <w:t>(</w:t>
       </w:r>
-      <w:hyperlink r:id="rId12" w:history="1">
+      <w:hyperlink r:id="rId13" w:history="1">
         <w:r>
           <w:rPr>
             <w:rStyle w:val="a7"/>
@@ -1965,7 +2656,31 @@
           <w:szCs w:val="24"/>
           <w:shd w:val="clear" w:color="auto" w:fill="FFFFFF"/>
         </w:rPr>
-        <w:t>результатов исследования микробиома озера Байкал</w:t>
+        <w:t xml:space="preserve">результатов исследования </w:t>
+      </w:r>
+      <w:proofErr w:type="spellStart"/>
+      <w:r>
+        <w:rPr>
+          <w:rFonts w:ascii="Times New Roman" w:hAnsi="Times New Roman" w:cs="Times New Roman"/>
+          <w:color w:val="333333"/>
+          <w:spacing w:val="-1"/>
+          <w:sz w:val="24"/>
+          <w:szCs w:val="24"/>
+          <w:shd w:val="clear" w:color="auto" w:fill="FFFFFF"/>
+        </w:rPr>
+        <w:t>микробиома</w:t>
+      </w:r>
+      <w:proofErr w:type="spellEnd"/>
+      <w:r>
+        <w:rPr>
+          <w:rFonts w:ascii="Times New Roman" w:hAnsi="Times New Roman" w:cs="Times New Roman"/>
+          <w:color w:val="333333"/>
+          <w:spacing w:val="-1"/>
+          <w:sz w:val="24"/>
+          <w:szCs w:val="24"/>
+          <w:shd w:val="clear" w:color="auto" w:fill="FFFFFF"/>
+        </w:rPr>
+        <w:t xml:space="preserve"> озера Байкал</w:t>
       </w:r>
       <w:r>
         <w:rPr>
@@ -2024,18 +2739,7 @@
           <w:szCs w:val="24"/>
           <w:shd w:val="clear" w:color="auto" w:fill="FFFFFF"/>
         </w:rPr>
-        <w:t xml:space="preserve">модели ИС </w:t>
-      </w:r>
-      <w:r>
-        <w:rPr>
-          <w:rFonts w:ascii="Times New Roman" w:hAnsi="Times New Roman" w:cs="Times New Roman"/>
-          <w:color w:val="333333"/>
-          <w:spacing w:val="-1"/>
-          <w:sz w:val="24"/>
-          <w:szCs w:val="24"/>
-          <w:shd w:val="clear" w:color="auto" w:fill="FFFFFF"/>
-        </w:rPr>
-        <w:t>реализованы следующие сущности</w:t>
+        <w:t>модели ИС реализованы следующие сущности</w:t>
       </w:r>
       <w:r>
         <w:rPr>
@@ -2099,62 +2803,7 @@
           <w:szCs w:val="24"/>
           <w:shd w:val="clear" w:color="auto" w:fill="FFFFFF"/>
         </w:rPr>
-        <w:t xml:space="preserve"> – справочн</w:t>
-      </w:r>
-      <w:r>
-        <w:rPr>
-          <w:rFonts w:ascii="Times New Roman" w:hAnsi="Times New Roman" w:cs="Times New Roman"/>
-          <w:color w:val="333333"/>
-          <w:spacing w:val="-1"/>
-          <w:sz w:val="24"/>
-          <w:szCs w:val="24"/>
-          <w:shd w:val="clear" w:color="auto" w:fill="FFFFFF"/>
-        </w:rPr>
-        <w:t>ик</w:t>
-      </w:r>
-      <w:r>
-        <w:rPr>
-          <w:rFonts w:ascii="Times New Roman" w:hAnsi="Times New Roman" w:cs="Times New Roman"/>
-          <w:color w:val="333333"/>
-          <w:spacing w:val="-1"/>
-          <w:sz w:val="24"/>
-          <w:szCs w:val="24"/>
-          <w:shd w:val="clear" w:color="auto" w:fill="FFFFFF"/>
-        </w:rPr>
-        <w:t xml:space="preserve"> </w:t>
-      </w:r>
-      <w:r>
-        <w:rPr>
-          <w:rFonts w:ascii="Times New Roman" w:hAnsi="Times New Roman" w:cs="Times New Roman"/>
-          <w:color w:val="333333"/>
-          <w:spacing w:val="-1"/>
-          <w:sz w:val="24"/>
-          <w:szCs w:val="24"/>
-          <w:shd w:val="clear" w:color="auto" w:fill="FFFFFF"/>
-        </w:rPr>
-        <w:t xml:space="preserve">научных </w:t>
-      </w:r>
-      <w:r>
-        <w:rPr>
-          <w:rFonts w:ascii="Times New Roman" w:hAnsi="Times New Roman" w:cs="Times New Roman"/>
-          <w:color w:val="333333"/>
-          <w:spacing w:val="-1"/>
-          <w:sz w:val="24"/>
-          <w:szCs w:val="24"/>
-          <w:shd w:val="clear" w:color="auto" w:fill="FFFFFF"/>
-        </w:rPr>
-        <w:t>организаций</w:t>
-      </w:r>
-      <w:r>
-        <w:rPr>
-          <w:rFonts w:ascii="Times New Roman" w:hAnsi="Times New Roman" w:cs="Times New Roman"/>
-          <w:color w:val="333333"/>
-          <w:spacing w:val="-1"/>
-          <w:sz w:val="24"/>
-          <w:szCs w:val="24"/>
-          <w:shd w:val="clear" w:color="auto" w:fill="FFFFFF"/>
-        </w:rPr>
-        <w:t>, проводящих исследования</w:t>
+        <w:t xml:space="preserve"> – справочник научных организаций, проводящих исследования</w:t>
       </w:r>
       <w:r>
         <w:rPr>
@@ -2207,18 +2856,7 @@
           <w:szCs w:val="24"/>
           <w:shd w:val="clear" w:color="auto" w:fill="FFFFFF"/>
         </w:rPr>
-        <w:t xml:space="preserve"> – справочник </w:t>
-      </w:r>
-      <w:r>
-        <w:rPr>
-          <w:rFonts w:ascii="Times New Roman" w:hAnsi="Times New Roman" w:cs="Times New Roman"/>
-          <w:color w:val="333333"/>
-          <w:spacing w:val="-1"/>
-          <w:sz w:val="24"/>
-          <w:szCs w:val="24"/>
-          <w:shd w:val="clear" w:color="auto" w:fill="FFFFFF"/>
-        </w:rPr>
-        <w:t>исследователей</w:t>
+        <w:t xml:space="preserve"> – справочник исследователей</w:t>
       </w:r>
       <w:r>
         <w:rPr>
@@ -2271,31 +2909,7 @@
           <w:szCs w:val="24"/>
           <w:shd w:val="clear" w:color="auto" w:fill="FFFFFF"/>
         </w:rPr>
-        <w:t>В</w:t>
-      </w:r>
-      <w:r>
-        <w:rPr>
-          <w:rFonts w:ascii="Times New Roman" w:hAnsi="Times New Roman" w:cs="Times New Roman"/>
-          <w:i/>
-          <w:color w:val="333333"/>
-          <w:spacing w:val="-1"/>
-          <w:sz w:val="24"/>
-          <w:szCs w:val="24"/>
-          <w:shd w:val="clear" w:color="auto" w:fill="FFFFFF"/>
-        </w:rPr>
-        <w:t>одн</w:t>
-      </w:r>
-      <w:r>
-        <w:rPr>
-          <w:rFonts w:ascii="Times New Roman" w:hAnsi="Times New Roman" w:cs="Times New Roman"/>
-          <w:i/>
-          <w:color w:val="333333"/>
-          <w:spacing w:val="-1"/>
-          <w:sz w:val="24"/>
-          <w:szCs w:val="24"/>
-          <w:shd w:val="clear" w:color="auto" w:fill="FFFFFF"/>
-        </w:rPr>
-        <w:t>ы</w:t>
+        <w:t>Водны</w:t>
       </w:r>
       <w:r>
         <w:rPr>
@@ -2440,18 +3054,7 @@
           <w:szCs w:val="24"/>
           <w:shd w:val="clear" w:color="auto" w:fill="FFFFFF"/>
         </w:rPr>
-        <w:t>справочник</w:t>
-      </w:r>
-      <w:r>
-        <w:rPr>
-          <w:rFonts w:ascii="Times New Roman" w:hAnsi="Times New Roman" w:cs="Times New Roman"/>
-          <w:color w:val="333333"/>
-          <w:spacing w:val="-1"/>
-          <w:sz w:val="24"/>
-          <w:szCs w:val="24"/>
-          <w:shd w:val="clear" w:color="auto" w:fill="FFFFFF"/>
-        </w:rPr>
-        <w:t xml:space="preserve"> зон </w:t>
+        <w:t xml:space="preserve">справочник зон </w:t>
       </w:r>
       <w:r>
         <w:rPr>
@@ -3248,51 +3851,7 @@
           <w:szCs w:val="24"/>
           <w:shd w:val="clear" w:color="auto" w:fill="FFFFFF"/>
         </w:rPr>
-        <w:t xml:space="preserve"> к используемому о</w:t>
-      </w:r>
-      <w:r>
-        <w:rPr>
-          <w:rFonts w:ascii="Times New Roman" w:hAnsi="Times New Roman" w:cs="Times New Roman"/>
-          <w:color w:val="333333"/>
-          <w:spacing w:val="-1"/>
-          <w:sz w:val="24"/>
-          <w:szCs w:val="24"/>
-          <w:shd w:val="clear" w:color="auto" w:fill="FFFFFF"/>
-        </w:rPr>
-        <w:t>борудовани</w:t>
-      </w:r>
-      <w:r>
-        <w:rPr>
-          <w:rFonts w:ascii="Times New Roman" w:hAnsi="Times New Roman" w:cs="Times New Roman"/>
-          <w:color w:val="333333"/>
-          <w:spacing w:val="-1"/>
-          <w:sz w:val="24"/>
-          <w:szCs w:val="24"/>
-          <w:shd w:val="clear" w:color="auto" w:fill="FFFFFF"/>
-        </w:rPr>
-        <w:t>ю</w:t>
-      </w:r>
-      <w:r>
-        <w:rPr>
-          <w:rFonts w:ascii="Times New Roman" w:hAnsi="Times New Roman" w:cs="Times New Roman"/>
-          <w:color w:val="333333"/>
-          <w:spacing w:val="-1"/>
-          <w:sz w:val="24"/>
-          <w:szCs w:val="24"/>
-          <w:shd w:val="clear" w:color="auto" w:fill="FFFFFF"/>
-        </w:rPr>
-        <w:t xml:space="preserve"> и расходн</w:t>
-      </w:r>
-      <w:r>
-        <w:rPr>
-          <w:rFonts w:ascii="Times New Roman" w:hAnsi="Times New Roman" w:cs="Times New Roman"/>
-          <w:color w:val="333333"/>
-          <w:spacing w:val="-1"/>
-          <w:sz w:val="24"/>
-          <w:szCs w:val="24"/>
-          <w:shd w:val="clear" w:color="auto" w:fill="FFFFFF"/>
-        </w:rPr>
-        <w:t>ым материалам</w:t>
+        <w:t xml:space="preserve"> к используемому оборудованию и расходным материалам</w:t>
       </w:r>
       <w:r>
         <w:rPr>
@@ -3367,6 +3926,7 @@
           <w:szCs w:val="24"/>
           <w:shd w:val="clear" w:color="auto" w:fill="FFFFFF"/>
         </w:rPr>
+        <w:lastRenderedPageBreak/>
         <w:t>Категори</w:t>
       </w:r>
       <w:r>
@@ -3413,18 +3973,7 @@
           <w:szCs w:val="24"/>
           <w:shd w:val="clear" w:color="auto" w:fill="FFFFFF"/>
         </w:rPr>
-        <w:t xml:space="preserve">поисковый </w:t>
-      </w:r>
-      <w:r>
-        <w:rPr>
-          <w:rFonts w:ascii="Times New Roman" w:hAnsi="Times New Roman" w:cs="Times New Roman"/>
-          <w:color w:val="333333"/>
-          <w:spacing w:val="-1"/>
-          <w:sz w:val="24"/>
-          <w:szCs w:val="24"/>
-          <w:shd w:val="clear" w:color="auto" w:fill="FFFFFF"/>
-        </w:rPr>
-        <w:t>справочник</w:t>
+        <w:t>поисковый справочник</w:t>
       </w:r>
       <w:r>
         <w:rPr>
@@ -3522,18 +4071,7 @@
           <w:szCs w:val="24"/>
           <w:shd w:val="clear" w:color="auto" w:fill="FFFFFF"/>
         </w:rPr>
-        <w:t xml:space="preserve">список </w:t>
-      </w:r>
-      <w:r>
-        <w:rPr>
-          <w:rFonts w:ascii="Times New Roman" w:hAnsi="Times New Roman" w:cs="Times New Roman"/>
-          <w:color w:val="333333"/>
-          <w:spacing w:val="-1"/>
-          <w:sz w:val="24"/>
-          <w:szCs w:val="24"/>
-          <w:shd w:val="clear" w:color="auto" w:fill="FFFFFF"/>
-        </w:rPr>
-        <w:t>программных пакетов</w:t>
+        <w:t>список программных пакетов</w:t>
       </w:r>
       <w:r>
         <w:rPr>
@@ -3601,16 +4139,29 @@
         </w:rPr>
         <w:t xml:space="preserve">анализа </w:t>
       </w:r>
-      <w:r>
-        <w:rPr>
-          <w:rFonts w:ascii="Times New Roman" w:hAnsi="Times New Roman" w:cs="Times New Roman"/>
-          <w:color w:val="333333"/>
-          <w:spacing w:val="-1"/>
-          <w:sz w:val="24"/>
-          <w:szCs w:val="24"/>
-          <w:shd w:val="clear" w:color="auto" w:fill="FFFFFF"/>
-        </w:rPr>
-        <w:t xml:space="preserve">метагеномных </w:t>
+      <w:proofErr w:type="spellStart"/>
+      <w:r>
+        <w:rPr>
+          <w:rFonts w:ascii="Times New Roman" w:hAnsi="Times New Roman" w:cs="Times New Roman"/>
+          <w:color w:val="333333"/>
+          <w:spacing w:val="-1"/>
+          <w:sz w:val="24"/>
+          <w:szCs w:val="24"/>
+          <w:shd w:val="clear" w:color="auto" w:fill="FFFFFF"/>
+        </w:rPr>
+        <w:t>метагеномных</w:t>
+      </w:r>
+      <w:proofErr w:type="spellEnd"/>
+      <w:r>
+        <w:rPr>
+          <w:rFonts w:ascii="Times New Roman" w:hAnsi="Times New Roman" w:cs="Times New Roman"/>
+          <w:color w:val="333333"/>
+          <w:spacing w:val="-1"/>
+          <w:sz w:val="24"/>
+          <w:szCs w:val="24"/>
+          <w:shd w:val="clear" w:color="auto" w:fill="FFFFFF"/>
+        </w:rPr>
+        <w:t xml:space="preserve"> </w:t>
       </w:r>
       <w:r>
         <w:rPr>
@@ -3652,7 +4203,6 @@
           <w:szCs w:val="24"/>
           <w:shd w:val="clear" w:color="auto" w:fill="FFFFFF"/>
         </w:rPr>
-        <w:lastRenderedPageBreak/>
         <w:t>Таксономические базы</w:t>
       </w:r>
       <w:r>
@@ -4001,84 +4551,7 @@
           <w:szCs w:val="24"/>
           <w:shd w:val="clear" w:color="auto" w:fill="FFFFFF"/>
         </w:rPr>
-        <w:t xml:space="preserve"> с привязкой к типам </w:t>
-      </w:r>
-      <w:r>
-        <w:rPr>
-          <w:rFonts w:ascii="Times New Roman" w:hAnsi="Times New Roman" w:cs="Times New Roman"/>
-          <w:color w:val="333333"/>
-          <w:spacing w:val="-1"/>
-          <w:sz w:val="24"/>
-          <w:szCs w:val="24"/>
-          <w:shd w:val="clear" w:color="auto" w:fill="FFFFFF"/>
-        </w:rPr>
-        <w:t xml:space="preserve">проб и </w:t>
-      </w:r>
-      <w:r>
-        <w:rPr>
-          <w:rFonts w:ascii="Times New Roman" w:hAnsi="Times New Roman" w:cs="Times New Roman"/>
-          <w:color w:val="333333"/>
-          <w:spacing w:val="-1"/>
-          <w:sz w:val="24"/>
-          <w:szCs w:val="24"/>
-          <w:shd w:val="clear" w:color="auto" w:fill="FFFFFF"/>
-        </w:rPr>
-        <w:t>с</w:t>
-      </w:r>
-      <w:r>
-        <w:rPr>
-          <w:rFonts w:ascii="Times New Roman" w:hAnsi="Times New Roman" w:cs="Times New Roman"/>
-          <w:color w:val="333333"/>
-          <w:spacing w:val="-1"/>
-          <w:sz w:val="24"/>
-          <w:szCs w:val="24"/>
-          <w:shd w:val="clear" w:color="auto" w:fill="FFFFFF"/>
-        </w:rPr>
-        <w:t>танция</w:t>
-      </w:r>
-      <w:r>
-        <w:rPr>
-          <w:rFonts w:ascii="Times New Roman" w:hAnsi="Times New Roman" w:cs="Times New Roman"/>
-          <w:color w:val="333333"/>
-          <w:spacing w:val="-1"/>
-          <w:sz w:val="24"/>
-          <w:szCs w:val="24"/>
-          <w:shd w:val="clear" w:color="auto" w:fill="FFFFFF"/>
-        </w:rPr>
-        <w:t>м</w:t>
-      </w:r>
-      <w:r>
-        <w:rPr>
-          <w:rFonts w:ascii="Times New Roman" w:hAnsi="Times New Roman" w:cs="Times New Roman"/>
-          <w:color w:val="333333"/>
-          <w:spacing w:val="-1"/>
-          <w:sz w:val="24"/>
-          <w:szCs w:val="24"/>
-          <w:shd w:val="clear" w:color="auto" w:fill="FFFFFF"/>
-        </w:rPr>
-        <w:t xml:space="preserve"> отб</w:t>
-      </w:r>
-      <w:r>
-        <w:rPr>
-          <w:rFonts w:ascii="Times New Roman" w:hAnsi="Times New Roman" w:cs="Times New Roman"/>
-          <w:color w:val="333333"/>
-          <w:spacing w:val="-1"/>
-          <w:sz w:val="24"/>
-          <w:szCs w:val="24"/>
-          <w:shd w:val="clear" w:color="auto" w:fill="FFFFFF"/>
-        </w:rPr>
-        <w:t>о</w:t>
-      </w:r>
-      <w:r>
-        <w:rPr>
-          <w:rFonts w:ascii="Times New Roman" w:hAnsi="Times New Roman" w:cs="Times New Roman"/>
-          <w:color w:val="333333"/>
-          <w:spacing w:val="-1"/>
-          <w:sz w:val="24"/>
-          <w:szCs w:val="24"/>
-          <w:shd w:val="clear" w:color="auto" w:fill="FFFFFF"/>
-        </w:rPr>
-        <w:t>ра проб</w:t>
+        <w:t xml:space="preserve"> с привязкой к типам проб и станциям отбора проб</w:t>
       </w:r>
       <w:r>
         <w:rPr>
@@ -4221,7 +4694,19 @@
           <w:szCs w:val="24"/>
           <w:shd w:val="clear" w:color="auto" w:fill="FFFFFF"/>
         </w:rPr>
-        <w:t xml:space="preserve"> проб по определённо</w:t>
+        <w:t xml:space="preserve"> проб по </w:t>
+      </w:r>
+      <w:proofErr w:type="gramStart"/>
+      <w:r>
+        <w:rPr>
+          <w:rFonts w:ascii="Times New Roman" w:hAnsi="Times New Roman" w:cs="Times New Roman"/>
+          <w:color w:val="333333"/>
+          <w:spacing w:val="-1"/>
+          <w:sz w:val="24"/>
+          <w:szCs w:val="24"/>
+          <w:shd w:val="clear" w:color="auto" w:fill="FFFFFF"/>
+        </w:rPr>
+        <w:t>определённо</w:t>
       </w:r>
       <w:r>
         <w:rPr>
@@ -4234,6 +4719,7 @@
         </w:rPr>
         <w:t>м</w:t>
       </w:r>
+      <w:proofErr w:type="gramEnd"/>
       <w:r>
         <w:rPr>
           <w:rFonts w:ascii="Times New Roman" w:hAnsi="Times New Roman" w:cs="Times New Roman"/>
@@ -4309,161 +4795,7 @@
           <w:szCs w:val="24"/>
           <w:shd w:val="clear" w:color="auto" w:fill="FFFFFF"/>
         </w:rPr>
-        <w:t>) с привязкой к собранным п</w:t>
-      </w:r>
-      <w:r>
-        <w:rPr>
-          <w:rFonts w:ascii="Times New Roman" w:hAnsi="Times New Roman" w:cs="Times New Roman"/>
-          <w:color w:val="333333"/>
-          <w:spacing w:val="-1"/>
-          <w:sz w:val="24"/>
-          <w:szCs w:val="24"/>
-          <w:shd w:val="clear" w:color="auto" w:fill="FFFFFF"/>
-        </w:rPr>
-        <w:t>роба</w:t>
-      </w:r>
-      <w:r>
-        <w:rPr>
-          <w:rFonts w:ascii="Times New Roman" w:hAnsi="Times New Roman" w:cs="Times New Roman"/>
-          <w:color w:val="333333"/>
-          <w:spacing w:val="-1"/>
-          <w:sz w:val="24"/>
-          <w:szCs w:val="24"/>
-          <w:shd w:val="clear" w:color="auto" w:fill="FFFFFF"/>
-        </w:rPr>
-        <w:t>м,</w:t>
-      </w:r>
-      <w:r>
-        <w:rPr>
-          <w:rFonts w:ascii="Times New Roman" w:hAnsi="Times New Roman" w:cs="Times New Roman"/>
-          <w:color w:val="333333"/>
-          <w:spacing w:val="-1"/>
-          <w:sz w:val="24"/>
-          <w:szCs w:val="24"/>
-          <w:shd w:val="clear" w:color="auto" w:fill="FFFFFF"/>
-        </w:rPr>
-        <w:t xml:space="preserve"> </w:t>
-      </w:r>
-      <w:r>
-        <w:rPr>
-          <w:rFonts w:ascii="Times New Roman" w:hAnsi="Times New Roman" w:cs="Times New Roman"/>
-          <w:color w:val="333333"/>
-          <w:spacing w:val="-1"/>
-          <w:sz w:val="24"/>
-          <w:szCs w:val="24"/>
-          <w:shd w:val="clear" w:color="auto" w:fill="FFFFFF"/>
-        </w:rPr>
-        <w:t>использованному о</w:t>
-      </w:r>
-      <w:r>
-        <w:rPr>
-          <w:rFonts w:ascii="Times New Roman" w:hAnsi="Times New Roman" w:cs="Times New Roman"/>
-          <w:color w:val="333333"/>
-          <w:spacing w:val="-1"/>
-          <w:sz w:val="24"/>
-          <w:szCs w:val="24"/>
-          <w:shd w:val="clear" w:color="auto" w:fill="FFFFFF"/>
-        </w:rPr>
-        <w:t>борудовани</w:t>
-      </w:r>
-      <w:r>
-        <w:rPr>
-          <w:rFonts w:ascii="Times New Roman" w:hAnsi="Times New Roman" w:cs="Times New Roman"/>
-          <w:color w:val="333333"/>
-          <w:spacing w:val="-1"/>
-          <w:sz w:val="24"/>
-          <w:szCs w:val="24"/>
-          <w:shd w:val="clear" w:color="auto" w:fill="FFFFFF"/>
-        </w:rPr>
-        <w:t>ю,</w:t>
-      </w:r>
-      <w:r>
-        <w:rPr>
-          <w:rFonts w:ascii="Times New Roman" w:hAnsi="Times New Roman" w:cs="Times New Roman"/>
-          <w:color w:val="333333"/>
-          <w:spacing w:val="-1"/>
-          <w:sz w:val="24"/>
-          <w:szCs w:val="24"/>
-          <w:shd w:val="clear" w:color="auto" w:fill="FFFFFF"/>
-        </w:rPr>
-        <w:t xml:space="preserve"> расходн</w:t>
-      </w:r>
-      <w:r>
-        <w:rPr>
-          <w:rFonts w:ascii="Times New Roman" w:hAnsi="Times New Roman" w:cs="Times New Roman"/>
-          <w:color w:val="333333"/>
-          <w:spacing w:val="-1"/>
-          <w:sz w:val="24"/>
-          <w:szCs w:val="24"/>
-          <w:shd w:val="clear" w:color="auto" w:fill="FFFFFF"/>
-        </w:rPr>
-        <w:t>ым материалам и методам исследования</w:t>
-      </w:r>
-      <w:r>
-        <w:rPr>
-          <w:rFonts w:ascii="Times New Roman" w:hAnsi="Times New Roman" w:cs="Times New Roman"/>
-          <w:color w:val="333333"/>
-          <w:spacing w:val="-1"/>
-          <w:sz w:val="24"/>
-          <w:szCs w:val="24"/>
-          <w:shd w:val="clear" w:color="auto" w:fill="FFFFFF"/>
-        </w:rPr>
-        <w:t xml:space="preserve">, </w:t>
-      </w:r>
-      <w:r>
-        <w:rPr>
-          <w:rFonts w:ascii="Times New Roman" w:hAnsi="Times New Roman" w:cs="Times New Roman"/>
-          <w:color w:val="333333"/>
-          <w:spacing w:val="-1"/>
-          <w:sz w:val="24"/>
-          <w:szCs w:val="24"/>
-          <w:shd w:val="clear" w:color="auto" w:fill="FFFFFF"/>
-        </w:rPr>
-        <w:t>исследуемым п</w:t>
-      </w:r>
-      <w:r>
-        <w:rPr>
-          <w:rFonts w:ascii="Times New Roman" w:hAnsi="Times New Roman" w:cs="Times New Roman"/>
-          <w:color w:val="333333"/>
-          <w:spacing w:val="-1"/>
-          <w:sz w:val="24"/>
-          <w:szCs w:val="24"/>
-          <w:shd w:val="clear" w:color="auto" w:fill="FFFFFF"/>
-        </w:rPr>
-        <w:t>араметр</w:t>
-      </w:r>
-      <w:r>
-        <w:rPr>
-          <w:rFonts w:ascii="Times New Roman" w:hAnsi="Times New Roman" w:cs="Times New Roman"/>
-          <w:color w:val="333333"/>
-          <w:spacing w:val="-1"/>
-          <w:sz w:val="24"/>
-          <w:szCs w:val="24"/>
-          <w:shd w:val="clear" w:color="auto" w:fill="FFFFFF"/>
-        </w:rPr>
-        <w:t>ам, а также задействованным и</w:t>
-      </w:r>
-      <w:r>
-        <w:rPr>
-          <w:rFonts w:ascii="Times New Roman" w:hAnsi="Times New Roman" w:cs="Times New Roman"/>
-          <w:color w:val="333333"/>
-          <w:spacing w:val="-1"/>
-          <w:sz w:val="24"/>
-          <w:szCs w:val="24"/>
-          <w:shd w:val="clear" w:color="auto" w:fill="FFFFFF"/>
-        </w:rPr>
-        <w:t>сследовател</w:t>
-      </w:r>
-      <w:r>
-        <w:rPr>
-          <w:rFonts w:ascii="Times New Roman" w:hAnsi="Times New Roman" w:cs="Times New Roman"/>
-          <w:color w:val="333333"/>
-          <w:spacing w:val="-1"/>
-          <w:sz w:val="24"/>
-          <w:szCs w:val="24"/>
-          <w:shd w:val="clear" w:color="auto" w:fill="FFFFFF"/>
-        </w:rPr>
-        <w:t>ям</w:t>
+        <w:t>) с привязкой к собранным пробам, использованному оборудованию, расходным материалам и методам исследования, исследуемым параметрам, а также задействованным исследователям</w:t>
       </w:r>
       <w:r>
         <w:rPr>
@@ -4681,19 +5013,21 @@
           <w:szCs w:val="24"/>
           <w:shd w:val="clear" w:color="auto" w:fill="FFFFFF"/>
         </w:rPr>
-        <w:t xml:space="preserve"> платформы</w:t>
-      </w:r>
-      <w:r>
-        <w:rPr>
-          <w:rFonts w:ascii="Times New Roman" w:hAnsi="Times New Roman" w:cs="Times New Roman"/>
-          <w:color w:val="333333"/>
-          <w:spacing w:val="-1"/>
-          <w:sz w:val="24"/>
-          <w:szCs w:val="24"/>
-          <w:shd w:val="clear" w:color="auto" w:fill="FFFFFF"/>
-        </w:rPr>
-        <w:t xml:space="preserve"> секвенирования</w:t>
-      </w:r>
+        <w:t xml:space="preserve"> платформы </w:t>
+      </w:r>
+      <w:proofErr w:type="spellStart"/>
+      <w:r>
+        <w:rPr>
+          <w:rFonts w:ascii="Times New Roman" w:hAnsi="Times New Roman" w:cs="Times New Roman"/>
+          <w:color w:val="333333"/>
+          <w:spacing w:val="-1"/>
+          <w:sz w:val="24"/>
+          <w:szCs w:val="24"/>
+          <w:shd w:val="clear" w:color="auto" w:fill="FFFFFF"/>
+        </w:rPr>
+        <w:t>секвенирования</w:t>
+      </w:r>
+      <w:proofErr w:type="spellEnd"/>
       <w:r>
         <w:rPr>
           <w:rFonts w:ascii="Times New Roman" w:hAnsi="Times New Roman" w:cs="Times New Roman"/>
@@ -4801,18 +5135,31 @@
           <w:szCs w:val="24"/>
           <w:shd w:val="clear" w:color="auto" w:fill="FFFFFF"/>
         </w:rPr>
-        <w:t xml:space="preserve">) </w:t>
-      </w:r>
-      <w:r>
-        <w:rPr>
-          <w:rFonts w:ascii="Times New Roman" w:hAnsi="Times New Roman" w:cs="Times New Roman"/>
-          <w:color w:val="333333"/>
-          <w:spacing w:val="-1"/>
-          <w:sz w:val="24"/>
-          <w:szCs w:val="24"/>
-          <w:shd w:val="clear" w:color="auto" w:fill="FFFFFF"/>
-        </w:rPr>
-        <w:t>обработки и анализа метагеномных данных</w:t>
+        <w:t xml:space="preserve">) обработки и анализа </w:t>
+      </w:r>
+      <w:proofErr w:type="spellStart"/>
+      <w:r>
+        <w:rPr>
+          <w:rFonts w:ascii="Times New Roman" w:hAnsi="Times New Roman" w:cs="Times New Roman"/>
+          <w:color w:val="333333"/>
+          <w:spacing w:val="-1"/>
+          <w:sz w:val="24"/>
+          <w:szCs w:val="24"/>
+          <w:shd w:val="clear" w:color="auto" w:fill="FFFFFF"/>
+        </w:rPr>
+        <w:t>метагеномных</w:t>
+      </w:r>
+      <w:proofErr w:type="spellEnd"/>
+      <w:r>
+        <w:rPr>
+          <w:rFonts w:ascii="Times New Roman" w:hAnsi="Times New Roman" w:cs="Times New Roman"/>
+          <w:color w:val="333333"/>
+          <w:spacing w:val="-1"/>
+          <w:sz w:val="24"/>
+          <w:szCs w:val="24"/>
+          <w:shd w:val="clear" w:color="auto" w:fill="FFFFFF"/>
+        </w:rPr>
+        <w:t xml:space="preserve"> данных</w:t>
       </w:r>
       <w:r>
         <w:rPr>
@@ -4932,6 +5279,7 @@
           <w:shd w:val="clear" w:color="auto" w:fill="FFFFFF"/>
         </w:rPr>
       </w:pPr>
+      <w:proofErr w:type="spellStart"/>
       <w:r>
         <w:rPr>
           <w:rFonts w:ascii="Times New Roman" w:hAnsi="Times New Roman" w:cs="Times New Roman"/>
@@ -4956,6 +5304,7 @@
         </w:rPr>
         <w:t>ы</w:t>
       </w:r>
+      <w:proofErr w:type="spellEnd"/>
       <w:r>
         <w:rPr>
           <w:rFonts w:ascii="Times New Roman" w:hAnsi="Times New Roman" w:cs="Times New Roman"/>
@@ -4978,6 +5327,7 @@
         </w:rPr>
         <w:t xml:space="preserve">список </w:t>
       </w:r>
+      <w:proofErr w:type="spellStart"/>
       <w:r>
         <w:rPr>
           <w:rFonts w:ascii="Times New Roman" w:hAnsi="Times New Roman" w:cs="Times New Roman"/>
@@ -4998,29 +5348,19 @@
           <w:szCs w:val="24"/>
           <w:shd w:val="clear" w:color="auto" w:fill="FFFFFF"/>
         </w:rPr>
-        <w:t xml:space="preserve">ов с привязкой к пробам, </w:t>
-      </w:r>
-      <w:r>
-        <w:rPr>
-          <w:rFonts w:ascii="Times New Roman" w:hAnsi="Times New Roman" w:cs="Times New Roman"/>
-          <w:color w:val="333333"/>
-          <w:spacing w:val="-1"/>
-          <w:sz w:val="24"/>
-          <w:szCs w:val="24"/>
-          <w:shd w:val="clear" w:color="auto" w:fill="FFFFFF"/>
-        </w:rPr>
-        <w:t>рабочим процессам</w:t>
-      </w:r>
-      <w:r>
-        <w:rPr>
-          <w:rFonts w:ascii="Times New Roman" w:hAnsi="Times New Roman" w:cs="Times New Roman"/>
-          <w:color w:val="333333"/>
-          <w:spacing w:val="-1"/>
-          <w:sz w:val="24"/>
-          <w:szCs w:val="24"/>
-          <w:shd w:val="clear" w:color="auto" w:fill="FFFFFF"/>
-        </w:rPr>
-        <w:t>, методам исследования и генам</w:t>
+        <w:t>ов</w:t>
+      </w:r>
+      <w:proofErr w:type="spellEnd"/>
+      <w:r>
+        <w:rPr>
+          <w:rFonts w:ascii="Times New Roman" w:hAnsi="Times New Roman" w:cs="Times New Roman"/>
+          <w:color w:val="333333"/>
+          <w:spacing w:val="-1"/>
+          <w:sz w:val="24"/>
+          <w:szCs w:val="24"/>
+          <w:shd w:val="clear" w:color="auto" w:fill="FFFFFF"/>
+        </w:rPr>
+        <w:t xml:space="preserve"> с привязкой к пробам, рабочим процессам, методам исследования и генам</w:t>
       </w:r>
       <w:r>
         <w:rPr>
@@ -5086,8 +5426,22 @@
           <w:szCs w:val="24"/>
           <w:shd w:val="clear" w:color="auto" w:fill="FFFFFF"/>
         </w:rPr>
-        <w:t xml:space="preserve"> секвенирования</w:t>
-      </w:r>
+        <w:t xml:space="preserve"> </w:t>
+      </w:r>
+      <w:proofErr w:type="spellStart"/>
+      <w:r>
+        <w:rPr>
+          <w:rFonts w:ascii="Times New Roman" w:hAnsi="Times New Roman" w:cs="Times New Roman"/>
+          <w:i/>
+          <w:color w:val="333333"/>
+          <w:spacing w:val="-1"/>
+          <w:sz w:val="24"/>
+          <w:szCs w:val="24"/>
+          <w:shd w:val="clear" w:color="auto" w:fill="FFFFFF"/>
+        </w:rPr>
+        <w:t>секвенирования</w:t>
+      </w:r>
+      <w:proofErr w:type="spellEnd"/>
       <w:r>
         <w:rPr>
           <w:rFonts w:ascii="Times New Roman" w:hAnsi="Times New Roman" w:cs="Times New Roman"/>
@@ -5119,7 +5473,31 @@
           <w:szCs w:val="24"/>
           <w:shd w:val="clear" w:color="auto" w:fill="FFFFFF"/>
         </w:rPr>
-        <w:t xml:space="preserve"> выполненных запусков секвенирования с привязкой к исследователям и организациям</w:t>
+        <w:t xml:space="preserve"> выполненных запусков </w:t>
+      </w:r>
+      <w:proofErr w:type="spellStart"/>
+      <w:r>
+        <w:rPr>
+          <w:rFonts w:ascii="Times New Roman" w:hAnsi="Times New Roman" w:cs="Times New Roman"/>
+          <w:color w:val="333333"/>
+          <w:spacing w:val="-1"/>
+          <w:sz w:val="24"/>
+          <w:szCs w:val="24"/>
+          <w:shd w:val="clear" w:color="auto" w:fill="FFFFFF"/>
+        </w:rPr>
+        <w:t>секвенирования</w:t>
+      </w:r>
+      <w:proofErr w:type="spellEnd"/>
+      <w:r>
+        <w:rPr>
+          <w:rFonts w:ascii="Times New Roman" w:hAnsi="Times New Roman" w:cs="Times New Roman"/>
+          <w:color w:val="333333"/>
+          <w:spacing w:val="-1"/>
+          <w:sz w:val="24"/>
+          <w:szCs w:val="24"/>
+          <w:shd w:val="clear" w:color="auto" w:fill="FFFFFF"/>
+        </w:rPr>
+        <w:t xml:space="preserve"> с привязкой к исследователям и организациям</w:t>
       </w:r>
       <w:r>
         <w:rPr>
@@ -5185,8 +5563,22 @@
           <w:szCs w:val="24"/>
           <w:shd w:val="clear" w:color="auto" w:fill="FFFFFF"/>
         </w:rPr>
-        <w:t xml:space="preserve"> секвенирования</w:t>
-      </w:r>
+        <w:t xml:space="preserve"> </w:t>
+      </w:r>
+      <w:proofErr w:type="spellStart"/>
+      <w:r>
+        <w:rPr>
+          <w:rFonts w:ascii="Times New Roman" w:hAnsi="Times New Roman" w:cs="Times New Roman"/>
+          <w:i/>
+          <w:color w:val="333333"/>
+          <w:spacing w:val="-1"/>
+          <w:sz w:val="24"/>
+          <w:szCs w:val="24"/>
+          <w:shd w:val="clear" w:color="auto" w:fill="FFFFFF"/>
+        </w:rPr>
+        <w:t>секвенирования</w:t>
+      </w:r>
+      <w:proofErr w:type="spellEnd"/>
       <w:r>
         <w:rPr>
           <w:rFonts w:ascii="Times New Roman" w:hAnsi="Times New Roman" w:cs="Times New Roman"/>
@@ -5240,8 +5632,21 @@
           <w:szCs w:val="24"/>
           <w:shd w:val="clear" w:color="auto" w:fill="FFFFFF"/>
         </w:rPr>
-        <w:t xml:space="preserve"> секвенирования</w:t>
-      </w:r>
+        <w:t xml:space="preserve"> </w:t>
+      </w:r>
+      <w:proofErr w:type="spellStart"/>
+      <w:r>
+        <w:rPr>
+          <w:rFonts w:ascii="Times New Roman" w:hAnsi="Times New Roman" w:cs="Times New Roman"/>
+          <w:color w:val="333333"/>
+          <w:spacing w:val="-1"/>
+          <w:sz w:val="24"/>
+          <w:szCs w:val="24"/>
+          <w:shd w:val="clear" w:color="auto" w:fill="FFFFFF"/>
+        </w:rPr>
+        <w:t>секвенирования</w:t>
+      </w:r>
+      <w:proofErr w:type="spellEnd"/>
       <w:r>
         <w:rPr>
           <w:rFonts w:ascii="Times New Roman" w:hAnsi="Times New Roman" w:cs="Times New Roman"/>
@@ -5262,8 +5667,21 @@
           <w:szCs w:val="24"/>
           <w:shd w:val="clear" w:color="auto" w:fill="FFFFFF"/>
         </w:rPr>
-        <w:t>с данными секвенирования</w:t>
-      </w:r>
+        <w:t xml:space="preserve">с данными </w:t>
+      </w:r>
+      <w:proofErr w:type="spellStart"/>
+      <w:r>
+        <w:rPr>
+          <w:rFonts w:ascii="Times New Roman" w:hAnsi="Times New Roman" w:cs="Times New Roman"/>
+          <w:color w:val="333333"/>
+          <w:spacing w:val="-1"/>
+          <w:sz w:val="24"/>
+          <w:szCs w:val="24"/>
+          <w:shd w:val="clear" w:color="auto" w:fill="FFFFFF"/>
+        </w:rPr>
+        <w:t>секвенирования</w:t>
+      </w:r>
+      <w:proofErr w:type="spellEnd"/>
       <w:r>
         <w:rPr>
           <w:rFonts w:ascii="Times New Roman" w:hAnsi="Times New Roman" w:cs="Times New Roman"/>
@@ -5317,8 +5735,21 @@
           <w:szCs w:val="24"/>
           <w:shd w:val="clear" w:color="auto" w:fill="FFFFFF"/>
         </w:rPr>
-        <w:t xml:space="preserve"> секвенирования</w:t>
-      </w:r>
+        <w:t xml:space="preserve"> </w:t>
+      </w:r>
+      <w:proofErr w:type="spellStart"/>
+      <w:r>
+        <w:rPr>
+          <w:rFonts w:ascii="Times New Roman" w:hAnsi="Times New Roman" w:cs="Times New Roman"/>
+          <w:color w:val="333333"/>
+          <w:spacing w:val="-1"/>
+          <w:sz w:val="24"/>
+          <w:szCs w:val="24"/>
+          <w:shd w:val="clear" w:color="auto" w:fill="FFFFFF"/>
+        </w:rPr>
+        <w:t>секвенирования</w:t>
+      </w:r>
+      <w:proofErr w:type="spellEnd"/>
       <w:r>
         <w:rPr>
           <w:rFonts w:ascii="Times New Roman" w:hAnsi="Times New Roman" w:cs="Times New Roman"/>
@@ -5437,18 +5868,7 @@
           <w:szCs w:val="24"/>
           <w:shd w:val="clear" w:color="auto" w:fill="FFFFFF"/>
         </w:rPr>
-        <w:t xml:space="preserve">список </w:t>
-      </w:r>
-      <w:r>
-        <w:rPr>
-          <w:rFonts w:ascii="Times New Roman" w:hAnsi="Times New Roman" w:cs="Times New Roman"/>
-          <w:color w:val="333333"/>
-          <w:spacing w:val="-1"/>
-          <w:sz w:val="24"/>
-          <w:szCs w:val="24"/>
-          <w:shd w:val="clear" w:color="auto" w:fill="FFFFFF"/>
-        </w:rPr>
-        <w:t>полученных</w:t>
+        <w:t>список полученных</w:t>
       </w:r>
       <w:r>
         <w:rPr>
@@ -5482,8 +5902,21 @@
           <w:szCs w:val="24"/>
           <w:shd w:val="clear" w:color="auto" w:fill="FFFFFF"/>
         </w:rPr>
-        <w:t xml:space="preserve"> по результатам секвенирования</w:t>
-      </w:r>
+        <w:t xml:space="preserve"> по результатам </w:t>
+      </w:r>
+      <w:proofErr w:type="spellStart"/>
+      <w:r>
+        <w:rPr>
+          <w:rFonts w:ascii="Times New Roman" w:hAnsi="Times New Roman" w:cs="Times New Roman"/>
+          <w:color w:val="333333"/>
+          <w:spacing w:val="-1"/>
+          <w:sz w:val="24"/>
+          <w:szCs w:val="24"/>
+          <w:shd w:val="clear" w:color="auto" w:fill="FFFFFF"/>
+        </w:rPr>
+        <w:t>секвенирования</w:t>
+      </w:r>
+      <w:proofErr w:type="spellEnd"/>
       <w:r>
         <w:rPr>
           <w:rFonts w:ascii="Times New Roman" w:hAnsi="Times New Roman" w:cs="Times New Roman"/>
@@ -5634,29 +6067,19 @@
           <w:szCs w:val="24"/>
           <w:shd w:val="clear" w:color="auto" w:fill="FFFFFF"/>
         </w:rPr>
-        <w:t xml:space="preserve"> ампликон</w:t>
-      </w:r>
-      <w:r>
-        <w:rPr>
-          <w:rFonts w:ascii="Times New Roman" w:hAnsi="Times New Roman" w:cs="Times New Roman"/>
-          <w:color w:val="333333"/>
-          <w:spacing w:val="-1"/>
-          <w:sz w:val="24"/>
-          <w:szCs w:val="24"/>
-          <w:shd w:val="clear" w:color="auto" w:fill="FFFFFF"/>
-        </w:rPr>
-        <w:t xml:space="preserve">ам и </w:t>
-      </w:r>
-      <w:r>
-        <w:rPr>
-          <w:rFonts w:ascii="Times New Roman" w:hAnsi="Times New Roman" w:cs="Times New Roman"/>
-          <w:color w:val="333333"/>
-          <w:spacing w:val="-1"/>
-          <w:sz w:val="24"/>
-          <w:szCs w:val="24"/>
-          <w:shd w:val="clear" w:color="auto" w:fill="FFFFFF"/>
-        </w:rPr>
-        <w:t>матриц</w:t>
+        <w:t xml:space="preserve"> </w:t>
+      </w:r>
+      <w:proofErr w:type="spellStart"/>
+      <w:r>
+        <w:rPr>
+          <w:rFonts w:ascii="Times New Roman" w:hAnsi="Times New Roman" w:cs="Times New Roman"/>
+          <w:color w:val="333333"/>
+          <w:spacing w:val="-1"/>
+          <w:sz w:val="24"/>
+          <w:szCs w:val="24"/>
+          <w:shd w:val="clear" w:color="auto" w:fill="FFFFFF"/>
+        </w:rPr>
+        <w:t>ампликон</w:t>
       </w:r>
       <w:r>
         <w:rPr>
@@ -5669,16 +6092,17 @@
         </w:rPr>
         <w:t>ам</w:t>
       </w:r>
-      <w:r>
-        <w:rPr>
-          <w:rFonts w:ascii="Times New Roman" w:hAnsi="Times New Roman" w:cs="Times New Roman"/>
-          <w:color w:val="333333"/>
-          <w:spacing w:val="-1"/>
-          <w:sz w:val="24"/>
-          <w:szCs w:val="24"/>
-          <w:shd w:val="clear" w:color="auto" w:fill="FFFFFF"/>
-        </w:rPr>
-        <w:t xml:space="preserve"> </w:t>
+      <w:proofErr w:type="spellEnd"/>
+      <w:r>
+        <w:rPr>
+          <w:rFonts w:ascii="Times New Roman" w:hAnsi="Times New Roman" w:cs="Times New Roman"/>
+          <w:color w:val="333333"/>
+          <w:spacing w:val="-1"/>
+          <w:sz w:val="24"/>
+          <w:szCs w:val="24"/>
+          <w:shd w:val="clear" w:color="auto" w:fill="FFFFFF"/>
+        </w:rPr>
+        <w:t xml:space="preserve"> и матрицам </w:t>
       </w:r>
       <w:r>
         <w:rPr>
@@ -5733,16 +6157,29 @@
           <w:shd w:val="clear" w:color="auto" w:fill="FFFFFF"/>
         </w:rPr>
       </w:pPr>
-      <w:r>
-        <w:rPr>
-          <w:rFonts w:ascii="Times New Roman" w:hAnsi="Times New Roman" w:cs="Times New Roman"/>
-          <w:color w:val="333333"/>
-          <w:spacing w:val="-1"/>
-          <w:sz w:val="24"/>
-          <w:szCs w:val="24"/>
-          <w:shd w:val="clear" w:color="auto" w:fill="FFFFFF"/>
-        </w:rPr>
-        <w:t>Пользовательский веб-</w:t>
+      <w:proofErr w:type="gramStart"/>
+      <w:r>
+        <w:rPr>
+          <w:rFonts w:ascii="Times New Roman" w:hAnsi="Times New Roman" w:cs="Times New Roman"/>
+          <w:color w:val="333333"/>
+          <w:spacing w:val="-1"/>
+          <w:sz w:val="24"/>
+          <w:szCs w:val="24"/>
+          <w:shd w:val="clear" w:color="auto" w:fill="FFFFFF"/>
+        </w:rPr>
+        <w:t>Пользовательский</w:t>
+      </w:r>
+      <w:proofErr w:type="gramEnd"/>
+      <w:r>
+        <w:rPr>
+          <w:rFonts w:ascii="Times New Roman" w:hAnsi="Times New Roman" w:cs="Times New Roman"/>
+          <w:color w:val="333333"/>
+          <w:spacing w:val="-1"/>
+          <w:sz w:val="24"/>
+          <w:szCs w:val="24"/>
+          <w:shd w:val="clear" w:color="auto" w:fill="FFFFFF"/>
+        </w:rPr>
+        <w:t xml:space="preserve"> веб-</w:t>
       </w:r>
       <w:r>
         <w:rPr>
@@ -5810,6 +6247,7 @@
         </w:rPr>
         <w:t xml:space="preserve"> инструментальной платформы </w:t>
       </w:r>
+      <w:proofErr w:type="spellStart"/>
       <w:r>
         <w:rPr>
           <w:rFonts w:ascii="Times New Roman" w:hAnsi="Times New Roman" w:cs="Times New Roman"/>
@@ -5822,6 +6260,7 @@
         </w:rPr>
         <w:t>Django</w:t>
       </w:r>
+      <w:proofErr w:type="spellEnd"/>
       <w:r>
         <w:rPr>
           <w:rFonts w:ascii="Times New Roman" w:hAnsi="Times New Roman" w:cs="Times New Roman"/>
@@ -6011,7 +6450,7 @@
         </w:rPr>
         <w:t xml:space="preserve"> Опытная версия ИС доступна по адресу </w:t>
       </w:r>
-      <w:hyperlink r:id="rId13" w:history="1">
+      <w:hyperlink r:id="rId14" w:history="1">
         <w:r>
           <w:rPr>
             <w:rStyle w:val="a7"/>
@@ -6122,8 +6561,48 @@
           <w:szCs w:val="24"/>
           <w:shd w:val="clear" w:color="auto" w:fill="FFFFFF"/>
         </w:rPr>
-        <w:t>GNU/Linux CentOS</w:t>
-      </w:r>
+        <w:t>GNU/</w:t>
+      </w:r>
+      <w:proofErr w:type="spellStart"/>
+      <w:r>
+        <w:rPr>
+          <w:rFonts w:ascii="Times New Roman" w:hAnsi="Times New Roman" w:cs="Times New Roman"/>
+          <w:smallCaps/>
+          <w:color w:val="333333"/>
+          <w:spacing w:val="-1"/>
+          <w:sz w:val="24"/>
+          <w:szCs w:val="24"/>
+          <w:shd w:val="clear" w:color="auto" w:fill="FFFFFF"/>
+        </w:rPr>
+        <w:t>Linux</w:t>
+      </w:r>
+      <w:proofErr w:type="spellEnd"/>
+      <w:r>
+        <w:rPr>
+          <w:rFonts w:ascii="Times New Roman" w:hAnsi="Times New Roman" w:cs="Times New Roman"/>
+          <w:smallCaps/>
+          <w:color w:val="333333"/>
+          <w:spacing w:val="-1"/>
+          <w:sz w:val="24"/>
+          <w:szCs w:val="24"/>
+          <w:shd w:val="clear" w:color="auto" w:fill="FFFFFF"/>
+        </w:rPr>
+        <w:t xml:space="preserve"> </w:t>
+      </w:r>
+      <w:proofErr w:type="spellStart"/>
+      <w:r>
+        <w:rPr>
+          <w:rFonts w:ascii="Times New Roman" w:hAnsi="Times New Roman" w:cs="Times New Roman"/>
+          <w:smallCaps/>
+          <w:color w:val="333333"/>
+          <w:spacing w:val="-1"/>
+          <w:sz w:val="24"/>
+          <w:szCs w:val="24"/>
+          <w:shd w:val="clear" w:color="auto" w:fill="FFFFFF"/>
+        </w:rPr>
+        <w:t>CentOS</w:t>
+      </w:r>
+      <w:proofErr w:type="spellEnd"/>
       <w:r>
         <w:rPr>
           <w:rFonts w:ascii="Times New Roman" w:hAnsi="Times New Roman" w:cs="Times New Roman"/>
@@ -6135,6 +6614,7 @@
         </w:rPr>
         <w:t xml:space="preserve"> версии 7.3. В качестве СУБД используется </w:t>
       </w:r>
+      <w:proofErr w:type="spellStart"/>
       <w:r>
         <w:rPr>
           <w:rFonts w:ascii="Times New Roman" w:hAnsi="Times New Roman" w:cs="Times New Roman"/>
@@ -6147,6 +6627,7 @@
         </w:rPr>
         <w:t>PostgreSQL</w:t>
       </w:r>
+      <w:proofErr w:type="spellEnd"/>
       <w:r>
         <w:rPr>
           <w:rFonts w:ascii="Times New Roman" w:hAnsi="Times New Roman" w:cs="Times New Roman"/>
@@ -6180,6 +6661,7 @@
         </w:rPr>
         <w:t xml:space="preserve"> </w:t>
       </w:r>
+      <w:proofErr w:type="spellStart"/>
       <w:r>
         <w:rPr>
           <w:rFonts w:ascii="Times New Roman" w:hAnsi="Times New Roman" w:cs="Times New Roman"/>
@@ -6192,6 +6674,7 @@
         </w:rPr>
         <w:t>nginx+gunicorn</w:t>
       </w:r>
+      <w:proofErr w:type="spellEnd"/>
       <w:r>
         <w:rPr>
           <w:rFonts w:ascii="Times New Roman" w:hAnsi="Times New Roman" w:cs="Times New Roman"/>
@@ -6223,18 +6706,7 @@
           <w:szCs w:val="24"/>
           <w:shd w:val="clear" w:color="auto" w:fill="FFFFFF"/>
         </w:rPr>
-        <w:t xml:space="preserve">Такая реализация </w:t>
-      </w:r>
-      <w:r>
-        <w:rPr>
-          <w:rFonts w:ascii="Times New Roman" w:hAnsi="Times New Roman" w:cs="Times New Roman"/>
-          <w:color w:val="333333"/>
-          <w:spacing w:val="-1"/>
-          <w:sz w:val="24"/>
-          <w:szCs w:val="24"/>
-          <w:shd w:val="clear" w:color="auto" w:fill="FFFFFF"/>
-        </w:rPr>
-        <w:t>ИС</w:t>
+        <w:t>Такая реализация ИС</w:t>
       </w:r>
       <w:r>
         <w:rPr>
@@ -6256,7 +6728,43 @@
           <w:szCs w:val="24"/>
           <w:shd w:val="clear" w:color="auto" w:fill="FFFFFF"/>
         </w:rPr>
-        <w:t>позволила организовать удаленный доступ к данным исследований микробиома, и в дальнейшем</w:t>
+        <w:t xml:space="preserve">позволила организовать удаленный доступ к данным исследований </w:t>
+      </w:r>
+      <w:proofErr w:type="spellStart"/>
+      <w:r>
+        <w:rPr>
+          <w:rFonts w:ascii="Times New Roman" w:hAnsi="Times New Roman" w:cs="Times New Roman"/>
+          <w:color w:val="333333"/>
+          <w:spacing w:val="-1"/>
+          <w:sz w:val="24"/>
+          <w:szCs w:val="24"/>
+          <w:shd w:val="clear" w:color="auto" w:fill="FFFFFF"/>
+        </w:rPr>
+        <w:t>микробиома</w:t>
+      </w:r>
+      <w:proofErr w:type="spellEnd"/>
+      <w:r>
+        <w:rPr>
+          <w:rFonts w:ascii="Times New Roman" w:hAnsi="Times New Roman" w:cs="Times New Roman"/>
+          <w:color w:val="333333"/>
+          <w:spacing w:val="-1"/>
+          <w:sz w:val="24"/>
+          <w:szCs w:val="24"/>
+          <w:shd w:val="clear" w:color="auto" w:fill="FFFFFF"/>
+        </w:rPr>
+        <w:t xml:space="preserve">, и в </w:t>
+      </w:r>
+      <w:r>
+        <w:rPr>
+          <w:rFonts w:ascii="Times New Roman" w:hAnsi="Times New Roman" w:cs="Times New Roman"/>
+          <w:color w:val="333333"/>
+          <w:spacing w:val="-1"/>
+          <w:sz w:val="24"/>
+          <w:szCs w:val="24"/>
+          <w:shd w:val="clear" w:color="auto" w:fill="FFFFFF"/>
+        </w:rPr>
+        <w:lastRenderedPageBreak/>
+        <w:t>дальнейшем</w:t>
       </w:r>
       <w:r>
         <w:rPr>
@@ -6333,19 +6841,55 @@
           <w:szCs w:val="24"/>
           <w:shd w:val="clear" w:color="auto" w:fill="FFFFFF"/>
         </w:rPr>
-        <w:t xml:space="preserve">обработки и анализа метагеномных данных при исследовании микробиома озера </w:t>
-      </w:r>
-      <w:r>
-        <w:rPr>
-          <w:rFonts w:ascii="Times New Roman" w:hAnsi="Times New Roman" w:cs="Times New Roman"/>
-          <w:color w:val="333333"/>
-          <w:spacing w:val="-1"/>
-          <w:sz w:val="24"/>
-          <w:szCs w:val="24"/>
-          <w:shd w:val="clear" w:color="auto" w:fill="FFFFFF"/>
-        </w:rPr>
-        <w:lastRenderedPageBreak/>
-        <w:t>Байкал</w:t>
+        <w:t xml:space="preserve">обработки и анализа </w:t>
+      </w:r>
+      <w:proofErr w:type="spellStart"/>
+      <w:r>
+        <w:rPr>
+          <w:rFonts w:ascii="Times New Roman" w:hAnsi="Times New Roman" w:cs="Times New Roman"/>
+          <w:color w:val="333333"/>
+          <w:spacing w:val="-1"/>
+          <w:sz w:val="24"/>
+          <w:szCs w:val="24"/>
+          <w:shd w:val="clear" w:color="auto" w:fill="FFFFFF"/>
+        </w:rPr>
+        <w:t>метагеномных</w:t>
+      </w:r>
+      <w:proofErr w:type="spellEnd"/>
+      <w:r>
+        <w:rPr>
+          <w:rFonts w:ascii="Times New Roman" w:hAnsi="Times New Roman" w:cs="Times New Roman"/>
+          <w:color w:val="333333"/>
+          <w:spacing w:val="-1"/>
+          <w:sz w:val="24"/>
+          <w:szCs w:val="24"/>
+          <w:shd w:val="clear" w:color="auto" w:fill="FFFFFF"/>
+        </w:rPr>
+        <w:t xml:space="preserve"> данных при исследовании </w:t>
+      </w:r>
+      <w:proofErr w:type="spellStart"/>
+      <w:r>
+        <w:rPr>
+          <w:rFonts w:ascii="Times New Roman" w:hAnsi="Times New Roman" w:cs="Times New Roman"/>
+          <w:color w:val="333333"/>
+          <w:spacing w:val="-1"/>
+          <w:sz w:val="24"/>
+          <w:szCs w:val="24"/>
+          <w:shd w:val="clear" w:color="auto" w:fill="FFFFFF"/>
+        </w:rPr>
+        <w:t>микробиома</w:t>
+      </w:r>
+      <w:proofErr w:type="spellEnd"/>
+      <w:r>
+        <w:rPr>
+          <w:rFonts w:ascii="Times New Roman" w:hAnsi="Times New Roman" w:cs="Times New Roman"/>
+          <w:color w:val="333333"/>
+          <w:spacing w:val="-1"/>
+          <w:sz w:val="24"/>
+          <w:szCs w:val="24"/>
+          <w:shd w:val="clear" w:color="auto" w:fill="FFFFFF"/>
+        </w:rPr>
+        <w:t xml:space="preserve"> озера Байкал</w:t>
       </w:r>
       <w:r>
         <w:rPr>
@@ -6389,7 +6933,31 @@
           <w:szCs w:val="24"/>
           <w:shd w:val="clear" w:color="auto" w:fill="FFFFFF"/>
         </w:rPr>
-        <w:t xml:space="preserve"> ввод имеющихся данных ЛИН СО РАН по исследованию микробиома озера Байкал.</w:t>
+        <w:t xml:space="preserve"> ввод имеющихся данных ЛИН СО РАН по исследованию </w:t>
+      </w:r>
+      <w:proofErr w:type="spellStart"/>
+      <w:r>
+        <w:rPr>
+          <w:rFonts w:ascii="Times New Roman" w:hAnsi="Times New Roman" w:cs="Times New Roman"/>
+          <w:color w:val="333333"/>
+          <w:spacing w:val="-1"/>
+          <w:sz w:val="24"/>
+          <w:szCs w:val="24"/>
+          <w:shd w:val="clear" w:color="auto" w:fill="FFFFFF"/>
+        </w:rPr>
+        <w:t>микробиома</w:t>
+      </w:r>
+      <w:proofErr w:type="spellEnd"/>
+      <w:r>
+        <w:rPr>
+          <w:rFonts w:ascii="Times New Roman" w:hAnsi="Times New Roman" w:cs="Times New Roman"/>
+          <w:color w:val="333333"/>
+          <w:spacing w:val="-1"/>
+          <w:sz w:val="24"/>
+          <w:szCs w:val="24"/>
+          <w:shd w:val="clear" w:color="auto" w:fill="FFFFFF"/>
+        </w:rPr>
+        <w:t xml:space="preserve"> озера Байкал.</w:t>
       </w:r>
     </w:p>
     <w:p>
@@ -6448,7 +7016,7 @@
                     </pic:cNvPicPr>
                   </pic:nvPicPr>
                   <pic:blipFill>
-                    <a:blip r:embed="rId14">
+                    <a:blip r:embed="rId15">
                       <a:extLst>
                         <a:ext uri="{28A0092B-C50C-407E-A947-70E740481C1C}">
                           <a14:useLocalDpi xmlns:a14="http://schemas.microsoft.com/office/drawing/2010/main" val="0"/>
@@ -6556,7 +7124,31 @@
           <w:szCs w:val="24"/>
           <w:shd w:val="clear" w:color="auto" w:fill="FFFFFF"/>
         </w:rPr>
-        <w:t>доступа к данным результатов исследования микробиома озера Байкал.</w:t>
+        <w:t xml:space="preserve">доступа к данным результатов исследования </w:t>
+      </w:r>
+      <w:proofErr w:type="spellStart"/>
+      <w:r>
+        <w:rPr>
+          <w:rFonts w:ascii="Times New Roman" w:hAnsi="Times New Roman" w:cs="Times New Roman"/>
+          <w:color w:val="333333"/>
+          <w:spacing w:val="-1"/>
+          <w:sz w:val="24"/>
+          <w:szCs w:val="24"/>
+          <w:shd w:val="clear" w:color="auto" w:fill="FFFFFF"/>
+        </w:rPr>
+        <w:t>микробиома</w:t>
+      </w:r>
+      <w:proofErr w:type="spellEnd"/>
+      <w:r>
+        <w:rPr>
+          <w:rFonts w:ascii="Times New Roman" w:hAnsi="Times New Roman" w:cs="Times New Roman"/>
+          <w:color w:val="333333"/>
+          <w:spacing w:val="-1"/>
+          <w:sz w:val="24"/>
+          <w:szCs w:val="24"/>
+          <w:shd w:val="clear" w:color="auto" w:fill="FFFFFF"/>
+        </w:rPr>
+        <w:t xml:space="preserve"> озера Байкал.</w:t>
       </w:r>
     </w:p>
     <w:p>
@@ -6632,7 +7224,79 @@
           <w:sz w:val="24"/>
           <w:szCs w:val="24"/>
         </w:rPr>
-        <w:t xml:space="preserve">Морозов А.А., Шигаров А.О., Малков Ф.С., Паскал К.К., Черкашин Е.А., Лихошвай Е.В. Информационно-вычислительная инфраструктура для поддержки метагеномного анализа // Вестник ИГУ. – 2017. </w:t>
+        <w:t xml:space="preserve">Морозов А.А., </w:t>
+      </w:r>
+      <w:proofErr w:type="spellStart"/>
+      <w:r>
+        <w:rPr>
+          <w:rFonts w:ascii="Times New Roman" w:hAnsi="Times New Roman" w:cs="Times New Roman"/>
+          <w:sz w:val="24"/>
+          <w:szCs w:val="24"/>
+        </w:rPr>
+        <w:t>Шигаров</w:t>
+      </w:r>
+      <w:proofErr w:type="spellEnd"/>
+      <w:r>
+        <w:rPr>
+          <w:rFonts w:ascii="Times New Roman" w:hAnsi="Times New Roman" w:cs="Times New Roman"/>
+          <w:sz w:val="24"/>
+          <w:szCs w:val="24"/>
+        </w:rPr>
+        <w:t xml:space="preserve"> А.О., Малков Ф.С., </w:t>
+      </w:r>
+      <w:proofErr w:type="spellStart"/>
+      <w:r>
+        <w:rPr>
+          <w:rFonts w:ascii="Times New Roman" w:hAnsi="Times New Roman" w:cs="Times New Roman"/>
+          <w:sz w:val="24"/>
+          <w:szCs w:val="24"/>
+        </w:rPr>
+        <w:t>Паскал</w:t>
+      </w:r>
+      <w:proofErr w:type="spellEnd"/>
+      <w:r>
+        <w:rPr>
+          <w:rFonts w:ascii="Times New Roman" w:hAnsi="Times New Roman" w:cs="Times New Roman"/>
+          <w:sz w:val="24"/>
+          <w:szCs w:val="24"/>
+        </w:rPr>
+        <w:t xml:space="preserve"> К.К., Черкашин Е.А., </w:t>
+      </w:r>
+      <w:proofErr w:type="spellStart"/>
+      <w:r>
+        <w:rPr>
+          <w:rFonts w:ascii="Times New Roman" w:hAnsi="Times New Roman" w:cs="Times New Roman"/>
+          <w:sz w:val="24"/>
+          <w:szCs w:val="24"/>
+        </w:rPr>
+        <w:t>Лихошвай</w:t>
+      </w:r>
+      <w:proofErr w:type="spellEnd"/>
+      <w:r>
+        <w:rPr>
+          <w:rFonts w:ascii="Times New Roman" w:hAnsi="Times New Roman" w:cs="Times New Roman"/>
+          <w:sz w:val="24"/>
+          <w:szCs w:val="24"/>
+        </w:rPr>
+        <w:t xml:space="preserve"> Е.В. Информационно-вычислительная инфраструктура для поддержки </w:t>
+      </w:r>
+      <w:proofErr w:type="spellStart"/>
+      <w:r>
+        <w:rPr>
+          <w:rFonts w:ascii="Times New Roman" w:hAnsi="Times New Roman" w:cs="Times New Roman"/>
+          <w:sz w:val="24"/>
+          <w:szCs w:val="24"/>
+        </w:rPr>
+        <w:t>метагеномного</w:t>
+      </w:r>
+      <w:proofErr w:type="spellEnd"/>
+      <w:r>
+        <w:rPr>
+          <w:rFonts w:ascii="Times New Roman" w:hAnsi="Times New Roman" w:cs="Times New Roman"/>
+          <w:sz w:val="24"/>
+          <w:szCs w:val="24"/>
+        </w:rPr>
+        <w:t xml:space="preserve"> анализа // Вестник ИГУ. – 2017. </w:t>
       </w:r>
       <w:r>
         <w:rPr>
@@ -6679,8 +7343,6 @@
         </w:rPr>
         <w:t>)</w:t>
       </w:r>
-      <w:bookmarkStart w:id="0" w:name="_GoBack"/>
-      <w:bookmarkEnd w:id="0"/>
     </w:p>
     <w:p>
       <w:pPr>
@@ -6708,7 +7370,127 @@
           <w:szCs w:val="24"/>
           <w:shd w:val="clear" w:color="auto" w:fill="FFFFFF"/>
         </w:rPr>
-        <w:t xml:space="preserve">Малков Ф.С., Галачьянц Ю.П., Шигаров А.О., Морозов А.А., Михайлов И.С., Ломакина А.В., Захаренко А.С. Управление данными в исследовании микробиома оз. Байкал // Тезисы докладов 18-й Всеросс. конф. молодых ученых по математическому моделированию и информационным технологиям. Иркутск, 2017. </w:t>
+        <w:t xml:space="preserve">Малков Ф.С., </w:t>
+      </w:r>
+      <w:proofErr w:type="spellStart"/>
+      <w:r>
+        <w:rPr>
+          <w:rFonts w:ascii="Times New Roman" w:hAnsi="Times New Roman" w:cs="Times New Roman"/>
+          <w:color w:val="333333"/>
+          <w:spacing w:val="-1"/>
+          <w:sz w:val="24"/>
+          <w:szCs w:val="24"/>
+          <w:shd w:val="clear" w:color="auto" w:fill="FFFFFF"/>
+        </w:rPr>
+        <w:t>Галачьянц</w:t>
+      </w:r>
+      <w:proofErr w:type="spellEnd"/>
+      <w:r>
+        <w:rPr>
+          <w:rFonts w:ascii="Times New Roman" w:hAnsi="Times New Roman" w:cs="Times New Roman"/>
+          <w:color w:val="333333"/>
+          <w:spacing w:val="-1"/>
+          <w:sz w:val="24"/>
+          <w:szCs w:val="24"/>
+          <w:shd w:val="clear" w:color="auto" w:fill="FFFFFF"/>
+        </w:rPr>
+        <w:t xml:space="preserve"> Ю.П., </w:t>
+      </w:r>
+      <w:proofErr w:type="spellStart"/>
+      <w:r>
+        <w:rPr>
+          <w:rFonts w:ascii="Times New Roman" w:hAnsi="Times New Roman" w:cs="Times New Roman"/>
+          <w:color w:val="333333"/>
+          <w:spacing w:val="-1"/>
+          <w:sz w:val="24"/>
+          <w:szCs w:val="24"/>
+          <w:shd w:val="clear" w:color="auto" w:fill="FFFFFF"/>
+        </w:rPr>
+        <w:t>Шигаров</w:t>
+      </w:r>
+      <w:proofErr w:type="spellEnd"/>
+      <w:r>
+        <w:rPr>
+          <w:rFonts w:ascii="Times New Roman" w:hAnsi="Times New Roman" w:cs="Times New Roman"/>
+          <w:color w:val="333333"/>
+          <w:spacing w:val="-1"/>
+          <w:sz w:val="24"/>
+          <w:szCs w:val="24"/>
+          <w:shd w:val="clear" w:color="auto" w:fill="FFFFFF"/>
+        </w:rPr>
+        <w:t xml:space="preserve"> А.О., Морозов А.А., Михайлов И.С., Ломакина А.В., Захаренко А.С. Управление данными в исследовании </w:t>
+      </w:r>
+      <w:proofErr w:type="spellStart"/>
+      <w:r>
+        <w:rPr>
+          <w:rFonts w:ascii="Times New Roman" w:hAnsi="Times New Roman" w:cs="Times New Roman"/>
+          <w:color w:val="333333"/>
+          <w:spacing w:val="-1"/>
+          <w:sz w:val="24"/>
+          <w:szCs w:val="24"/>
+          <w:shd w:val="clear" w:color="auto" w:fill="FFFFFF"/>
+        </w:rPr>
+        <w:t>микробиома</w:t>
+      </w:r>
+      <w:proofErr w:type="spellEnd"/>
+      <w:r>
+        <w:rPr>
+          <w:rFonts w:ascii="Times New Roman" w:hAnsi="Times New Roman" w:cs="Times New Roman"/>
+          <w:color w:val="333333"/>
+          <w:spacing w:val="-1"/>
+          <w:sz w:val="24"/>
+          <w:szCs w:val="24"/>
+          <w:shd w:val="clear" w:color="auto" w:fill="FFFFFF"/>
+        </w:rPr>
+        <w:t xml:space="preserve"> оз. Байкал // Тезисы докладов 18-й </w:t>
+      </w:r>
+      <w:proofErr w:type="spellStart"/>
+      <w:r>
+        <w:rPr>
+          <w:rFonts w:ascii="Times New Roman" w:hAnsi="Times New Roman" w:cs="Times New Roman"/>
+          <w:color w:val="333333"/>
+          <w:spacing w:val="-1"/>
+          <w:sz w:val="24"/>
+          <w:szCs w:val="24"/>
+          <w:shd w:val="clear" w:color="auto" w:fill="FFFFFF"/>
+        </w:rPr>
+        <w:t>Всеросс</w:t>
+      </w:r>
+      <w:proofErr w:type="spellEnd"/>
+      <w:r>
+        <w:rPr>
+          <w:rFonts w:ascii="Times New Roman" w:hAnsi="Times New Roman" w:cs="Times New Roman"/>
+          <w:color w:val="333333"/>
+          <w:spacing w:val="-1"/>
+          <w:sz w:val="24"/>
+          <w:szCs w:val="24"/>
+          <w:shd w:val="clear" w:color="auto" w:fill="FFFFFF"/>
+        </w:rPr>
+        <w:t xml:space="preserve">. </w:t>
+      </w:r>
+      <w:proofErr w:type="spellStart"/>
+      <w:r>
+        <w:rPr>
+          <w:rFonts w:ascii="Times New Roman" w:hAnsi="Times New Roman" w:cs="Times New Roman"/>
+          <w:color w:val="333333"/>
+          <w:spacing w:val="-1"/>
+          <w:sz w:val="24"/>
+          <w:szCs w:val="24"/>
+          <w:shd w:val="clear" w:color="auto" w:fill="FFFFFF"/>
+        </w:rPr>
+        <w:t>конф</w:t>
+      </w:r>
+      <w:proofErr w:type="spellEnd"/>
+      <w:r>
+        <w:rPr>
+          <w:rFonts w:ascii="Times New Roman" w:hAnsi="Times New Roman" w:cs="Times New Roman"/>
+          <w:color w:val="333333"/>
+          <w:spacing w:val="-1"/>
+          <w:sz w:val="24"/>
+          <w:szCs w:val="24"/>
+          <w:shd w:val="clear" w:color="auto" w:fill="FFFFFF"/>
+        </w:rPr>
+        <w:t xml:space="preserve">. молодых ученых по математическому моделированию и информационным технологиям. Иркутск, 2017. </w:t>
       </w:r>
       <w:r>
         <w:rPr>
@@ -6759,7 +7541,31 @@
           <w:szCs w:val="24"/>
           <w:shd w:val="clear" w:color="auto" w:fill="FFFFFF"/>
         </w:rPr>
-        <w:t>Малков Ф.С., Черкашин Е.А., Шигаров А.О.</w:t>
+        <w:t xml:space="preserve">Малков Ф.С., Черкашин Е.А., </w:t>
+      </w:r>
+      <w:proofErr w:type="spellStart"/>
+      <w:r>
+        <w:rPr>
+          <w:rFonts w:ascii="Times New Roman" w:hAnsi="Times New Roman" w:cs="Times New Roman"/>
+          <w:color w:val="333333"/>
+          <w:spacing w:val="-1"/>
+          <w:sz w:val="24"/>
+          <w:szCs w:val="24"/>
+          <w:shd w:val="clear" w:color="auto" w:fill="FFFFFF"/>
+        </w:rPr>
+        <w:t>Шигаров</w:t>
+      </w:r>
+      <w:proofErr w:type="spellEnd"/>
+      <w:r>
+        <w:rPr>
+          <w:rFonts w:ascii="Times New Roman" w:hAnsi="Times New Roman" w:cs="Times New Roman"/>
+          <w:color w:val="333333"/>
+          <w:spacing w:val="-1"/>
+          <w:sz w:val="24"/>
+          <w:szCs w:val="24"/>
+          <w:shd w:val="clear" w:color="auto" w:fill="FFFFFF"/>
+        </w:rPr>
+        <w:t xml:space="preserve"> А.О.</w:t>
       </w:r>
       <w:r>
         <w:rPr>
@@ -6781,7 +7587,79 @@
           <w:szCs w:val="24"/>
           <w:shd w:val="clear" w:color="auto" w:fill="FFFFFF"/>
         </w:rPr>
-        <w:t xml:space="preserve">Перспективы применения системы управления рабочим процессом Taverna в задачах обработки метагеномных данных при исследовании микробиома озера Байкал </w:t>
+        <w:t xml:space="preserve">Перспективы применения системы управления рабочим процессом </w:t>
+      </w:r>
+      <w:proofErr w:type="spellStart"/>
+      <w:r>
+        <w:rPr>
+          <w:rFonts w:ascii="Times New Roman" w:hAnsi="Times New Roman" w:cs="Times New Roman"/>
+          <w:color w:val="333333"/>
+          <w:spacing w:val="-1"/>
+          <w:sz w:val="24"/>
+          <w:szCs w:val="24"/>
+          <w:shd w:val="clear" w:color="auto" w:fill="FFFFFF"/>
+        </w:rPr>
+        <w:t>Taverna</w:t>
+      </w:r>
+      <w:proofErr w:type="spellEnd"/>
+      <w:r>
+        <w:rPr>
+          <w:rFonts w:ascii="Times New Roman" w:hAnsi="Times New Roman" w:cs="Times New Roman"/>
+          <w:color w:val="333333"/>
+          <w:spacing w:val="-1"/>
+          <w:sz w:val="24"/>
+          <w:szCs w:val="24"/>
+          <w:shd w:val="clear" w:color="auto" w:fill="FFFFFF"/>
+        </w:rPr>
+        <w:t xml:space="preserve"> в задачах обработки </w:t>
+      </w:r>
+      <w:proofErr w:type="spellStart"/>
+      <w:r>
+        <w:rPr>
+          <w:rFonts w:ascii="Times New Roman" w:hAnsi="Times New Roman" w:cs="Times New Roman"/>
+          <w:color w:val="333333"/>
+          <w:spacing w:val="-1"/>
+          <w:sz w:val="24"/>
+          <w:szCs w:val="24"/>
+          <w:shd w:val="clear" w:color="auto" w:fill="FFFFFF"/>
+        </w:rPr>
+        <w:t>метагеномных</w:t>
+      </w:r>
+      <w:proofErr w:type="spellEnd"/>
+      <w:r>
+        <w:rPr>
+          <w:rFonts w:ascii="Times New Roman" w:hAnsi="Times New Roman" w:cs="Times New Roman"/>
+          <w:color w:val="333333"/>
+          <w:spacing w:val="-1"/>
+          <w:sz w:val="24"/>
+          <w:szCs w:val="24"/>
+          <w:shd w:val="clear" w:color="auto" w:fill="FFFFFF"/>
+        </w:rPr>
+        <w:t xml:space="preserve"> данных при исследовании </w:t>
+      </w:r>
+      <w:proofErr w:type="spellStart"/>
+      <w:r>
+        <w:rPr>
+          <w:rFonts w:ascii="Times New Roman" w:hAnsi="Times New Roman" w:cs="Times New Roman"/>
+          <w:color w:val="333333"/>
+          <w:spacing w:val="-1"/>
+          <w:sz w:val="24"/>
+          <w:szCs w:val="24"/>
+          <w:shd w:val="clear" w:color="auto" w:fill="FFFFFF"/>
+        </w:rPr>
+        <w:t>микробиома</w:t>
+      </w:r>
+      <w:proofErr w:type="spellEnd"/>
+      <w:r>
+        <w:rPr>
+          <w:rFonts w:ascii="Times New Roman" w:hAnsi="Times New Roman" w:cs="Times New Roman"/>
+          <w:color w:val="333333"/>
+          <w:spacing w:val="-1"/>
+          <w:sz w:val="24"/>
+          <w:szCs w:val="24"/>
+          <w:shd w:val="clear" w:color="auto" w:fill="FFFFFF"/>
+        </w:rPr>
+        <w:t xml:space="preserve"> озера Байкал </w:t>
       </w:r>
       <w:r>
         <w:rPr>
@@ -6803,7 +7681,31 @@
           <w:szCs w:val="24"/>
           <w:shd w:val="clear" w:color="auto" w:fill="FFFFFF"/>
         </w:rPr>
-        <w:t>Материалы конференции «Ляпуновские чтения». 2017. С. 32.</w:t>
+        <w:t>Материалы конференции «</w:t>
+      </w:r>
+      <w:proofErr w:type="spellStart"/>
+      <w:r>
+        <w:rPr>
+          <w:rFonts w:ascii="Times New Roman" w:hAnsi="Times New Roman" w:cs="Times New Roman"/>
+          <w:color w:val="333333"/>
+          <w:spacing w:val="-1"/>
+          <w:sz w:val="24"/>
+          <w:szCs w:val="24"/>
+          <w:shd w:val="clear" w:color="auto" w:fill="FFFFFF"/>
+        </w:rPr>
+        <w:t>Ляпуновские</w:t>
+      </w:r>
+      <w:proofErr w:type="spellEnd"/>
+      <w:r>
+        <w:rPr>
+          <w:rFonts w:ascii="Times New Roman" w:hAnsi="Times New Roman" w:cs="Times New Roman"/>
+          <w:color w:val="333333"/>
+          <w:spacing w:val="-1"/>
+          <w:sz w:val="24"/>
+          <w:szCs w:val="24"/>
+          <w:shd w:val="clear" w:color="auto" w:fill="FFFFFF"/>
+        </w:rPr>
+        <w:t xml:space="preserve"> чтения». 2017. С. 32.</w:t>
       </w:r>
     </w:p>
     <w:p>
@@ -6831,7 +7733,7 @@
 </file>
 
 <file path=word/endnotes.xml><?xml version="1.0" encoding="utf-8"?>
-<w:endnotes xmlns:wpc="http://schemas.microsoft.com/office/word/2010/wordprocessingCanvas" xmlns:mc="http://schemas.openxmlformats.org/markup-compatibility/2006" xmlns:o="urn:schemas-microsoft-com:office:office" xmlns:r="http://schemas.openxmlformats.org/officeDocument/2006/relationships" xmlns:m="http://schemas.openxmlformats.org/officeDocument/2006/math" xmlns:v="urn:schemas-microsoft-com:vml" xmlns:wp14="http://schemas.microsoft.com/office/word/2010/wordprocessingDrawing" xmlns:wp="http://schemas.openxmlformats.org/drawingml/2006/wordprocessingDrawing" xmlns:w10="urn:schemas-microsoft-com:office:word" xmlns:w="http://schemas.openxmlformats.org/wordprocessingml/2006/main" xmlns:w14="http://schemas.microsoft.com/office/word/2010/wordml" xmlns:w15="http://schemas.microsoft.com/office/word/2012/wordml" xmlns:wpg="http://schemas.microsoft.com/office/word/2010/wordprocessingGroup" xmlns:wpi="http://schemas.microsoft.com/office/word/2010/wordprocessingInk" xmlns:wne="http://schemas.microsoft.com/office/word/2006/wordml" xmlns:wps="http://schemas.microsoft.com/office/word/2010/wordprocessingShape" mc:Ignorable="w14 w15 wp14">
+<w:endnotes xmlns:wpc="http://schemas.microsoft.com/office/word/2010/wordprocessingCanvas" xmlns:mc="http://schemas.openxmlformats.org/markup-compatibility/2006" xmlns:o="urn:schemas-microsoft-com:office:office" xmlns:r="http://schemas.openxmlformats.org/officeDocument/2006/relationships" xmlns:m="http://schemas.openxmlformats.org/officeDocument/2006/math" xmlns:v="urn:schemas-microsoft-com:vml" xmlns:wp14="http://schemas.microsoft.com/office/word/2010/wordprocessingDrawing" xmlns:wp="http://schemas.openxmlformats.org/drawingml/2006/wordprocessingDrawing" xmlns:w10="urn:schemas-microsoft-com:office:word" xmlns:w="http://schemas.openxmlformats.org/wordprocessingml/2006/main" xmlns:w14="http://schemas.microsoft.com/office/word/2010/wordml" xmlns:wpg="http://schemas.microsoft.com/office/word/2010/wordprocessingGroup" xmlns:wpi="http://schemas.microsoft.com/office/word/2010/wordprocessingInk" xmlns:wne="http://schemas.microsoft.com/office/word/2006/wordml" xmlns:wps="http://schemas.microsoft.com/office/word/2010/wordprocessingShape" mc:Ignorable="w14 wp14">
   <w:endnote w:type="separator" w:id="-1">
     <w:p>
       <w:pPr>
@@ -6856,7 +7758,7 @@
 </file>
 
 <file path=word/footnotes.xml><?xml version="1.0" encoding="utf-8"?>
-<w:footnotes xmlns:wpc="http://schemas.microsoft.com/office/word/2010/wordprocessingCanvas" xmlns:mc="http://schemas.openxmlformats.org/markup-compatibility/2006" xmlns:o="urn:schemas-microsoft-com:office:office" xmlns:r="http://schemas.openxmlformats.org/officeDocument/2006/relationships" xmlns:m="http://schemas.openxmlformats.org/officeDocument/2006/math" xmlns:v="urn:schemas-microsoft-com:vml" xmlns:wp14="http://schemas.microsoft.com/office/word/2010/wordprocessingDrawing" xmlns:wp="http://schemas.openxmlformats.org/drawingml/2006/wordprocessingDrawing" xmlns:w10="urn:schemas-microsoft-com:office:word" xmlns:w="http://schemas.openxmlformats.org/wordprocessingml/2006/main" xmlns:w14="http://schemas.microsoft.com/office/word/2010/wordml" xmlns:w15="http://schemas.microsoft.com/office/word/2012/wordml" xmlns:wpg="http://schemas.microsoft.com/office/word/2010/wordprocessingGroup" xmlns:wpi="http://schemas.microsoft.com/office/word/2010/wordprocessingInk" xmlns:wne="http://schemas.microsoft.com/office/word/2006/wordml" xmlns:wps="http://schemas.microsoft.com/office/word/2010/wordprocessingShape" mc:Ignorable="w14 w15 wp14">
+<w:footnotes xmlns:wpc="http://schemas.microsoft.com/office/word/2010/wordprocessingCanvas" xmlns:mc="http://schemas.openxmlformats.org/markup-compatibility/2006" xmlns:o="urn:schemas-microsoft-com:office:office" xmlns:r="http://schemas.openxmlformats.org/officeDocument/2006/relationships" xmlns:m="http://schemas.openxmlformats.org/officeDocument/2006/math" xmlns:v="urn:schemas-microsoft-com:vml" xmlns:wp14="http://schemas.microsoft.com/office/word/2010/wordprocessingDrawing" xmlns:wp="http://schemas.openxmlformats.org/drawingml/2006/wordprocessingDrawing" xmlns:w10="urn:schemas-microsoft-com:office:word" xmlns:w="http://schemas.openxmlformats.org/wordprocessingml/2006/main" xmlns:w14="http://schemas.microsoft.com/office/word/2010/wordml" xmlns:wpg="http://schemas.microsoft.com/office/word/2010/wordprocessingGroup" xmlns:wpi="http://schemas.microsoft.com/office/word/2010/wordprocessingInk" xmlns:wne="http://schemas.microsoft.com/office/word/2006/wordml" xmlns:wps="http://schemas.microsoft.com/office/word/2010/wordprocessingShape" mc:Ignorable="w14 wp14">
   <w:footnote w:type="separator" w:id="-1">
     <w:p>
       <w:pPr>
@@ -6881,8 +7783,8 @@
 </file>
 
 <file path=word/numbering.xml><?xml version="1.0" encoding="utf-8"?>
-<w:numbering xmlns:wpc="http://schemas.microsoft.com/office/word/2010/wordprocessingCanvas" xmlns:mc="http://schemas.openxmlformats.org/markup-compatibility/2006" xmlns:o="urn:schemas-microsoft-com:office:office" xmlns:r="http://schemas.openxmlformats.org/officeDocument/2006/relationships" xmlns:m="http://schemas.openxmlformats.org/officeDocument/2006/math" xmlns:v="urn:schemas-microsoft-com:vml" xmlns:wp14="http://schemas.microsoft.com/office/word/2010/wordprocessingDrawing" xmlns:wp="http://schemas.openxmlformats.org/drawingml/2006/wordprocessingDrawing" xmlns:w10="urn:schemas-microsoft-com:office:word" xmlns:w="http://schemas.openxmlformats.org/wordprocessingml/2006/main" xmlns:w14="http://schemas.microsoft.com/office/word/2010/wordml" xmlns:w15="http://schemas.microsoft.com/office/word/2012/wordml" xmlns:wpg="http://schemas.microsoft.com/office/word/2010/wordprocessingGroup" xmlns:wpi="http://schemas.microsoft.com/office/word/2010/wordprocessingInk" xmlns:wne="http://schemas.microsoft.com/office/word/2006/wordml" xmlns:wps="http://schemas.microsoft.com/office/word/2010/wordprocessingShape" mc:Ignorable="w14 w15 wp14">
-  <w:abstractNum w:abstractNumId="0" w15:restartNumberingAfterBreak="0">
+<w:numbering xmlns:wpc="http://schemas.microsoft.com/office/word/2010/wordprocessingCanvas" xmlns:mc="http://schemas.openxmlformats.org/markup-compatibility/2006" xmlns:o="urn:schemas-microsoft-com:office:office" xmlns:r="http://schemas.openxmlformats.org/officeDocument/2006/relationships" xmlns:m="http://schemas.openxmlformats.org/officeDocument/2006/math" xmlns:v="urn:schemas-microsoft-com:vml" xmlns:wp14="http://schemas.microsoft.com/office/word/2010/wordprocessingDrawing" xmlns:wp="http://schemas.openxmlformats.org/drawingml/2006/wordprocessingDrawing" xmlns:w10="urn:schemas-microsoft-com:office:word" xmlns:w="http://schemas.openxmlformats.org/wordprocessingml/2006/main" xmlns:w14="http://schemas.microsoft.com/office/word/2010/wordml" xmlns:wpg="http://schemas.microsoft.com/office/word/2010/wordprocessingGroup" xmlns:wpi="http://schemas.microsoft.com/office/word/2010/wordprocessingInk" xmlns:wne="http://schemas.microsoft.com/office/word/2006/wordml" xmlns:wps="http://schemas.microsoft.com/office/word/2010/wordprocessingShape" mc:Ignorable="w14 wp14">
+  <w:abstractNum w:abstractNumId="0">
     <w:nsid w:val="1F1776B8"/>
     <w:multiLevelType w:val="hybridMultilevel"/>
     <w:tmpl w:val="698E0936"/>
@@ -6968,7 +7870,7 @@
       </w:pPr>
     </w:lvl>
   </w:abstractNum>
-  <w:abstractNum w:abstractNumId="1" w15:restartNumberingAfterBreak="0">
+  <w:abstractNum w:abstractNumId="1">
     <w:nsid w:val="1FF40167"/>
     <w:multiLevelType w:val="hybridMultilevel"/>
     <w:tmpl w:val="445288A4"/>
@@ -7054,7 +7956,7 @@
       </w:pPr>
     </w:lvl>
   </w:abstractNum>
-  <w:abstractNum w:abstractNumId="2" w15:restartNumberingAfterBreak="0">
+  <w:abstractNum w:abstractNumId="2">
     <w:nsid w:val="3C584EFE"/>
     <w:multiLevelType w:val="hybridMultilevel"/>
     <w:tmpl w:val="445288A4"/>
@@ -7140,7 +8042,7 @@
       </w:pPr>
     </w:lvl>
   </w:abstractNum>
-  <w:abstractNum w:abstractNumId="3" w15:restartNumberingAfterBreak="0">
+  <w:abstractNum w:abstractNumId="3">
     <w:nsid w:val="3C831D30"/>
     <w:multiLevelType w:val="hybridMultilevel"/>
     <w:tmpl w:val="445288A4"/>
@@ -7226,7 +8128,7 @@
       </w:pPr>
     </w:lvl>
   </w:abstractNum>
-  <w:abstractNum w:abstractNumId="4" w15:restartNumberingAfterBreak="0">
+  <w:abstractNum w:abstractNumId="4">
     <w:nsid w:val="4E7062E9"/>
     <w:multiLevelType w:val="hybridMultilevel"/>
     <w:tmpl w:val="84D2CF9C"/>
@@ -7339,7 +8241,7 @@
       </w:rPr>
     </w:lvl>
   </w:abstractNum>
-  <w:abstractNum w:abstractNumId="5" w15:restartNumberingAfterBreak="0">
+  <w:abstractNum w:abstractNumId="5">
     <w:nsid w:val="5C6139BA"/>
     <w:multiLevelType w:val="hybridMultilevel"/>
     <w:tmpl w:val="B2200CC6"/>
@@ -7428,7 +8330,7 @@
       </w:pPr>
     </w:lvl>
   </w:abstractNum>
-  <w:abstractNum w:abstractNumId="6" w15:restartNumberingAfterBreak="0">
+  <w:abstractNum w:abstractNumId="6">
     <w:nsid w:val="6F4C1523"/>
     <w:multiLevelType w:val="hybridMultilevel"/>
     <w:tmpl w:val="4BD0CD16"/>
@@ -7594,7 +8496,7 @@
 </file>
 
 <file path=word/styles.xml><?xml version="1.0" encoding="utf-8"?>
-<w:styles xmlns:mc="http://schemas.openxmlformats.org/markup-compatibility/2006" xmlns:r="http://schemas.openxmlformats.org/officeDocument/2006/relationships" xmlns:w="http://schemas.openxmlformats.org/wordprocessingml/2006/main" xmlns:w14="http://schemas.microsoft.com/office/word/2010/wordml" xmlns:w15="http://schemas.microsoft.com/office/word/2012/wordml" mc:Ignorable="w14 w15">
+<w:styles xmlns:mc="http://schemas.openxmlformats.org/markup-compatibility/2006" xmlns:r="http://schemas.openxmlformats.org/officeDocument/2006/relationships" xmlns:w="http://schemas.openxmlformats.org/wordprocessingml/2006/main" xmlns:w14="http://schemas.microsoft.com/office/word/2010/wordml" mc:Ignorable="w14">
   <w:docDefaults>
     <w:rPrDefault>
       <w:rPr>
@@ -7610,378 +8512,419 @@
       </w:pPr>
     </w:pPrDefault>
   </w:docDefaults>
-  <w:latentStyles w:defLockedState="0" w:defUIPriority="99" w:defSemiHidden="0" w:defUnhideWhenUsed="0" w:defQFormat="0" w:count="371">
-    <w:lsdException w:name="Normal" w:uiPriority="0" w:qFormat="1"/>
-    <w:lsdException w:name="heading 1" w:uiPriority="9" w:qFormat="1"/>
-    <w:lsdException w:name="heading 2" w:semiHidden="1" w:uiPriority="9" w:unhideWhenUsed="1" w:qFormat="1"/>
-    <w:lsdException w:name="heading 3" w:semiHidden="1" w:uiPriority="9" w:unhideWhenUsed="1" w:qFormat="1"/>
-    <w:lsdException w:name="heading 4" w:semiHidden="1" w:uiPriority="9" w:unhideWhenUsed="1" w:qFormat="1"/>
-    <w:lsdException w:name="heading 5" w:semiHidden="1" w:uiPriority="9" w:unhideWhenUsed="1" w:qFormat="1"/>
-    <w:lsdException w:name="heading 6" w:semiHidden="1" w:uiPriority="9" w:unhideWhenUsed="1" w:qFormat="1"/>
-    <w:lsdException w:name="heading 7" w:semiHidden="1" w:uiPriority="9" w:unhideWhenUsed="1" w:qFormat="1"/>
-    <w:lsdException w:name="heading 8" w:semiHidden="1" w:uiPriority="9" w:unhideWhenUsed="1" w:qFormat="1"/>
-    <w:lsdException w:name="heading 9" w:semiHidden="1" w:uiPriority="9" w:unhideWhenUsed="1" w:qFormat="1"/>
-    <w:lsdException w:name="index 1" w:semiHidden="1" w:unhideWhenUsed="1"/>
-    <w:lsdException w:name="index 2" w:semiHidden="1" w:unhideWhenUsed="1"/>
-    <w:lsdException w:name="index 3" w:semiHidden="1" w:unhideWhenUsed="1"/>
-    <w:lsdException w:name="index 4" w:semiHidden="1" w:unhideWhenUsed="1"/>
-    <w:lsdException w:name="index 5" w:semiHidden="1" w:unhideWhenUsed="1"/>
-    <w:lsdException w:name="index 6" w:semiHidden="1" w:unhideWhenUsed="1"/>
-    <w:lsdException w:name="index 7" w:semiHidden="1" w:unhideWhenUsed="1"/>
-    <w:lsdException w:name="index 8" w:semiHidden="1" w:unhideWhenUsed="1"/>
-    <w:lsdException w:name="index 9" w:semiHidden="1" w:unhideWhenUsed="1"/>
-    <w:lsdException w:name="toc 1" w:semiHidden="1" w:uiPriority="39" w:unhideWhenUsed="1"/>
-    <w:lsdException w:name="toc 2" w:semiHidden="1" w:uiPriority="39" w:unhideWhenUsed="1"/>
-    <w:lsdException w:name="toc 3" w:semiHidden="1" w:uiPriority="39" w:unhideWhenUsed="1"/>
-    <w:lsdException w:name="toc 4" w:semiHidden="1" w:uiPriority="39" w:unhideWhenUsed="1"/>
-    <w:lsdException w:name="toc 5" w:semiHidden="1" w:uiPriority="39" w:unhideWhenUsed="1"/>
-    <w:lsdException w:name="toc 6" w:semiHidden="1" w:uiPriority="39" w:unhideWhenUsed="1"/>
-    <w:lsdException w:name="toc 7" w:semiHidden="1" w:uiPriority="39" w:unhideWhenUsed="1"/>
-    <w:lsdException w:name="toc 8" w:semiHidden="1" w:uiPriority="39" w:unhideWhenUsed="1"/>
-    <w:lsdException w:name="toc 9" w:semiHidden="1" w:uiPriority="39" w:unhideWhenUsed="1"/>
-    <w:lsdException w:name="Normal Indent" w:semiHidden="1" w:unhideWhenUsed="1"/>
-    <w:lsdException w:name="footnote text" w:semiHidden="1" w:unhideWhenUsed="1"/>
-    <w:lsdException w:name="annotation text" w:semiHidden="1" w:unhideWhenUsed="1"/>
-    <w:lsdException w:name="header" w:semiHidden="1" w:unhideWhenUsed="1"/>
-    <w:lsdException w:name="footer" w:semiHidden="1" w:unhideWhenUsed="1"/>
-    <w:lsdException w:name="index heading" w:semiHidden="1" w:unhideWhenUsed="1"/>
-    <w:lsdException w:name="caption" w:semiHidden="1" w:uiPriority="35" w:unhideWhenUsed="1" w:qFormat="1"/>
-    <w:lsdException w:name="table of figures" w:semiHidden="1" w:unhideWhenUsed="1"/>
-    <w:lsdException w:name="envelope address" w:semiHidden="1" w:unhideWhenUsed="1"/>
-    <w:lsdException w:name="envelope return" w:semiHidden="1" w:unhideWhenUsed="1"/>
-    <w:lsdException w:name="footnote reference" w:semiHidden="1" w:unhideWhenUsed="1"/>
-    <w:lsdException w:name="annotation reference" w:semiHidden="1" w:unhideWhenUsed="1"/>
-    <w:lsdException w:name="line number" w:semiHidden="1" w:unhideWhenUsed="1"/>
-    <w:lsdException w:name="page number" w:semiHidden="1" w:unhideWhenUsed="1"/>
-    <w:lsdException w:name="endnote reference" w:semiHidden="1" w:unhideWhenUsed="1"/>
-    <w:lsdException w:name="endnote text" w:semiHidden="1" w:unhideWhenUsed="1"/>
-    <w:lsdException w:name="table of authorities" w:semiHidden="1" w:unhideWhenUsed="1"/>
-    <w:lsdException w:name="macro" w:semiHidden="1" w:unhideWhenUsed="1"/>
-    <w:lsdException w:name="toa heading" w:semiHidden="1" w:unhideWhenUsed="1"/>
-    <w:lsdException w:name="List" w:semiHidden="1" w:unhideWhenUsed="1"/>
-    <w:lsdException w:name="List Bullet" w:semiHidden="1" w:unhideWhenUsed="1"/>
-    <w:lsdException w:name="List Number" w:semiHidden="1" w:unhideWhenUsed="1"/>
-    <w:lsdException w:name="List 2" w:semiHidden="1" w:unhideWhenUsed="1"/>
-    <w:lsdException w:name="List 3" w:semiHidden="1" w:unhideWhenUsed="1"/>
-    <w:lsdException w:name="List 4" w:semiHidden="1" w:unhideWhenUsed="1"/>
-    <w:lsdException w:name="List 5" w:semiHidden="1" w:unhideWhenUsed="1"/>
-    <w:lsdException w:name="List Bullet 2" w:semiHidden="1" w:unhideWhenUsed="1"/>
-    <w:lsdException w:name="List Bullet 3" w:semiHidden="1" w:unhideWhenUsed="1"/>
-    <w:lsdException w:name="List Bullet 4" w:semiHidden="1" w:unhideWhenUsed="1"/>
-    <w:lsdException w:name="List Bullet 5" w:semiHidden="1" w:unhideWhenUsed="1"/>
-    <w:lsdException w:name="List Number 2" w:semiHidden="1" w:unhideWhenUsed="1"/>
-    <w:lsdException w:name="List Number 3" w:semiHidden="1" w:unhideWhenUsed="1"/>
-    <w:lsdException w:name="List Number 4" w:semiHidden="1" w:unhideWhenUsed="1"/>
-    <w:lsdException w:name="List Number 5" w:semiHidden="1" w:unhideWhenUsed="1"/>
-    <w:lsdException w:name="Title" w:uiPriority="10" w:qFormat="1"/>
-    <w:lsdException w:name="Closing" w:semiHidden="1" w:unhideWhenUsed="1"/>
-    <w:lsdException w:name="Signature" w:semiHidden="1" w:unhideWhenUsed="1"/>
-    <w:lsdException w:name="Default Paragraph Font" w:semiHidden="1" w:uiPriority="1" w:unhideWhenUsed="1"/>
-    <w:lsdException w:name="Body Text" w:semiHidden="1" w:unhideWhenUsed="1"/>
-    <w:lsdException w:name="Body Text Indent" w:semiHidden="1" w:unhideWhenUsed="1"/>
-    <w:lsdException w:name="List Continue" w:semiHidden="1" w:unhideWhenUsed="1"/>
-    <w:lsdException w:name="List Continue 2" w:semiHidden="1" w:unhideWhenUsed="1"/>
-    <w:lsdException w:name="List Continue 3" w:semiHidden="1" w:unhideWhenUsed="1"/>
-    <w:lsdException w:name="List Continue 4" w:semiHidden="1" w:unhideWhenUsed="1"/>
-    <w:lsdException w:name="List Continue 5" w:semiHidden="1" w:unhideWhenUsed="1"/>
-    <w:lsdException w:name="Message Header" w:semiHidden="1" w:unhideWhenUsed="1"/>
-    <w:lsdException w:name="Subtitle" w:uiPriority="11" w:qFormat="1"/>
-    <w:lsdException w:name="Salutation" w:semiHidden="1" w:unhideWhenUsed="1"/>
-    <w:lsdException w:name="Date" w:semiHidden="1" w:unhideWhenUsed="1"/>
-    <w:lsdException w:name="Body Text First Indent" w:semiHidden="1" w:unhideWhenUsed="1"/>
-    <w:lsdException w:name="Body Text First Indent 2" w:semiHidden="1" w:unhideWhenUsed="1"/>
-    <w:lsdException w:name="Note Heading" w:semiHidden="1" w:unhideWhenUsed="1"/>
-    <w:lsdException w:name="Body Text 2" w:semiHidden="1" w:unhideWhenUsed="1"/>
-    <w:lsdException w:name="Body Text 3" w:semiHidden="1" w:unhideWhenUsed="1"/>
-    <w:lsdException w:name="Body Text Indent 2" w:semiHidden="1" w:unhideWhenUsed="1"/>
-    <w:lsdException w:name="Body Text Indent 3" w:semiHidden="1" w:unhideWhenUsed="1"/>
-    <w:lsdException w:name="Block Text" w:semiHidden="1" w:unhideWhenUsed="1"/>
-    <w:lsdException w:name="Hyperlink" w:semiHidden="1" w:unhideWhenUsed="1"/>
-    <w:lsdException w:name="FollowedHyperlink" w:semiHidden="1" w:unhideWhenUsed="1"/>
-    <w:lsdException w:name="Strong" w:uiPriority="22" w:qFormat="1"/>
-    <w:lsdException w:name="Emphasis" w:uiPriority="20" w:qFormat="1"/>
-    <w:lsdException w:name="Document Map" w:semiHidden="1" w:unhideWhenUsed="1"/>
-    <w:lsdException w:name="Plain Text" w:semiHidden="1" w:unhideWhenUsed="1"/>
-    <w:lsdException w:name="E-mail Signature" w:semiHidden="1" w:unhideWhenUsed="1"/>
-    <w:lsdException w:name="HTML Top of Form" w:semiHidden="1" w:unhideWhenUsed="1"/>
-    <w:lsdException w:name="HTML Bottom of Form" w:semiHidden="1" w:unhideWhenUsed="1"/>
-    <w:lsdException w:name="Normal (Web)" w:semiHidden="1" w:unhideWhenUsed="1"/>
-    <w:lsdException w:name="HTML Acronym" w:semiHidden="1" w:unhideWhenUsed="1"/>
-    <w:lsdException w:name="HTML Address" w:semiHidden="1" w:unhideWhenUsed="1"/>
-    <w:lsdException w:name="HTML Cite" w:semiHidden="1" w:unhideWhenUsed="1"/>
-    <w:lsdException w:name="HTML Code" w:semiHidden="1" w:unhideWhenUsed="1"/>
-    <w:lsdException w:name="HTML Definition" w:semiHidden="1" w:unhideWhenUsed="1"/>
-    <w:lsdException w:name="HTML Keyboard" w:semiHidden="1" w:unhideWhenUsed="1"/>
-    <w:lsdException w:name="HTML Preformatted" w:semiHidden="1" w:unhideWhenUsed="1"/>
-    <w:lsdException w:name="HTML Sample" w:semiHidden="1" w:unhideWhenUsed="1"/>
-    <w:lsdException w:name="HTML Typewriter" w:semiHidden="1" w:unhideWhenUsed="1"/>
-    <w:lsdException w:name="HTML Variable" w:semiHidden="1" w:unhideWhenUsed="1"/>
-    <w:lsdException w:name="Normal Table" w:semiHidden="1" w:unhideWhenUsed="1"/>
-    <w:lsdException w:name="annotation subject" w:semiHidden="1" w:unhideWhenUsed="1"/>
-    <w:lsdException w:name="No List" w:semiHidden="1" w:unhideWhenUsed="1"/>
-    <w:lsdException w:name="Outline List 1" w:semiHidden="1" w:unhideWhenUsed="1"/>
-    <w:lsdException w:name="Outline List 2" w:semiHidden="1" w:unhideWhenUsed="1"/>
-    <w:lsdException w:name="Outline List 3" w:semiHidden="1" w:unhideWhenUsed="1"/>
-    <w:lsdException w:name="Table Simple 1" w:semiHidden="1" w:unhideWhenUsed="1"/>
-    <w:lsdException w:name="Table Simple 2" w:semiHidden="1" w:unhideWhenUsed="1"/>
-    <w:lsdException w:name="Table Simple 3" w:semiHidden="1" w:unhideWhenUsed="1"/>
-    <w:lsdException w:name="Table Classic 1" w:semiHidden="1" w:unhideWhenUsed="1"/>
-    <w:lsdException w:name="Table Classic 2" w:semiHidden="1" w:unhideWhenUsed="1"/>
-    <w:lsdException w:name="Table Classic 3" w:semiHidden="1" w:unhideWhenUsed="1"/>
-    <w:lsdException w:name="Table Classic 4" w:semiHidden="1" w:unhideWhenUsed="1"/>
-    <w:lsdException w:name="Table Colorful 1" w:semiHidden="1" w:unhideWhenUsed="1"/>
-    <w:lsdException w:name="Table Colorful 2" w:semiHidden="1" w:unhideWhenUsed="1"/>
-    <w:lsdException w:name="Table Colorful 3" w:semiHidden="1" w:unhideWhenUsed="1"/>
-    <w:lsdException w:name="Table Columns 1" w:semiHidden="1" w:unhideWhenUsed="1"/>
-    <w:lsdException w:name="Table Columns 2" w:semiHidden="1" w:unhideWhenUsed="1"/>
-    <w:lsdException w:name="Table Columns 3" w:semiHidden="1" w:unhideWhenUsed="1"/>
-    <w:lsdException w:name="Table Columns 4" w:semiHidden="1" w:unhideWhenUsed="1"/>
-    <w:lsdException w:name="Table Columns 5" w:semiHidden="1" w:unhideWhenUsed="1"/>
-    <w:lsdException w:name="Table Grid 1" w:semiHidden="1" w:unhideWhenUsed="1"/>
-    <w:lsdException w:name="Table Grid 2" w:semiHidden="1" w:unhideWhenUsed="1"/>
-    <w:lsdException w:name="Table Grid 3" w:semiHidden="1" w:unhideWhenUsed="1"/>
-    <w:lsdException w:name="Table Grid 4" w:semiHidden="1" w:unhideWhenUsed="1"/>
-    <w:lsdException w:name="Table Grid 5" w:semiHidden="1" w:unhideWhenUsed="1"/>
-    <w:lsdException w:name="Table Grid 6" w:semiHidden="1" w:unhideWhenUsed="1"/>
-    <w:lsdException w:name="Table Grid 7" w:semiHidden="1" w:unhideWhenUsed="1"/>
-    <w:lsdException w:name="Table Grid 8" w:semiHidden="1" w:unhideWhenUsed="1"/>
-    <w:lsdException w:name="Table List 1" w:semiHidden="1" w:unhideWhenUsed="1"/>
-    <w:lsdException w:name="Table List 2" w:semiHidden="1" w:unhideWhenUsed="1"/>
-    <w:lsdException w:name="Table List 3" w:semiHidden="1" w:unhideWhenUsed="1"/>
-    <w:lsdException w:name="Table List 4" w:semiHidden="1" w:unhideWhenUsed="1"/>
-    <w:lsdException w:name="Table List 5" w:semiHidden="1" w:unhideWhenUsed="1"/>
-    <w:lsdException w:name="Table List 6" w:semiHidden="1" w:unhideWhenUsed="1"/>
-    <w:lsdException w:name="Table List 7" w:semiHidden="1" w:unhideWhenUsed="1"/>
-    <w:lsdException w:name="Table List 8" w:semiHidden="1" w:unhideWhenUsed="1"/>
-    <w:lsdException w:name="Table 3D effects 1" w:semiHidden="1" w:unhideWhenUsed="1"/>
-    <w:lsdException w:name="Table 3D effects 2" w:semiHidden="1" w:unhideWhenUsed="1"/>
-    <w:lsdException w:name="Table 3D effects 3" w:semiHidden="1" w:unhideWhenUsed="1"/>
-    <w:lsdException w:name="Table Contemporary" w:semiHidden="1" w:unhideWhenUsed="1"/>
-    <w:lsdException w:name="Table Elegant" w:semiHidden="1" w:unhideWhenUsed="1"/>
-    <w:lsdException w:name="Table Professional" w:semiHidden="1" w:unhideWhenUsed="1"/>
-    <w:lsdException w:name="Table Subtle 1" w:semiHidden="1" w:unhideWhenUsed="1"/>
-    <w:lsdException w:name="Table Subtle 2" w:semiHidden="1" w:unhideWhenUsed="1"/>
-    <w:lsdException w:name="Table Web 1" w:semiHidden="1" w:unhideWhenUsed="1"/>
-    <w:lsdException w:name="Table Web 2" w:semiHidden="1" w:unhideWhenUsed="1"/>
-    <w:lsdException w:name="Table Web 3" w:semiHidden="1" w:unhideWhenUsed="1"/>
-    <w:lsdException w:name="Balloon Text" w:semiHidden="1" w:unhideWhenUsed="1"/>
-    <w:lsdException w:name="Table Grid" w:uiPriority="39"/>
-    <w:lsdException w:name="Table Theme" w:semiHidden="1" w:unhideWhenUsed="1"/>
-    <w:lsdException w:name="Placeholder Text" w:semiHidden="1"/>
-    <w:lsdException w:name="No Spacing" w:uiPriority="1" w:qFormat="1"/>
-    <w:lsdException w:name="Light Shading" w:uiPriority="60"/>
-    <w:lsdException w:name="Light List" w:uiPriority="61"/>
-    <w:lsdException w:name="Light Grid" w:uiPriority="62"/>
-    <w:lsdException w:name="Medium Shading 1" w:uiPriority="63"/>
-    <w:lsdException w:name="Medium Shading 2" w:uiPriority="64"/>
-    <w:lsdException w:name="Medium List 1" w:uiPriority="65"/>
-    <w:lsdException w:name="Medium List 2" w:uiPriority="66"/>
-    <w:lsdException w:name="Medium Grid 1" w:uiPriority="67"/>
-    <w:lsdException w:name="Medium Grid 2" w:uiPriority="68"/>
-    <w:lsdException w:name="Medium Grid 3" w:uiPriority="69"/>
-    <w:lsdException w:name="Dark List" w:uiPriority="70"/>
-    <w:lsdException w:name="Colorful Shading" w:uiPriority="71"/>
-    <w:lsdException w:name="Colorful List" w:uiPriority="72"/>
-    <w:lsdException w:name="Colorful Grid" w:uiPriority="73"/>
-    <w:lsdException w:name="Light Shading Accent 1" w:uiPriority="60"/>
-    <w:lsdException w:name="Light List Accent 1" w:uiPriority="61"/>
-    <w:lsdException w:name="Light Grid Accent 1" w:uiPriority="62"/>
-    <w:lsdException w:name="Medium Shading 1 Accent 1" w:uiPriority="63"/>
-    <w:lsdException w:name="Medium Shading 2 Accent 1" w:uiPriority="64"/>
-    <w:lsdException w:name="Medium List 1 Accent 1" w:uiPriority="65"/>
-    <w:lsdException w:name="Revision" w:semiHidden="1"/>
-    <w:lsdException w:name="List Paragraph" w:uiPriority="34" w:qFormat="1"/>
-    <w:lsdException w:name="Quote" w:uiPriority="29" w:qFormat="1"/>
-    <w:lsdException w:name="Intense Quote" w:uiPriority="30" w:qFormat="1"/>
-    <w:lsdException w:name="Medium List 2 Accent 1" w:uiPriority="66"/>
-    <w:lsdException w:name="Medium Grid 1 Accent 1" w:uiPriority="67"/>
-    <w:lsdException w:name="Medium Grid 2 Accent 1" w:uiPriority="68"/>
-    <w:lsdException w:name="Medium Grid 3 Accent 1" w:uiPriority="69"/>
-    <w:lsdException w:name="Dark List Accent 1" w:uiPriority="70"/>
-    <w:lsdException w:name="Colorful Shading Accent 1" w:uiPriority="71"/>
-    <w:lsdException w:name="Colorful List Accent 1" w:uiPriority="72"/>
-    <w:lsdException w:name="Colorful Grid Accent 1" w:uiPriority="73"/>
-    <w:lsdException w:name="Light Shading Accent 2" w:uiPriority="60"/>
-    <w:lsdException w:name="Light List Accent 2" w:uiPriority="61"/>
-    <w:lsdException w:name="Light Grid Accent 2" w:uiPriority="62"/>
-    <w:lsdException w:name="Medium Shading 1 Accent 2" w:uiPriority="63"/>
-    <w:lsdException w:name="Medium Shading 2 Accent 2" w:uiPriority="64"/>
-    <w:lsdException w:name="Medium List 1 Accent 2" w:uiPriority="65"/>
-    <w:lsdException w:name="Medium List 2 Accent 2" w:uiPriority="66"/>
-    <w:lsdException w:name="Medium Grid 1 Accent 2" w:uiPriority="67"/>
-    <w:lsdException w:name="Medium Grid 2 Accent 2" w:uiPriority="68"/>
-    <w:lsdException w:name="Medium Grid 3 Accent 2" w:uiPriority="69"/>
-    <w:lsdException w:name="Dark List Accent 2" w:uiPriority="70"/>
-    <w:lsdException w:name="Colorful Shading Accent 2" w:uiPriority="71"/>
-    <w:lsdException w:name="Colorful List Accent 2" w:uiPriority="72"/>
-    <w:lsdException w:name="Colorful Grid Accent 2" w:uiPriority="73"/>
-    <w:lsdException w:name="Light Shading Accent 3" w:uiPriority="60"/>
-    <w:lsdException w:name="Light List Accent 3" w:uiPriority="61"/>
-    <w:lsdException w:name="Light Grid Accent 3" w:uiPriority="62"/>
-    <w:lsdException w:name="Medium Shading 1 Accent 3" w:uiPriority="63"/>
-    <w:lsdException w:name="Medium Shading 2 Accent 3" w:uiPriority="64"/>
-    <w:lsdException w:name="Medium List 1 Accent 3" w:uiPriority="65"/>
-    <w:lsdException w:name="Medium List 2 Accent 3" w:uiPriority="66"/>
-    <w:lsdException w:name="Medium Grid 1 Accent 3" w:uiPriority="67"/>
-    <w:lsdException w:name="Medium Grid 2 Accent 3" w:uiPriority="68"/>
-    <w:lsdException w:name="Medium Grid 3 Accent 3" w:uiPriority="69"/>
-    <w:lsdException w:name="Dark List Accent 3" w:uiPriority="70"/>
-    <w:lsdException w:name="Colorful Shading Accent 3" w:uiPriority="71"/>
-    <w:lsdException w:name="Colorful List Accent 3" w:uiPriority="72"/>
-    <w:lsdException w:name="Colorful Grid Accent 3" w:uiPriority="73"/>
-    <w:lsdException w:name="Light Shading Accent 4" w:uiPriority="60"/>
-    <w:lsdException w:name="Light List Accent 4" w:uiPriority="61"/>
-    <w:lsdException w:name="Light Grid Accent 4" w:uiPriority="62"/>
-    <w:lsdException w:name="Medium Shading 1 Accent 4" w:uiPriority="63"/>
-    <w:lsdException w:name="Medium Shading 2 Accent 4" w:uiPriority="64"/>
-    <w:lsdException w:name="Medium List 1 Accent 4" w:uiPriority="65"/>
-    <w:lsdException w:name="Medium List 2 Accent 4" w:uiPriority="66"/>
-    <w:lsdException w:name="Medium Grid 1 Accent 4" w:uiPriority="67"/>
-    <w:lsdException w:name="Medium Grid 2 Accent 4" w:uiPriority="68"/>
-    <w:lsdException w:name="Medium Grid 3 Accent 4" w:uiPriority="69"/>
-    <w:lsdException w:name="Dark List Accent 4" w:uiPriority="70"/>
-    <w:lsdException w:name="Colorful Shading Accent 4" w:uiPriority="71"/>
-    <w:lsdException w:name="Colorful List Accent 4" w:uiPriority="72"/>
-    <w:lsdException w:name="Colorful Grid Accent 4" w:uiPriority="73"/>
-    <w:lsdException w:name="Light Shading Accent 5" w:uiPriority="60"/>
-    <w:lsdException w:name="Light List Accent 5" w:uiPriority="61"/>
-    <w:lsdException w:name="Light Grid Accent 5" w:uiPriority="62"/>
-    <w:lsdException w:name="Medium Shading 1 Accent 5" w:uiPriority="63"/>
-    <w:lsdException w:name="Medium Shading 2 Accent 5" w:uiPriority="64"/>
-    <w:lsdException w:name="Medium List 1 Accent 5" w:uiPriority="65"/>
-    <w:lsdException w:name="Medium List 2 Accent 5" w:uiPriority="66"/>
-    <w:lsdException w:name="Medium Grid 1 Accent 5" w:uiPriority="67"/>
-    <w:lsdException w:name="Medium Grid 2 Accent 5" w:uiPriority="68"/>
-    <w:lsdException w:name="Medium Grid 3 Accent 5" w:uiPriority="69"/>
-    <w:lsdException w:name="Dark List Accent 5" w:uiPriority="70"/>
-    <w:lsdException w:name="Colorful Shading Accent 5" w:uiPriority="71"/>
-    <w:lsdException w:name="Colorful List Accent 5" w:uiPriority="72"/>
-    <w:lsdException w:name="Colorful Grid Accent 5" w:uiPriority="73"/>
-    <w:lsdException w:name="Light Shading Accent 6" w:uiPriority="60"/>
-    <w:lsdException w:name="Light List Accent 6" w:uiPriority="61"/>
-    <w:lsdException w:name="Light Grid Accent 6" w:uiPriority="62"/>
-    <w:lsdException w:name="Medium Shading 1 Accent 6" w:uiPriority="63"/>
-    <w:lsdException w:name="Medium Shading 2 Accent 6" w:uiPriority="64"/>
-    <w:lsdException w:name="Medium List 1 Accent 6" w:uiPriority="65"/>
-    <w:lsdException w:name="Medium List 2 Accent 6" w:uiPriority="66"/>
-    <w:lsdException w:name="Medium Grid 1 Accent 6" w:uiPriority="67"/>
-    <w:lsdException w:name="Medium Grid 2 Accent 6" w:uiPriority="68"/>
-    <w:lsdException w:name="Medium Grid 3 Accent 6" w:uiPriority="69"/>
-    <w:lsdException w:name="Dark List Accent 6" w:uiPriority="70"/>
-    <w:lsdException w:name="Colorful Shading Accent 6" w:uiPriority="71"/>
-    <w:lsdException w:name="Colorful List Accent 6" w:uiPriority="72"/>
-    <w:lsdException w:name="Colorful Grid Accent 6" w:uiPriority="73"/>
-    <w:lsdException w:name="Subtle Emphasis" w:uiPriority="19" w:qFormat="1"/>
-    <w:lsdException w:name="Intense Emphasis" w:uiPriority="21" w:qFormat="1"/>
-    <w:lsdException w:name="Subtle Reference" w:uiPriority="31" w:qFormat="1"/>
-    <w:lsdException w:name="Intense Reference" w:uiPriority="32" w:qFormat="1"/>
-    <w:lsdException w:name="Book Title" w:uiPriority="33" w:qFormat="1"/>
-    <w:lsdException w:name="Bibliography" w:semiHidden="1" w:uiPriority="37" w:unhideWhenUsed="1"/>
-    <w:lsdException w:name="TOC Heading" w:semiHidden="1" w:uiPriority="39" w:unhideWhenUsed="1" w:qFormat="1"/>
-    <w:lsdException w:name="Plain Table 1" w:uiPriority="41"/>
-    <w:lsdException w:name="Plain Table 2" w:uiPriority="42"/>
-    <w:lsdException w:name="Plain Table 3" w:uiPriority="43"/>
-    <w:lsdException w:name="Plain Table 4" w:uiPriority="44"/>
-    <w:lsdException w:name="Plain Table 5" w:uiPriority="45"/>
-    <w:lsdException w:name="Grid Table Light" w:uiPriority="40"/>
-    <w:lsdException w:name="Grid Table 1 Light" w:uiPriority="46"/>
-    <w:lsdException w:name="Grid Table 2" w:uiPriority="47"/>
-    <w:lsdException w:name="Grid Table 3" w:uiPriority="48"/>
-    <w:lsdException w:name="Grid Table 4" w:uiPriority="49"/>
-    <w:lsdException w:name="Grid Table 5 Dark" w:uiPriority="50"/>
-    <w:lsdException w:name="Grid Table 6 Colorful" w:uiPriority="51"/>
-    <w:lsdException w:name="Grid Table 7 Colorful" w:uiPriority="52"/>
-    <w:lsdException w:name="Grid Table 1 Light Accent 1" w:uiPriority="46"/>
-    <w:lsdException w:name="Grid Table 2 Accent 1" w:uiPriority="47"/>
-    <w:lsdException w:name="Grid Table 3 Accent 1" w:uiPriority="48"/>
-    <w:lsdException w:name="Grid Table 4 Accent 1" w:uiPriority="49"/>
-    <w:lsdException w:name="Grid Table 5 Dark Accent 1" w:uiPriority="50"/>
-    <w:lsdException w:name="Grid Table 6 Colorful Accent 1" w:uiPriority="51"/>
-    <w:lsdException w:name="Grid Table 7 Colorful Accent 1" w:uiPriority="52"/>
-    <w:lsdException w:name="Grid Table 1 Light Accent 2" w:uiPriority="46"/>
-    <w:lsdException w:name="Grid Table 2 Accent 2" w:uiPriority="47"/>
-    <w:lsdException w:name="Grid Table 3 Accent 2" w:uiPriority="48"/>
-    <w:lsdException w:name="Grid Table 4 Accent 2" w:uiPriority="49"/>
-    <w:lsdException w:name="Grid Table 5 Dark Accent 2" w:uiPriority="50"/>
-    <w:lsdException w:name="Grid Table 6 Colorful Accent 2" w:uiPriority="51"/>
-    <w:lsdException w:name="Grid Table 7 Colorful Accent 2" w:uiPriority="52"/>
-    <w:lsdException w:name="Grid Table 1 Light Accent 3" w:uiPriority="46"/>
-    <w:lsdException w:name="Grid Table 2 Accent 3" w:uiPriority="47"/>
-    <w:lsdException w:name="Grid Table 3 Accent 3" w:uiPriority="48"/>
-    <w:lsdException w:name="Grid Table 4 Accent 3" w:uiPriority="49"/>
-    <w:lsdException w:name="Grid Table 5 Dark Accent 3" w:uiPriority="50"/>
-    <w:lsdException w:name="Grid Table 6 Colorful Accent 3" w:uiPriority="51"/>
-    <w:lsdException w:name="Grid Table 7 Colorful Accent 3" w:uiPriority="52"/>
-    <w:lsdException w:name="Grid Table 1 Light Accent 4" w:uiPriority="46"/>
-    <w:lsdException w:name="Grid Table 2 Accent 4" w:uiPriority="47"/>
-    <w:lsdException w:name="Grid Table 3 Accent 4" w:uiPriority="48"/>
-    <w:lsdException w:name="Grid Table 4 Accent 4" w:uiPriority="49"/>
-    <w:lsdException w:name="Grid Table 5 Dark Accent 4" w:uiPriority="50"/>
-    <w:lsdException w:name="Grid Table 6 Colorful Accent 4" w:uiPriority="51"/>
-    <w:lsdException w:name="Grid Table 7 Colorful Accent 4" w:uiPriority="52"/>
-    <w:lsdException w:name="Grid Table 1 Light Accent 5" w:uiPriority="46"/>
-    <w:lsdException w:name="Grid Table 2 Accent 5" w:uiPriority="47"/>
-    <w:lsdException w:name="Grid Table 3 Accent 5" w:uiPriority="48"/>
-    <w:lsdException w:name="Grid Table 4 Accent 5" w:uiPriority="49"/>
-    <w:lsdException w:name="Grid Table 5 Dark Accent 5" w:uiPriority="50"/>
-    <w:lsdException w:name="Grid Table 6 Colorful Accent 5" w:uiPriority="51"/>
-    <w:lsdException w:name="Grid Table 7 Colorful Accent 5" w:uiPriority="52"/>
-    <w:lsdException w:name="Grid Table 1 Light Accent 6" w:uiPriority="46"/>
-    <w:lsdException w:name="Grid Table 2 Accent 6" w:uiPriority="47"/>
-    <w:lsdException w:name="Grid Table 3 Accent 6" w:uiPriority="48"/>
-    <w:lsdException w:name="Grid Table 4 Accent 6" w:uiPriority="49"/>
-    <w:lsdException w:name="Grid Table 5 Dark Accent 6" w:uiPriority="50"/>
-    <w:lsdException w:name="Grid Table 6 Colorful Accent 6" w:uiPriority="51"/>
-    <w:lsdException w:name="Grid Table 7 Colorful Accent 6" w:uiPriority="52"/>
-    <w:lsdException w:name="List Table 1 Light" w:uiPriority="46"/>
-    <w:lsdException w:name="List Table 2" w:uiPriority="47"/>
-    <w:lsdException w:name="List Table 3" w:uiPriority="48"/>
-    <w:lsdException w:name="List Table 4" w:uiPriority="49"/>
-    <w:lsdException w:name="List Table 5 Dark" w:uiPriority="50"/>
-    <w:lsdException w:name="List Table 6 Colorful" w:uiPriority="51"/>
-    <w:lsdException w:name="List Table 7 Colorful" w:uiPriority="52"/>
-    <w:lsdException w:name="List Table 1 Light Accent 1" w:uiPriority="46"/>
-    <w:lsdException w:name="List Table 2 Accent 1" w:uiPriority="47"/>
-    <w:lsdException w:name="List Table 3 Accent 1" w:uiPriority="48"/>
-    <w:lsdException w:name="List Table 4 Accent 1" w:uiPriority="49"/>
-    <w:lsdException w:name="List Table 5 Dark Accent 1" w:uiPriority="50"/>
-    <w:lsdException w:name="List Table 6 Colorful Accent 1" w:uiPriority="51"/>
-    <w:lsdException w:name="List Table 7 Colorful Accent 1" w:uiPriority="52"/>
-    <w:lsdException w:name="List Table 1 Light Accent 2" w:uiPriority="46"/>
-    <w:lsdException w:name="List Table 2 Accent 2" w:uiPriority="47"/>
-    <w:lsdException w:name="List Table 3 Accent 2" w:uiPriority="48"/>
-    <w:lsdException w:name="List Table 4 Accent 2" w:uiPriority="49"/>
-    <w:lsdException w:name="List Table 5 Dark Accent 2" w:uiPriority="50"/>
-    <w:lsdException w:name="List Table 6 Colorful Accent 2" w:uiPriority="51"/>
-    <w:lsdException w:name="List Table 7 Colorful Accent 2" w:uiPriority="52"/>
-    <w:lsdException w:name="List Table 1 Light Accent 3" w:uiPriority="46"/>
-    <w:lsdException w:name="List Table 2 Accent 3" w:uiPriority="47"/>
-    <w:lsdException w:name="List Table 3 Accent 3" w:uiPriority="48"/>
-    <w:lsdException w:name="List Table 4 Accent 3" w:uiPriority="49"/>
-    <w:lsdException w:name="List Table 5 Dark Accent 3" w:uiPriority="50"/>
-    <w:lsdException w:name="List Table 6 Colorful Accent 3" w:uiPriority="51"/>
-    <w:lsdException w:name="List Table 7 Colorful Accent 3" w:uiPriority="52"/>
-    <w:lsdException w:name="List Table 1 Light Accent 4" w:uiPriority="46"/>
-    <w:lsdException w:name="List Table 2 Accent 4" w:uiPriority="47"/>
-    <w:lsdException w:name="List Table 3 Accent 4" w:uiPriority="48"/>
-    <w:lsdException w:name="List Table 4 Accent 4" w:uiPriority="49"/>
-    <w:lsdException w:name="List Table 5 Dark Accent 4" w:uiPriority="50"/>
-    <w:lsdException w:name="List Table 6 Colorful Accent 4" w:uiPriority="51"/>
-    <w:lsdException w:name="List Table 7 Colorful Accent 4" w:uiPriority="52"/>
-    <w:lsdException w:name="List Table 1 Light Accent 5" w:uiPriority="46"/>
-    <w:lsdException w:name="List Table 2 Accent 5" w:uiPriority="47"/>
-    <w:lsdException w:name="List Table 3 Accent 5" w:uiPriority="48"/>
-    <w:lsdException w:name="List Table 4 Accent 5" w:uiPriority="49"/>
-    <w:lsdException w:name="List Table 5 Dark Accent 5" w:uiPriority="50"/>
-    <w:lsdException w:name="List Table 6 Colorful Accent 5" w:uiPriority="51"/>
-    <w:lsdException w:name="List Table 7 Colorful Accent 5" w:uiPriority="52"/>
-    <w:lsdException w:name="List Table 1 Light Accent 6" w:uiPriority="46"/>
-    <w:lsdException w:name="List Table 2 Accent 6" w:uiPriority="47"/>
-    <w:lsdException w:name="List Table 3 Accent 6" w:uiPriority="48"/>
-    <w:lsdException w:name="List Table 4 Accent 6" w:uiPriority="49"/>
-    <w:lsdException w:name="List Table 5 Dark Accent 6" w:uiPriority="50"/>
-    <w:lsdException w:name="List Table 6 Colorful Accent 6" w:uiPriority="51"/>
-    <w:lsdException w:name="List Table 7 Colorful Accent 6" w:uiPriority="52"/>
+  <w:latentStyles w:defLockedState="0" w:defUIPriority="99" w:defSemiHidden="1" w:defUnhideWhenUsed="1" w:defQFormat="0" w:count="267">
+    <w:lsdException w:name="Normal" w:semiHidden="0" w:uiPriority="0" w:unhideWhenUsed="0" w:qFormat="1"/>
+    <w:lsdException w:name="heading 1" w:semiHidden="0" w:uiPriority="9" w:unhideWhenUsed="0" w:qFormat="1"/>
+    <w:lsdException w:name="heading 2" w:uiPriority="9" w:qFormat="1"/>
+    <w:lsdException w:name="heading 3" w:uiPriority="9" w:qFormat="1"/>
+    <w:lsdException w:name="heading 4" w:uiPriority="9" w:qFormat="1"/>
+    <w:lsdException w:name="heading 5" w:uiPriority="9" w:qFormat="1"/>
+    <w:lsdException w:name="heading 6" w:uiPriority="9" w:qFormat="1"/>
+    <w:lsdException w:name="heading 7" w:uiPriority="9" w:qFormat="1"/>
+    <w:lsdException w:name="heading 8" w:uiPriority="9" w:qFormat="1"/>
+    <w:lsdException w:name="heading 9" w:uiPriority="9" w:qFormat="1"/>
+    <w:lsdException w:name="toc 1" w:uiPriority="39"/>
+    <w:lsdException w:name="toc 2" w:uiPriority="39"/>
+    <w:lsdException w:name="toc 3" w:uiPriority="39"/>
+    <w:lsdException w:name="toc 4" w:uiPriority="39"/>
+    <w:lsdException w:name="toc 5" w:uiPriority="39"/>
+    <w:lsdException w:name="toc 6" w:uiPriority="39"/>
+    <w:lsdException w:name="toc 7" w:uiPriority="39"/>
+    <w:lsdException w:name="toc 8" w:uiPriority="39"/>
+    <w:lsdException w:name="toc 9" w:uiPriority="39"/>
+    <w:lsdException w:name="caption" w:uiPriority="35" w:qFormat="1"/>
+    <w:lsdException w:name="Title" w:semiHidden="0" w:uiPriority="10" w:unhideWhenUsed="0" w:qFormat="1"/>
+    <w:lsdException w:name="Default Paragraph Font" w:uiPriority="1"/>
+    <w:lsdException w:name="Subtitle" w:semiHidden="0" w:uiPriority="11" w:unhideWhenUsed="0" w:qFormat="1"/>
+    <w:lsdException w:name="Strong" w:semiHidden="0" w:uiPriority="22" w:unhideWhenUsed="0" w:qFormat="1"/>
+    <w:lsdException w:name="Emphasis" w:semiHidden="0" w:uiPriority="20" w:unhideWhenUsed="0" w:qFormat="1"/>
+    <w:lsdException w:name="Table Grid" w:semiHidden="0" w:uiPriority="39" w:unhideWhenUsed="0"/>
+    <w:lsdException w:name="Placeholder Text" w:unhideWhenUsed="0"/>
+    <w:lsdException w:name="No Spacing" w:semiHidden="0" w:uiPriority="1" w:unhideWhenUsed="0" w:qFormat="1"/>
+    <w:lsdException w:name="Light Shading" w:semiHidden="0" w:uiPriority="60" w:unhideWhenUsed="0"/>
+    <w:lsdException w:name="Light List" w:semiHidden="0" w:uiPriority="61" w:unhideWhenUsed="0"/>
+    <w:lsdException w:name="Light Grid" w:semiHidden="0" w:uiPriority="62" w:unhideWhenUsed="0"/>
+    <w:lsdException w:name="Medium Shading 1" w:semiHidden="0" w:uiPriority="63" w:unhideWhenUsed="0"/>
+    <w:lsdException w:name="Medium Shading 2" w:semiHidden="0" w:uiPriority="64" w:unhideWhenUsed="0"/>
+    <w:lsdException w:name="Medium List 1" w:semiHidden="0" w:uiPriority="65" w:unhideWhenUsed="0"/>
+    <w:lsdException w:name="Medium List 2" w:semiHidden="0" w:uiPriority="66" w:unhideWhenUsed="0"/>
+    <w:lsdException w:name="Medium Grid 1" w:semiHidden="0" w:uiPriority="67" w:unhideWhenUsed="0"/>
+    <w:lsdException w:name="Medium Grid 2" w:semiHidden="0" w:uiPriority="68" w:unhideWhenUsed="0"/>
+    <w:lsdException w:name="Medium Grid 3" w:semiHidden="0" w:uiPriority="69" w:unhideWhenUsed="0"/>
+    <w:lsdException w:name="Dark List" w:semiHidden="0" w:uiPriority="70" w:unhideWhenUsed="0"/>
+    <w:lsdException w:name="Colorful Shading" w:semiHidden="0" w:uiPriority="71" w:unhideWhenUsed="0"/>
+    <w:lsdException w:name="Colorful List" w:semiHidden="0" w:uiPriority="72" w:unhideWhenUsed="0"/>
+    <w:lsdException w:name="Colorful Grid" w:semiHidden="0" w:uiPriority="73" w:unhideWhenUsed="0"/>
+    <w:lsdException w:name="Light Shading Accent 1" w:semiHidden="0" w:uiPriority="60" w:unhideWhenUsed="0"/>
+    <w:lsdException w:name="Light List Accent 1" w:semiHidden="0" w:uiPriority="61" w:unhideWhenUsed="0"/>
+    <w:lsdException w:name="Light Grid Accent 1" w:semiHidden="0" w:uiPriority="62" w:unhideWhenUsed="0"/>
+    <w:lsdException w:name="Medium Shading 1 Accent 1" w:semiHidden="0" w:uiPriority="63" w:unhideWhenUsed="0"/>
+    <w:lsdException w:name="Medium Shading 2 Accent 1" w:semiHidden="0" w:uiPriority="64" w:unhideWhenUsed="0"/>
+    <w:lsdException w:name="Medium List 1 Accent 1" w:semiHidden="0" w:uiPriority="65" w:unhideWhenUsed="0"/>
+    <w:lsdException w:name="Revision" w:unhideWhenUsed="0"/>
+    <w:lsdException w:name="List Paragraph" w:semiHidden="0" w:uiPriority="34" w:unhideWhenUsed="0" w:qFormat="1"/>
+    <w:lsdException w:name="Quote" w:semiHidden="0" w:uiPriority="29" w:unhideWhenUsed="0" w:qFormat="1"/>
+    <w:lsdException w:name="Intense Quote" w:semiHidden="0" w:uiPriority="30" w:unhideWhenUsed="0" w:qFormat="1"/>
+    <w:lsdException w:name="Medium List 2 Accent 1" w:semiHidden="0" w:uiPriority="66" w:unhideWhenUsed="0"/>
+    <w:lsdException w:name="Medium Grid 1 Accent 1" w:semiHidden="0" w:uiPriority="67" w:unhideWhenUsed="0"/>
+    <w:lsdException w:name="Medium Grid 2 Accent 1" w:semiHidden="0" w:uiPriority="68" w:unhideWhenUsed="0"/>
+    <w:lsdException w:name="Medium Grid 3 Accent 1" w:semiHidden="0" w:uiPriority="69" w:unhideWhenUsed="0"/>
+    <w:lsdException w:name="Dark List Accent 1" w:semiHidden="0" w:uiPriority="70" w:unhideWhenUsed="0"/>
+    <w:lsdException w:name="Colorful Shading Accent 1" w:semiHidden="0" w:uiPriority="71" w:unhideWhenUsed="0"/>
+    <w:lsdException w:name="Colorful List Accent 1" w:semiHidden="0" w:uiPriority="72" w:unhideWhenUsed="0"/>
+    <w:lsdException w:name="Colorful Grid Accent 1" w:semiHidden="0" w:uiPriority="73" w:unhideWhenUsed="0"/>
+    <w:lsdException w:name="Light Shading Accent 2" w:semiHidden="0" w:uiPriority="60" w:unhideWhenUsed="0"/>
+    <w:lsdException w:name="Light List Accent 2" w:semiHidden="0" w:uiPriority="61" w:unhideWhenUsed="0"/>
+    <w:lsdException w:name="Light Grid Accent 2" w:semiHidden="0" w:uiPriority="62" w:unhideWhenUsed="0"/>
+    <w:lsdException w:name="Medium Shading 1 Accent 2" w:semiHidden="0" w:uiPriority="63" w:unhideWhenUsed="0"/>
+    <w:lsdException w:name="Medium Shading 2 Accent 2" w:semiHidden="0" w:uiPriority="64" w:unhideWhenUsed="0"/>
+    <w:lsdException w:name="Medium List 1 Accent 2" w:semiHidden="0" w:uiPriority="65" w:unhideWhenUsed="0"/>
+    <w:lsdException w:name="Medium List 2 Accent 2" w:semiHidden="0" w:uiPriority="66" w:unhideWhenUsed="0"/>
+    <w:lsdException w:name="Medium Grid 1 Accent 2" w:semiHidden="0" w:uiPriority="67" w:unhideWhenUsed="0"/>
+    <w:lsdException w:name="Medium Grid 2 Accent 2" w:semiHidden="0" w:uiPriority="68" w:unhideWhenUsed="0"/>
+    <w:lsdException w:name="Medium Grid 3 Accent 2" w:semiHidden="0" w:uiPriority="69" w:unhideWhenUsed="0"/>
+    <w:lsdException w:name="Dark List Accent 2" w:semiHidden="0" w:uiPriority="70" w:unhideWhenUsed="0"/>
+    <w:lsdException w:name="Colorful Shading Accent 2" w:semiHidden="0" w:uiPriority="71" w:unhideWhenUsed="0"/>
+    <w:lsdException w:name="Colorful List Accent 2" w:semiHidden="0" w:uiPriority="72" w:unhideWhenUsed="0"/>
+    <w:lsdException w:name="Colorful Grid Accent 2" w:semiHidden="0" w:uiPriority="73" w:unhideWhenUsed="0"/>
+    <w:lsdException w:name="Light Shading Accent 3" w:semiHidden="0" w:uiPriority="60" w:unhideWhenUsed="0"/>
+    <w:lsdException w:name="Light List Accent 3" w:semiHidden="0" w:uiPriority="61" w:unhideWhenUsed="0"/>
+    <w:lsdException w:name="Light Grid Accent 3" w:semiHidden="0" w:uiPriority="62" w:unhideWhenUsed="0"/>
+    <w:lsdException w:name="Medium Shading 1 Accent 3" w:semiHidden="0" w:uiPriority="63" w:unhideWhenUsed="0"/>
+    <w:lsdException w:name="Medium Shading 2 Accent 3" w:semiHidden="0" w:uiPriority="64" w:unhideWhenUsed="0"/>
+    <w:lsdException w:name="Medium List 1 Accent 3" w:semiHidden="0" w:uiPriority="65" w:unhideWhenUsed="0"/>
+    <w:lsdException w:name="Medium List 2 Accent 3" w:semiHidden="0" w:uiPriority="66" w:unhideWhenUsed="0"/>
+    <w:lsdException w:name="Medium Grid 1 Accent 3" w:semiHidden="0" w:uiPriority="67" w:unhideWhenUsed="0"/>
+    <w:lsdException w:name="Medium Grid 2 Accent 3" w:semiHidden="0" w:uiPriority="68" w:unhideWhenUsed="0"/>
+    <w:lsdException w:name="Medium Grid 3 Accent 3" w:semiHidden="0" w:uiPriority="69" w:unhideWhenUsed="0"/>
+    <w:lsdException w:name="Dark List Accent 3" w:semiHidden="0" w:uiPriority="70" w:unhideWhenUsed="0"/>
+    <w:lsdException w:name="Colorful Shading Accent 3" w:semiHidden="0" w:uiPriority="71" w:unhideWhenUsed="0"/>
+    <w:lsdException w:name="Colorful List Accent 3" w:semiHidden="0" w:uiPriority="72" w:unhideWhenUsed="0"/>
+    <w:lsdException w:name="Colorful Grid Accent 3" w:semiHidden="0" w:uiPriority="73" w:unhideWhenUsed="0"/>
+    <w:lsdException w:name="Light Shading Accent 4" w:semiHidden="0" w:uiPriority="60" w:unhideWhenUsed="0"/>
+    <w:lsdException w:name="Light List Accent 4" w:semiHidden="0" w:uiPriority="61" w:unhideWhenUsed="0"/>
+    <w:lsdException w:name="Light Grid Accent 4" w:semiHidden="0" w:uiPriority="62" w:unhideWhenUsed="0"/>
+    <w:lsdException w:name="Medium Shading 1 Accent 4" w:semiHidden="0" w:uiPriority="63" w:unhideWhenUsed="0"/>
+    <w:lsdException w:name="Medium Shading 2 Accent 4" w:semiHidden="0" w:uiPriority="64" w:unhideWhenUsed="0"/>
+    <w:lsdException w:name="Medium List 1 Accent 4" w:semiHidden="0" w:uiPriority="65" w:unhideWhenUsed="0"/>
+    <w:lsdException w:name="Medium List 2 Accent 4" w:semiHidden="0" w:uiPriority="66" w:unhideWhenUsed="0"/>
+    <w:lsdException w:name="Medium Grid 1 Accent 4" w:semiHidden="0" w:uiPriority="67" w:unhideWhenUsed="0"/>
+    <w:lsdException w:name="Medium Grid 2 Accent 4" w:semiHidden="0" w:uiPriority="68" w:unhideWhenUsed="0"/>
+    <w:lsdException w:name="Medium Grid 3 Accent 4" w:semiHidden="0" w:uiPriority="69" w:unhideWhenUsed="0"/>
+    <w:lsdException w:name="Dark List Accent 4" w:semiHidden="0" w:uiPriority="70" w:unhideWhenUsed="0"/>
+    <w:lsdException w:name="Colorful Shading Accent 4" w:semiHidden="0" w:uiPriority="71" w:unhideWhenUsed="0"/>
+    <w:lsdException w:name="Colorful List Accent 4" w:semiHidden="0" w:uiPriority="72" w:unhideWhenUsed="0"/>
+    <w:lsdException w:name="Colorful Grid Accent 4" w:semiHidden="0" w:uiPriority="73" w:unhideWhenUsed="0"/>
+    <w:lsdException w:name="Light Shading Accent 5" w:semiHidden="0" w:uiPriority="60" w:unhideWhenUsed="0"/>
+    <w:lsdException w:name="Light List Accent 5" w:semiHidden="0" w:uiPriority="61" w:unhideWhenUsed="0"/>
+    <w:lsdException w:name="Light Grid Accent 5" w:semiHidden="0" w:uiPriority="62" w:unhideWhenUsed="0"/>
+    <w:lsdException w:name="Medium Shading 1 Accent 5" w:semiHidden="0" w:uiPriority="63" w:unhideWhenUsed="0"/>
+    <w:lsdException w:name="Medium Shading 2 Accent 5" w:semiHidden="0" w:uiPriority="64" w:unhideWhenUsed="0"/>
+    <w:lsdException w:name="Medium List 1 Accent 5" w:semiHidden="0" w:uiPriority="65" w:unhideWhenUsed="0"/>
+    <w:lsdException w:name="Medium List 2 Accent 5" w:semiHidden="0" w:uiPriority="66" w:unhideWhenUsed="0"/>
+    <w:lsdException w:name="Medium Grid 1 Accent 5" w:semiHidden="0" w:uiPriority="67" w:unhideWhenUsed="0"/>
+    <w:lsdException w:name="Medium Grid 2 Accent 5" w:semiHidden="0" w:uiPriority="68" w:unhideWhenUsed="0"/>
+    <w:lsdException w:name="Medium Grid 3 Accent 5" w:semiHidden="0" w:uiPriority="69" w:unhideWhenUsed="0"/>
+    <w:lsdException w:name="Dark List Accent 5" w:semiHidden="0" w:uiPriority="70" w:unhideWhenUsed="0"/>
+    <w:lsdException w:name="Colorful Shading Accent 5" w:semiHidden="0" w:uiPriority="71" w:unhideWhenUsed="0"/>
+    <w:lsdException w:name="Colorful List Accent 5" w:semiHidden="0" w:uiPriority="72" w:unhideWhenUsed="0"/>
+    <w:lsdException w:name="Colorful Grid Accent 5" w:semiHidden="0" w:uiPriority="73" w:unhideWhenUsed="0"/>
+    <w:lsdException w:name="Light Shading Accent 6" w:semiHidden="0" w:uiPriority="60" w:unhideWhenUsed="0"/>
+    <w:lsdException w:name="Light List Accent 6" w:semiHidden="0" w:uiPriority="61" w:unhideWhenUsed="0"/>
+    <w:lsdException w:name="Light Grid Accent 6" w:semiHidden="0" w:uiPriority="62" w:unhideWhenUsed="0"/>
+    <w:lsdException w:name="Medium Shading 1 Accent 6" w:semiHidden="0" w:uiPriority="63" w:unhideWhenUsed="0"/>
+    <w:lsdException w:name="Medium Shading 2 Accent 6" w:semiHidden="0" w:uiPriority="64" w:unhideWhenUsed="0"/>
+    <w:lsdException w:name="Medium List 1 Accent 6" w:semiHidden="0" w:uiPriority="65" w:unhideWhenUsed="0"/>
+    <w:lsdException w:name="Medium List 2 Accent 6" w:semiHidden="0" w:uiPriority="66" w:unhideWhenUsed="0"/>
+    <w:lsdException w:name="Medium Grid 1 Accent 6" w:semiHidden="0" w:uiPriority="67" w:unhideWhenUsed="0"/>
+    <w:lsdException w:name="Medium Grid 2 Accent 6" w:semiHidden="0" w:uiPriority="68" w:unhideWhenUsed="0"/>
+    <w:lsdException w:name="Medium Grid 3 Accent 6" w:semiHidden="0" w:uiPriority="69" w:unhideWhenUsed="0"/>
+    <w:lsdException w:name="Dark List Accent 6" w:semiHidden="0" w:uiPriority="70" w:unhideWhenUsed="0"/>
+    <w:lsdException w:name="Colorful Shading Accent 6" w:semiHidden="0" w:uiPriority="71" w:unhideWhenUsed="0"/>
+    <w:lsdException w:name="Colorful List Accent 6" w:semiHidden="0" w:uiPriority="72" w:unhideWhenUsed="0"/>
+    <w:lsdException w:name="Colorful Grid Accent 6" w:semiHidden="0" w:uiPriority="73" w:unhideWhenUsed="0"/>
+    <w:lsdException w:name="Subtle Emphasis" w:semiHidden="0" w:uiPriority="19" w:unhideWhenUsed="0" w:qFormat="1"/>
+    <w:lsdException w:name="Intense Emphasis" w:semiHidden="0" w:uiPriority="21" w:unhideWhenUsed="0" w:qFormat="1"/>
+    <w:lsdException w:name="Subtle Reference" w:semiHidden="0" w:uiPriority="31" w:unhideWhenUsed="0" w:qFormat="1"/>
+    <w:lsdException w:name="Intense Reference" w:semiHidden="0" w:uiPriority="32" w:unhideWhenUsed="0" w:qFormat="1"/>
+    <w:lsdException w:name="Book Title" w:semiHidden="0" w:uiPriority="33" w:unhideWhenUsed="0" w:qFormat="1"/>
+    <w:lsdException w:name="Bibliography" w:uiPriority="37"/>
+    <w:lsdException w:name="TOC Heading" w:uiPriority="39" w:qFormat="1"/>
+  </w:latentStyles>
+  <w:style w:type="paragraph" w:default="1" w:styleId="a">
+    <w:name w:val="Normal"/>
+    <w:qFormat/>
+    <w:rsid w:val="00BB6BDE"/>
+  </w:style>
+  <w:style w:type="character" w:default="1" w:styleId="a0">
+    <w:name w:val="Default Paragraph Font"/>
+    <w:uiPriority w:val="1"/>
+    <w:semiHidden/>
+    <w:unhideWhenUsed/>
+  </w:style>
+  <w:style w:type="table" w:default="1" w:styleId="a1">
+    <w:name w:val="Normal Table"/>
+    <w:uiPriority w:val="99"/>
+    <w:semiHidden/>
+    <w:unhideWhenUsed/>
+    <w:tblPr>
+      <w:tblInd w:w="0" w:type="dxa"/>
+      <w:tblCellMar>
+        <w:top w:w="0" w:type="dxa"/>
+        <w:left w:w="108" w:type="dxa"/>
+        <w:bottom w:w="0" w:type="dxa"/>
+        <w:right w:w="108" w:type="dxa"/>
+      </w:tblCellMar>
+    </w:tblPr>
+  </w:style>
+  <w:style w:type="numbering" w:default="1" w:styleId="a2">
+    <w:name w:val="No List"/>
+    <w:uiPriority w:val="99"/>
+    <w:semiHidden/>
+    <w:unhideWhenUsed/>
+  </w:style>
+  <w:style w:type="paragraph" w:styleId="a3">
+    <w:name w:val="List Paragraph"/>
+    <w:basedOn w:val="a"/>
+    <w:uiPriority w:val="34"/>
+    <w:qFormat/>
+    <w:rsid w:val="00AA02D1"/>
+    <w:pPr>
+      <w:ind w:left="720"/>
+      <w:contextualSpacing/>
+    </w:pPr>
+  </w:style>
+  <w:style w:type="paragraph" w:styleId="a4">
+    <w:name w:val="caption"/>
+    <w:basedOn w:val="a"/>
+    <w:next w:val="a"/>
+    <w:uiPriority w:val="35"/>
+    <w:unhideWhenUsed/>
+    <w:qFormat/>
+    <w:rsid w:val="00110567"/>
+    <w:pPr>
+      <w:spacing w:after="200" w:line="240" w:lineRule="auto"/>
+    </w:pPr>
+    <w:rPr>
+      <w:i/>
+      <w:iCs/>
+      <w:color w:val="44546A" w:themeColor="text2"/>
+      <w:sz w:val="18"/>
+      <w:szCs w:val="18"/>
+    </w:rPr>
+  </w:style>
+  <w:style w:type="paragraph" w:styleId="a5">
+    <w:name w:val="Balloon Text"/>
+    <w:basedOn w:val="a"/>
+    <w:link w:val="a6"/>
+    <w:uiPriority w:val="99"/>
+    <w:semiHidden/>
+    <w:unhideWhenUsed/>
+    <w:rsid w:val="006E6FE3"/>
+    <w:pPr>
+      <w:spacing w:after="0" w:line="240" w:lineRule="auto"/>
+    </w:pPr>
+    <w:rPr>
+      <w:rFonts w:ascii="Tahoma" w:hAnsi="Tahoma" w:cs="Tahoma"/>
+      <w:sz w:val="16"/>
+      <w:szCs w:val="16"/>
+    </w:rPr>
+  </w:style>
+  <w:style w:type="character" w:customStyle="1" w:styleId="a6">
+    <w:name w:val="Текст выноски Знак"/>
+    <w:basedOn w:val="a0"/>
+    <w:link w:val="a5"/>
+    <w:uiPriority w:val="99"/>
+    <w:semiHidden/>
+    <w:rsid w:val="006E6FE3"/>
+    <w:rPr>
+      <w:rFonts w:ascii="Tahoma" w:hAnsi="Tahoma" w:cs="Tahoma"/>
+      <w:sz w:val="16"/>
+      <w:szCs w:val="16"/>
+    </w:rPr>
+  </w:style>
+  <w:style w:type="paragraph" w:customStyle="1" w:styleId="LO-normal">
+    <w:name w:val="LO-normal"/>
+    <w:rsid w:val="000D2C8C"/>
+    <w:pPr>
+      <w:suppressAutoHyphens/>
+      <w:spacing w:after="0" w:line="276" w:lineRule="auto"/>
+    </w:pPr>
+    <w:rPr>
+      <w:rFonts w:ascii="Arial" w:eastAsia="Arial" w:hAnsi="Arial" w:cs="Arial"/>
+      <w:color w:val="000000"/>
+      <w:lang w:eastAsia="ru-RU"/>
+    </w:rPr>
+  </w:style>
+  <w:style w:type="character" w:styleId="a7">
+    <w:name w:val="Hyperlink"/>
+    <w:basedOn w:val="a0"/>
+    <w:uiPriority w:val="99"/>
+    <w:unhideWhenUsed/>
+    <w:rsid w:val="00F008E4"/>
+    <w:rPr>
+      <w:color w:val="0563C1" w:themeColor="hyperlink"/>
+      <w:u w:val="single"/>
+    </w:rPr>
+  </w:style>
+</w:styles>
+</file>
+
+<file path=word/stylesWithEffects.xml><?xml version="1.0" encoding="utf-8"?>
+<w:styles xmlns:wpc="http://schemas.microsoft.com/office/word/2010/wordprocessingCanvas" xmlns:mc="http://schemas.openxmlformats.org/markup-compatibility/2006" xmlns:o="urn:schemas-microsoft-com:office:office" xmlns:r="http://schemas.openxmlformats.org/officeDocument/2006/relationships" xmlns:m="http://schemas.openxmlformats.org/officeDocument/2006/math" xmlns:v="urn:schemas-microsoft-com:vml" xmlns:wp14="http://schemas.microsoft.com/office/word/2010/wordprocessingDrawing" xmlns:wp="http://schemas.openxmlformats.org/drawingml/2006/wordprocessingDrawing" xmlns:w10="urn:schemas-microsoft-com:office:word" xmlns:w="http://schemas.openxmlformats.org/wordprocessingml/2006/main" xmlns:w14="http://schemas.microsoft.com/office/word/2010/wordml" xmlns:wpg="http://schemas.microsoft.com/office/word/2010/wordprocessingGroup" xmlns:wpi="http://schemas.microsoft.com/office/word/2010/wordprocessingInk" xmlns:wne="http://schemas.microsoft.com/office/word/2006/wordml" xmlns:wps="http://schemas.microsoft.com/office/word/2010/wordprocessingShape" mc:Ignorable="w14 wp14">
+  <w:docDefaults>
+    <w:rPrDefault>
+      <w:rPr>
+        <w:rFonts w:asciiTheme="minorHAnsi" w:eastAsiaTheme="minorHAnsi" w:hAnsiTheme="minorHAnsi" w:cstheme="minorBidi"/>
+        <w:sz w:val="22"/>
+        <w:szCs w:val="22"/>
+        <w:lang w:val="ru-RU" w:eastAsia="en-US" w:bidi="ar-SA"/>
+      </w:rPr>
+    </w:rPrDefault>
+    <w:pPrDefault>
+      <w:pPr>
+        <w:spacing w:after="160" w:line="259" w:lineRule="auto"/>
+      </w:pPr>
+    </w:pPrDefault>
+  </w:docDefaults>
+  <w:latentStyles w:defLockedState="0" w:defUIPriority="99" w:defSemiHidden="1" w:defUnhideWhenUsed="1" w:defQFormat="0" w:count="267">
+    <w:lsdException w:name="Normal" w:semiHidden="0" w:uiPriority="0" w:unhideWhenUsed="0" w:qFormat="1"/>
+    <w:lsdException w:name="heading 1" w:semiHidden="0" w:uiPriority="9" w:unhideWhenUsed="0" w:qFormat="1"/>
+    <w:lsdException w:name="heading 2" w:uiPriority="9" w:qFormat="1"/>
+    <w:lsdException w:name="heading 3" w:uiPriority="9" w:qFormat="1"/>
+    <w:lsdException w:name="heading 4" w:uiPriority="9" w:qFormat="1"/>
+    <w:lsdException w:name="heading 5" w:uiPriority="9" w:qFormat="1"/>
+    <w:lsdException w:name="heading 6" w:uiPriority="9" w:qFormat="1"/>
+    <w:lsdException w:name="heading 7" w:uiPriority="9" w:qFormat="1"/>
+    <w:lsdException w:name="heading 8" w:uiPriority="9" w:qFormat="1"/>
+    <w:lsdException w:name="heading 9" w:uiPriority="9" w:qFormat="1"/>
+    <w:lsdException w:name="toc 1" w:uiPriority="39"/>
+    <w:lsdException w:name="toc 2" w:uiPriority="39"/>
+    <w:lsdException w:name="toc 3" w:uiPriority="39"/>
+    <w:lsdException w:name="toc 4" w:uiPriority="39"/>
+    <w:lsdException w:name="toc 5" w:uiPriority="39"/>
+    <w:lsdException w:name="toc 6" w:uiPriority="39"/>
+    <w:lsdException w:name="toc 7" w:uiPriority="39"/>
+    <w:lsdException w:name="toc 8" w:uiPriority="39"/>
+    <w:lsdException w:name="toc 9" w:uiPriority="39"/>
+    <w:lsdException w:name="caption" w:uiPriority="35" w:qFormat="1"/>
+    <w:lsdException w:name="Title" w:semiHidden="0" w:uiPriority="10" w:unhideWhenUsed="0" w:qFormat="1"/>
+    <w:lsdException w:name="Default Paragraph Font" w:uiPriority="1"/>
+    <w:lsdException w:name="Subtitle" w:semiHidden="0" w:uiPriority="11" w:unhideWhenUsed="0" w:qFormat="1"/>
+    <w:lsdException w:name="Strong" w:semiHidden="0" w:uiPriority="22" w:unhideWhenUsed="0" w:qFormat="1"/>
+    <w:lsdException w:name="Emphasis" w:semiHidden="0" w:uiPriority="20" w:unhideWhenUsed="0" w:qFormat="1"/>
+    <w:lsdException w:name="Table Grid" w:semiHidden="0" w:uiPriority="39" w:unhideWhenUsed="0"/>
+    <w:lsdException w:name="Placeholder Text" w:unhideWhenUsed="0"/>
+    <w:lsdException w:name="No Spacing" w:semiHidden="0" w:uiPriority="1" w:unhideWhenUsed="0" w:qFormat="1"/>
+    <w:lsdException w:name="Light Shading" w:semiHidden="0" w:uiPriority="60" w:unhideWhenUsed="0"/>
+    <w:lsdException w:name="Light List" w:semiHidden="0" w:uiPriority="61" w:unhideWhenUsed="0"/>
+    <w:lsdException w:name="Light Grid" w:semiHidden="0" w:uiPriority="62" w:unhideWhenUsed="0"/>
+    <w:lsdException w:name="Medium Shading 1" w:semiHidden="0" w:uiPriority="63" w:unhideWhenUsed="0"/>
+    <w:lsdException w:name="Medium Shading 2" w:semiHidden="0" w:uiPriority="64" w:unhideWhenUsed="0"/>
+    <w:lsdException w:name="Medium List 1" w:semiHidden="0" w:uiPriority="65" w:unhideWhenUsed="0"/>
+    <w:lsdException w:name="Medium List 2" w:semiHidden="0" w:uiPriority="66" w:unhideWhenUsed="0"/>
+    <w:lsdException w:name="Medium Grid 1" w:semiHidden="0" w:uiPriority="67" w:unhideWhenUsed="0"/>
+    <w:lsdException w:name="Medium Grid 2" w:semiHidden="0" w:uiPriority="68" w:unhideWhenUsed="0"/>
+    <w:lsdException w:name="Medium Grid 3" w:semiHidden="0" w:uiPriority="69" w:unhideWhenUsed="0"/>
+    <w:lsdException w:name="Dark List" w:semiHidden="0" w:uiPriority="70" w:unhideWhenUsed="0"/>
+    <w:lsdException w:name="Colorful Shading" w:semiHidden="0" w:uiPriority="71" w:unhideWhenUsed="0"/>
+    <w:lsdException w:name="Colorful List" w:semiHidden="0" w:uiPriority="72" w:unhideWhenUsed="0"/>
+    <w:lsdException w:name="Colorful Grid" w:semiHidden="0" w:uiPriority="73" w:unhideWhenUsed="0"/>
+    <w:lsdException w:name="Light Shading Accent 1" w:semiHidden="0" w:uiPriority="60" w:unhideWhenUsed="0"/>
+    <w:lsdException w:name="Light List Accent 1" w:semiHidden="0" w:uiPriority="61" w:unhideWhenUsed="0"/>
+    <w:lsdException w:name="Light Grid Accent 1" w:semiHidden="0" w:uiPriority="62" w:unhideWhenUsed="0"/>
+    <w:lsdException w:name="Medium Shading 1 Accent 1" w:semiHidden="0" w:uiPriority="63" w:unhideWhenUsed="0"/>
+    <w:lsdException w:name="Medium Shading 2 Accent 1" w:semiHidden="0" w:uiPriority="64" w:unhideWhenUsed="0"/>
+    <w:lsdException w:name="Medium List 1 Accent 1" w:semiHidden="0" w:uiPriority="65" w:unhideWhenUsed="0"/>
+    <w:lsdException w:name="Revision" w:unhideWhenUsed="0"/>
+    <w:lsdException w:name="List Paragraph" w:semiHidden="0" w:uiPriority="34" w:unhideWhenUsed="0" w:qFormat="1"/>
+    <w:lsdException w:name="Quote" w:semiHidden="0" w:uiPriority="29" w:unhideWhenUsed="0" w:qFormat="1"/>
+    <w:lsdException w:name="Intense Quote" w:semiHidden="0" w:uiPriority="30" w:unhideWhenUsed="0" w:qFormat="1"/>
+    <w:lsdException w:name="Medium List 2 Accent 1" w:semiHidden="0" w:uiPriority="66" w:unhideWhenUsed="0"/>
+    <w:lsdException w:name="Medium Grid 1 Accent 1" w:semiHidden="0" w:uiPriority="67" w:unhideWhenUsed="0"/>
+    <w:lsdException w:name="Medium Grid 2 Accent 1" w:semiHidden="0" w:uiPriority="68" w:unhideWhenUsed="0"/>
+    <w:lsdException w:name="Medium Grid 3 Accent 1" w:semiHidden="0" w:uiPriority="69" w:unhideWhenUsed="0"/>
+    <w:lsdException w:name="Dark List Accent 1" w:semiHidden="0" w:uiPriority="70" w:unhideWhenUsed="0"/>
+    <w:lsdException w:name="Colorful Shading Accent 1" w:semiHidden="0" w:uiPriority="71" w:unhideWhenUsed="0"/>
+    <w:lsdException w:name="Colorful List Accent 1" w:semiHidden="0" w:uiPriority="72" w:unhideWhenUsed="0"/>
+    <w:lsdException w:name="Colorful Grid Accent 1" w:semiHidden="0" w:uiPriority="73" w:unhideWhenUsed="0"/>
+    <w:lsdException w:name="Light Shading Accent 2" w:semiHidden="0" w:uiPriority="60" w:unhideWhenUsed="0"/>
+    <w:lsdException w:name="Light List Accent 2" w:semiHidden="0" w:uiPriority="61" w:unhideWhenUsed="0"/>
+    <w:lsdException w:name="Light Grid Accent 2" w:semiHidden="0" w:uiPriority="62" w:unhideWhenUsed="0"/>
+    <w:lsdException w:name="Medium Shading 1 Accent 2" w:semiHidden="0" w:uiPriority="63" w:unhideWhenUsed="0"/>
+    <w:lsdException w:name="Medium Shading 2 Accent 2" w:semiHidden="0" w:uiPriority="64" w:unhideWhenUsed="0"/>
+    <w:lsdException w:name="Medium List 1 Accent 2" w:semiHidden="0" w:uiPriority="65" w:unhideWhenUsed="0"/>
+    <w:lsdException w:name="Medium List 2 Accent 2" w:semiHidden="0" w:uiPriority="66" w:unhideWhenUsed="0"/>
+    <w:lsdException w:name="Medium Grid 1 Accent 2" w:semiHidden="0" w:uiPriority="67" w:unhideWhenUsed="0"/>
+    <w:lsdException w:name="Medium Grid 2 Accent 2" w:semiHidden="0" w:uiPriority="68" w:unhideWhenUsed="0"/>
+    <w:lsdException w:name="Medium Grid 3 Accent 2" w:semiHidden="0" w:uiPriority="69" w:unhideWhenUsed="0"/>
+    <w:lsdException w:name="Dark List Accent 2" w:semiHidden="0" w:uiPriority="70" w:unhideWhenUsed="0"/>
+    <w:lsdException w:name="Colorful Shading Accent 2" w:semiHidden="0" w:uiPriority="71" w:unhideWhenUsed="0"/>
+    <w:lsdException w:name="Colorful List Accent 2" w:semiHidden="0" w:uiPriority="72" w:unhideWhenUsed="0"/>
+    <w:lsdException w:name="Colorful Grid Accent 2" w:semiHidden="0" w:uiPriority="73" w:unhideWhenUsed="0"/>
+    <w:lsdException w:name="Light Shading Accent 3" w:semiHidden="0" w:uiPriority="60" w:unhideWhenUsed="0"/>
+    <w:lsdException w:name="Light List Accent 3" w:semiHidden="0" w:uiPriority="61" w:unhideWhenUsed="0"/>
+    <w:lsdException w:name="Light Grid Accent 3" w:semiHidden="0" w:uiPriority="62" w:unhideWhenUsed="0"/>
+    <w:lsdException w:name="Medium Shading 1 Accent 3" w:semiHidden="0" w:uiPriority="63" w:unhideWhenUsed="0"/>
+    <w:lsdException w:name="Medium Shading 2 Accent 3" w:semiHidden="0" w:uiPriority="64" w:unhideWhenUsed="0"/>
+    <w:lsdException w:name="Medium List 1 Accent 3" w:semiHidden="0" w:uiPriority="65" w:unhideWhenUsed="0"/>
+    <w:lsdException w:name="Medium List 2 Accent 3" w:semiHidden="0" w:uiPriority="66" w:unhideWhenUsed="0"/>
+    <w:lsdException w:name="Medium Grid 1 Accent 3" w:semiHidden="0" w:uiPriority="67" w:unhideWhenUsed="0"/>
+    <w:lsdException w:name="Medium Grid 2 Accent 3" w:semiHidden="0" w:uiPriority="68" w:unhideWhenUsed="0"/>
+    <w:lsdException w:name="Medium Grid 3 Accent 3" w:semiHidden="0" w:uiPriority="69" w:unhideWhenUsed="0"/>
+    <w:lsdException w:name="Dark List Accent 3" w:semiHidden="0" w:uiPriority="70" w:unhideWhenUsed="0"/>
+    <w:lsdException w:name="Colorful Shading Accent 3" w:semiHidden="0" w:uiPriority="71" w:unhideWhenUsed="0"/>
+    <w:lsdException w:name="Colorful List Accent 3" w:semiHidden="0" w:uiPriority="72" w:unhideWhenUsed="0"/>
+    <w:lsdException w:name="Colorful Grid Accent 3" w:semiHidden="0" w:uiPriority="73" w:unhideWhenUsed="0"/>
+    <w:lsdException w:name="Light Shading Accent 4" w:semiHidden="0" w:uiPriority="60" w:unhideWhenUsed="0"/>
+    <w:lsdException w:name="Light List Accent 4" w:semiHidden="0" w:uiPriority="61" w:unhideWhenUsed="0"/>
+    <w:lsdException w:name="Light Grid Accent 4" w:semiHidden="0" w:uiPriority="62" w:unhideWhenUsed="0"/>
+    <w:lsdException w:name="Medium Shading 1 Accent 4" w:semiHidden="0" w:uiPriority="63" w:unhideWhenUsed="0"/>
+    <w:lsdException w:name="Medium Shading 2 Accent 4" w:semiHidden="0" w:uiPriority="64" w:unhideWhenUsed="0"/>
+    <w:lsdException w:name="Medium List 1 Accent 4" w:semiHidden="0" w:uiPriority="65" w:unhideWhenUsed="0"/>
+    <w:lsdException w:name="Medium List 2 Accent 4" w:semiHidden="0" w:uiPriority="66" w:unhideWhenUsed="0"/>
+    <w:lsdException w:name="Medium Grid 1 Accent 4" w:semiHidden="0" w:uiPriority="67" w:unhideWhenUsed="0"/>
+    <w:lsdException w:name="Medium Grid 2 Accent 4" w:semiHidden="0" w:uiPriority="68" w:unhideWhenUsed="0"/>
+    <w:lsdException w:name="Medium Grid 3 Accent 4" w:semiHidden="0" w:uiPriority="69" w:unhideWhenUsed="0"/>
+    <w:lsdException w:name="Dark List Accent 4" w:semiHidden="0" w:uiPriority="70" w:unhideWhenUsed="0"/>
+    <w:lsdException w:name="Colorful Shading Accent 4" w:semiHidden="0" w:uiPriority="71" w:unhideWhenUsed="0"/>
+    <w:lsdException w:name="Colorful List Accent 4" w:semiHidden="0" w:uiPriority="72" w:unhideWhenUsed="0"/>
+    <w:lsdException w:name="Colorful Grid Accent 4" w:semiHidden="0" w:uiPriority="73" w:unhideWhenUsed="0"/>
+    <w:lsdException w:name="Light Shading Accent 5" w:semiHidden="0" w:uiPriority="60" w:unhideWhenUsed="0"/>
+    <w:lsdException w:name="Light List Accent 5" w:semiHidden="0" w:uiPriority="61" w:unhideWhenUsed="0"/>
+    <w:lsdException w:name="Light Grid Accent 5" w:semiHidden="0" w:uiPriority="62" w:unhideWhenUsed="0"/>
+    <w:lsdException w:name="Medium Shading 1 Accent 5" w:semiHidden="0" w:uiPriority="63" w:unhideWhenUsed="0"/>
+    <w:lsdException w:name="Medium Shading 2 Accent 5" w:semiHidden="0" w:uiPriority="64" w:unhideWhenUsed="0"/>
+    <w:lsdException w:name="Medium List 1 Accent 5" w:semiHidden="0" w:uiPriority="65" w:unhideWhenUsed="0"/>
+    <w:lsdException w:name="Medium List 2 Accent 5" w:semiHidden="0" w:uiPriority="66" w:unhideWhenUsed="0"/>
+    <w:lsdException w:name="Medium Grid 1 Accent 5" w:semiHidden="0" w:uiPriority="67" w:unhideWhenUsed="0"/>
+    <w:lsdException w:name="Medium Grid 2 Accent 5" w:semiHidden="0" w:uiPriority="68" w:unhideWhenUsed="0"/>
+    <w:lsdException w:name="Medium Grid 3 Accent 5" w:semiHidden="0" w:uiPriority="69" w:unhideWhenUsed="0"/>
+    <w:lsdException w:name="Dark List Accent 5" w:semiHidden="0" w:uiPriority="70" w:unhideWhenUsed="0"/>
+    <w:lsdException w:name="Colorful Shading Accent 5" w:semiHidden="0" w:uiPriority="71" w:unhideWhenUsed="0"/>
+    <w:lsdException w:name="Colorful List Accent 5" w:semiHidden="0" w:uiPriority="72" w:unhideWhenUsed="0"/>
+    <w:lsdException w:name="Colorful Grid Accent 5" w:semiHidden="0" w:uiPriority="73" w:unhideWhenUsed="0"/>
+    <w:lsdException w:name="Light Shading Accent 6" w:semiHidden="0" w:uiPriority="60" w:unhideWhenUsed="0"/>
+    <w:lsdException w:name="Light List Accent 6" w:semiHidden="0" w:uiPriority="61" w:unhideWhenUsed="0"/>
+    <w:lsdException w:name="Light Grid Accent 6" w:semiHidden="0" w:uiPriority="62" w:unhideWhenUsed="0"/>
+    <w:lsdException w:name="Medium Shading 1 Accent 6" w:semiHidden="0" w:uiPriority="63" w:unhideWhenUsed="0"/>
+    <w:lsdException w:name="Medium Shading 2 Accent 6" w:semiHidden="0" w:uiPriority="64" w:unhideWhenUsed="0"/>
+    <w:lsdException w:name="Medium List 1 Accent 6" w:semiHidden="0" w:uiPriority="65" w:unhideWhenUsed="0"/>
+    <w:lsdException w:name="Medium List 2 Accent 6" w:semiHidden="0" w:uiPriority="66" w:unhideWhenUsed="0"/>
+    <w:lsdException w:name="Medium Grid 1 Accent 6" w:semiHidden="0" w:uiPriority="67" w:unhideWhenUsed="0"/>
+    <w:lsdException w:name="Medium Grid 2 Accent 6" w:semiHidden="0" w:uiPriority="68" w:unhideWhenUsed="0"/>
+    <w:lsdException w:name="Medium Grid 3 Accent 6" w:semiHidden="0" w:uiPriority="69" w:unhideWhenUsed="0"/>
+    <w:lsdException w:name="Dark List Accent 6" w:semiHidden="0" w:uiPriority="70" w:unhideWhenUsed="0"/>
+    <w:lsdException w:name="Colorful Shading Accent 6" w:semiHidden="0" w:uiPriority="71" w:unhideWhenUsed="0"/>
+    <w:lsdException w:name="Colorful List Accent 6" w:semiHidden="0" w:uiPriority="72" w:unhideWhenUsed="0"/>
+    <w:lsdException w:name="Colorful Grid Accent 6" w:semiHidden="0" w:uiPriority="73" w:unhideWhenUsed="0"/>
+    <w:lsdException w:name="Subtle Emphasis" w:semiHidden="0" w:uiPriority="19" w:unhideWhenUsed="0" w:qFormat="1"/>
+    <w:lsdException w:name="Intense Emphasis" w:semiHidden="0" w:uiPriority="21" w:unhideWhenUsed="0" w:qFormat="1"/>
+    <w:lsdException w:name="Subtle Reference" w:semiHidden="0" w:uiPriority="31" w:unhideWhenUsed="0" w:qFormat="1"/>
+    <w:lsdException w:name="Intense Reference" w:semiHidden="0" w:uiPriority="32" w:unhideWhenUsed="0" w:qFormat="1"/>
+    <w:lsdException w:name="Book Title" w:semiHidden="0" w:uiPriority="33" w:unhideWhenUsed="0" w:qFormat="1"/>
+    <w:lsdException w:name="Bibliography" w:uiPriority="37"/>
+    <w:lsdException w:name="TOC Heading" w:uiPriority="39" w:qFormat="1"/>
   </w:latentStyles>
   <w:style w:type="paragraph" w:default="1" w:styleId="a">
     <w:name w:val="Normal"/>
@@ -8357,7 +9300,7 @@
   <a:extraClrSchemeLst/>
   <a:extLst>
     <a:ext uri="{05A4C25C-085E-4340-85A3-A5531E510DB2}">
-      <thm15:themeFamily xmlns:thm15="http://schemas.microsoft.com/office/thememl/2012/main" name="Office Theme" id="{62F939B6-93AF-4DB8-9C6B-D6C7DFDC589F}" vid="{4A3C46E8-61CC-4603-A589-7422A47A8E4A}"/>
+      <thm15:themeFamily xmlns:thm15="http://schemas.microsoft.com/office/thememl/2012/main" xmlns="" name="Office Theme" id="{62F939B6-93AF-4DB8-9C6B-D6C7DFDC589F}" vid="{4A3C46E8-61CC-4603-A589-7422A47A8E4A}"/>
     </a:ext>
   </a:extLst>
 </a:theme>

</xml_diff>